<commit_message>
Langafssung + Arduino PC Connection diagram
</commit_message>
<xml_diff>
--- a/doc/Langfassung.docx
+++ b/doc/Langfassung.docx
@@ -1585,13 +1585,24 @@
       </w:r>
       <w:bookmarkEnd w:id="0"/>
     </w:p>
-    <w:p/>
+    <w:p>
+      <w:r>
+        <w:t>In meinem Projekt habe ich eine einfachere Programmiersprache für den Microcontroller Arduino entwickelt. Sie soll mit einer Python-ähnlichen Syntax den Einstieg ins Programmieren erleichtern, da für den Arduino sonst die schwierigere Programmiersprache C verwendet werden muss. Um dies möglich zu machen, habe ich einen Transpiler in Python programmiert, der die Pyduino Syntax in C Syntax übersetzt und auf Fehler überprüft. Dieses C Programm wird dann</w:t>
+      </w:r>
+      <w:r>
+        <w:t xml:space="preserve"> </w:t>
+      </w:r>
+      <w:r>
+        <w:t>für den PC und den Arduino kompiliert. So kann die selbe Syntax auf beiden Plattformen ausgeführt werden. Wenn der PC mit dem Arduino verbunden ist, kann der PC auf die Ports des Arduinos zugreifen und der Arduino kann Text in der Konsole des PCs ausgeben, auf Dateien zugreifen und Funktionen aufrufen. Mit Pyduino kann der Arduino vom PC aus gesteuert werden, ohne das Programm jedes mal hochladen zu müssen und selbst auf die Rechenleistung eines PCs zugreifen, was die Einsatzmöglichkeiten des verbreiteten Microcontrollers stark erweitert.</w:t>
+      </w:r>
+    </w:p>
     <w:p>
       <w:pPr>
         <w:pStyle w:val="berschrift1"/>
       </w:pPr>
       <w:bookmarkStart w:id="1" w:name="_Toc123899449"/>
       <w:r>
+        <w:lastRenderedPageBreak/>
         <w:t>Problem</w:t>
       </w:r>
       <w:bookmarkEnd w:id="1"/>
@@ -1640,11 +1651,7 @@
         <w:t xml:space="preserve"> sehr benutzerfreundlich, vor allem durch die neue Arduino IDE 2.x</w:t>
       </w:r>
       <w:r>
-        <w:t xml:space="preserve">, die Features wie Syntax Highlighting und Autovervollständigung für die Arduino </w:t>
-      </w:r>
-      <w:r>
-        <w:lastRenderedPageBreak/>
-        <w:t>Programmiersprache zur Verfügung stellt. Diese Programmiersprache basiert auf C und ist mit einigen Hilfsfunktionen, mit denen zum Beispiel die Ein- und Ausgänge des Arduinos angesteuert werden können, ausgestattet [Q1]</w:t>
+        <w:t>, die Features wie Syntax Highlighting und Autovervollständigung für die Arduino Programmiersprache zur Verfügung stellt. Diese Programmiersprache basiert auf C und ist mit einigen Hilfsfunktionen, mit denen zum Beispiel die Ein- und Ausgänge des Arduinos angesteuert werden können, ausgestattet [Q1]</w:t>
       </w:r>
       <w:r>
         <w:t>.</w:t>
@@ -2070,7 +2077,11 @@
         <w:t>wird,</w:t>
       </w:r>
       <w:r>
-        <w:t xml:space="preserve"> steigt dagegen etwas bei größeren Programmen. </w:t>
+        <w:t xml:space="preserve"> steigt dagegen etwas bei größeren </w:t>
+      </w:r>
+      <w:r>
+        <w:lastRenderedPageBreak/>
+        <w:t xml:space="preserve">Programmen. </w:t>
       </w:r>
       <w:r>
         <w:t xml:space="preserve">Diese Zeiten sind aber </w:t>
@@ -2156,124 +2167,126 @@
         <w:t xml:space="preserve"> zu programmieren, sondern auch mit Elektronik zu </w:t>
       </w:r>
       <w:r>
+        <w:t>experimentieren</w:t>
+      </w:r>
+      <w:r>
+        <w:t xml:space="preserve">. Es können zum Beispiel LEDs und Sensoren angesteuert werden. Es gibt zwar Ansätze diese zwei Aspekte der Elektronik und der einfachen Programmierung zusammenzuführen. Da Python aber deutlich mehr Ressourcen benötigt als C/C++ sind solche Microcontroller wie der ESP oder sogar der </w:t>
+      </w:r>
+      <w:r>
+        <w:t>Raspberry</w:t>
+      </w:r>
+      <w:r>
+        <w:t xml:space="preserve"> Pi deutlich teurer als der Arduino. </w:t>
+      </w:r>
+    </w:p>
+    <w:p>
+      <w:r>
+        <w:t xml:space="preserve">Deshalb ist meine Idee, eine Programmiersprache zu entwickeln, deren Syntax an Python </w:t>
+      </w:r>
+      <w:r>
+        <w:t>inspiriert</w:t>
+      </w:r>
+      <w:r>
+        <w:t xml:space="preserve">, also möglichst einfach ist, die aber trotzdem so wenig Ressourcen verbraucht, dass sie auch auf dem Arduino ausgeführt werden kann. Um dies zu </w:t>
+      </w:r>
+      <w:r>
+        <w:t>ermöglichen,</w:t>
+      </w:r>
+      <w:r>
+        <w:t xml:space="preserve"> sollen zwar einige Vereinfachungen gegenüber Python unternommen werden, die die Programmiererfahrung aber nicht signifikant einschränken. Das soll ermöglichen, dass die Sprache von einem Transpiler in C</w:t>
+      </w:r>
+      <w:r>
+        <w:t>++</w:t>
+      </w:r>
+      <w:r>
+        <w:t xml:space="preserve"> Syntax übersetzt werden kann, der auf dem Arduino ausgeführt werden kann. Ein weiterer Vorteil der Sprache soll sein, dass sie nicht nur auf dem Arduino, sondern auch auf </w:t>
+      </w:r>
+      <w:r>
+        <w:t xml:space="preserve">einem </w:t>
+      </w:r>
+      <w:r>
+        <w:t>herkömmlichen</w:t>
+      </w:r>
+      <w:r>
+        <w:t xml:space="preserve"> Computer ausgeführt werden kann. Dadurch können die Wartezeiten, bis das </w:t>
+      </w:r>
+      <w:r>
+        <w:t>Programm</w:t>
+      </w:r>
+      <w:r>
+        <w:t xml:space="preserve"> nach jeder kleinen Änderung auf den Arduino hochgeladen wird, verkürzt werden. Das wird auch dadurch ermöglicht, dass die Programme auf dem PC und auf dem Arduino parallel ausgeführt werden können. Der Programmteil, der auf dem PC ausgeführt </w:t>
+      </w:r>
+      <w:r>
+        <w:t>wird,</w:t>
+      </w:r>
+      <w:r>
+        <w:t xml:space="preserve"> hat dabei, sofern der Arduino verbunden ist, die Möglichkeit die Pins auf dem Arduino anzusteuern. Der Programmteil auf dem Arduino kann über die Verbindung dann zum Beispiel Ausgaben an den PC senden, die dann in der Konsole angezeigt werden.</w:t>
+      </w:r>
+    </w:p>
+    <w:p>
+      <w:r>
+        <w:t xml:space="preserve">Diese Verbindung gibt dem Programmierer die Möglichkeit, den Arduino nur als Steuerungseinheit, die Befehle von einem Programm auf dem PC erhält, für die Pins zu verwenden. Da so das Programm nicht jedes </w:t>
+      </w:r>
+      <w:r>
+        <w:t>Mal</w:t>
+      </w:r>
+      <w:r>
+        <w:t xml:space="preserve"> von dem Langsamen Arduino CLI kompiliert und hochgeladen </w:t>
+      </w:r>
+      <w:r>
+        <w:t xml:space="preserve">werden muss können die Wartezeiten minimiert werden. Das Programm müsste nur von einem Transpiler in C/C++ übersetzt werden und dann von einem C/C++ Compiler für den PC kompiliert werden, was deutlich schneller als der Arduino Compiler ist. </w:t>
+      </w:r>
+    </w:p>
+    <w:p>
+      <w:r>
+        <w:t xml:space="preserve">Außerdem ist meine Idee eine Entwicklungsumgebung zu programmieren, die mit modernen Features wie Syntax </w:t>
+      </w:r>
+      <w:r>
+        <w:t>Highlighting</w:t>
+      </w:r>
+      <w:r>
+        <w:t xml:space="preserve">, Autovervollständigung und automatischer Fehlererkennung eine möglichst gute Programmiererfahrung bietet. Da es sehr schwierig ist eine eigene IDE zu </w:t>
+      </w:r>
+      <w:r>
+        <w:t>entwickeln</w:t>
+      </w:r>
+      <w:r>
+        <w:t xml:space="preserve"> ist meine Idee, ein Plugin für die bekannte IDE Visual Studio Code von Microsoft zu </w:t>
+      </w:r>
+      <w:r>
+        <w:t>entwickeln</w:t>
+      </w:r>
+      <w:r>
+        <w:t>. Sie ist frei verfügbar und bietet eine gute API, die es ermöglicht mit geringem Aufwand neue Programmiersprachen zu entwickeln.</w:t>
+      </w:r>
+    </w:p>
+    <w:p>
+      <w:pPr>
+        <w:pStyle w:val="berschrift1"/>
+      </w:pPr>
+      <w:bookmarkStart w:id="3" w:name="_Toc123899451"/>
+      <w:r>
+        <w:t>Umsetzung</w:t>
+      </w:r>
+      <w:bookmarkEnd w:id="3"/>
+    </w:p>
+    <w:p>
+      <w:r>
+        <w:t xml:space="preserve">Als Grundlage verwende ich die IDE Visual Studio Code. Sie stellt eine API für Erweiterungen zur Verfügung, mit der auch Unterstützung für neue Programmiersprachen implementiert werden kann. Um erweiterte Funktionen für diese Sprachen zur Verfügung zu </w:t>
+      </w:r>
+      <w:r>
+        <w:t>stellen,</w:t>
+      </w:r>
+      <w:r>
+        <w:t xml:space="preserve"> gibt es die Möglichkeit einen Language Server mithilfe von dem Language Server Protocol (LSP) zu verwenden [Qutemp1] . Die </w:t>
+      </w:r>
+      <w:r>
         <w:lastRenderedPageBreak/>
-        <w:t>experimentieren</w:t>
-      </w:r>
-      <w:r>
-        <w:t xml:space="preserve">. Es können zum Beispiel LEDs und Sensoren angesteuert werden. Es gibt zwar Ansätze diese zwei Aspekte der Elektronik und der einfachen Programmierung zusammenzuführen. Da Python aber deutlich mehr Ressourcen benötigt als C/C++ sind solche Microcontroller wie der ESP oder sogar der </w:t>
-      </w:r>
-      <w:r>
-        <w:t>Raspberry</w:t>
-      </w:r>
-      <w:r>
-        <w:t xml:space="preserve"> Pi deutlich teurer als der Arduino. </w:t>
-      </w:r>
-    </w:p>
-    <w:p>
-      <w:r>
-        <w:t xml:space="preserve">Deshalb ist meine Idee, eine Programmiersprache zu entwickeln, deren Syntax an Python </w:t>
-      </w:r>
-      <w:r>
-        <w:t>inspiriert</w:t>
-      </w:r>
-      <w:r>
-        <w:t xml:space="preserve">, also möglichst einfach ist, die aber trotzdem so wenig Ressourcen verbraucht, dass sie auch auf dem Arduino ausgeführt werden kann. Um dies zu </w:t>
-      </w:r>
-      <w:r>
-        <w:t>ermöglichen,</w:t>
-      </w:r>
-      <w:r>
-        <w:t xml:space="preserve"> sollen zwar einige Vereinfachungen gegenüber Python unternommen werden, die die Programmiererfahrung aber nicht signifikant einschränken. Das soll ermöglichen, dass die Sprache von einem Transpiler in C</w:t>
-      </w:r>
-      <w:r>
-        <w:t>++</w:t>
-      </w:r>
-      <w:r>
-        <w:t xml:space="preserve"> Syntax übersetzt werden kann, der auf dem Arduino ausgeführt werden kann. Ein weiterer Vorteil der Sprache soll sein, dass sie nicht nur auf dem Arduino, sondern auch auf </w:t>
-      </w:r>
-      <w:r>
-        <w:t xml:space="preserve">einem </w:t>
-      </w:r>
-      <w:r>
-        <w:t>herkömmlichen</w:t>
-      </w:r>
-      <w:r>
-        <w:t xml:space="preserve"> Computer ausgeführt werden kann. Dadurch können die Wartezeiten, bis das </w:t>
-      </w:r>
-      <w:r>
-        <w:t>Programm</w:t>
-      </w:r>
-      <w:r>
-        <w:t xml:space="preserve"> nach jeder kleinen Änderung auf den Arduino hochgeladen wird, verkürzt werden. Das wird auch dadurch ermöglicht, dass die Programme auf dem PC und auf dem Arduino parallel ausgeführt werden können. Der Programmteil, der auf dem PC ausgeführt </w:t>
-      </w:r>
-      <w:r>
-        <w:t>wird,</w:t>
-      </w:r>
-      <w:r>
-        <w:t xml:space="preserve"> hat dabei, sofern der Arduino verbunden ist, die Möglichkeit die Pins auf dem Arduino anzusteuern. Der Programmteil auf dem Arduino kann über die Verbindung dann zum Beispiel Ausgaben an den PC senden, die dann in der Konsole angezeigt werden.</w:t>
-      </w:r>
-    </w:p>
-    <w:p>
-      <w:r>
-        <w:t xml:space="preserve">Diese Verbindung gibt dem Programmierer die Möglichkeit, den Arduino nur als Steuerungseinheit, die Befehle von einem Programm auf dem PC erhält, für die Pins zu verwenden. Da so das Programm nicht jedes </w:t>
-      </w:r>
-      <w:r>
-        <w:t>Mal</w:t>
-      </w:r>
-      <w:r>
-        <w:t xml:space="preserve"> von dem Langsamen Arduino CLI kompiliert und hochgeladen </w:t>
-      </w:r>
-      <w:r>
-        <w:t xml:space="preserve">werden muss können die Wartezeiten minimiert werden. Das Programm müsste nur von einem Transpiler in C/C++ übersetzt werden und dann von einem C/C++ Compiler für den PC kompiliert werden, was deutlich schneller als der Arduino Compiler ist. </w:t>
-      </w:r>
-    </w:p>
-    <w:p>
-      <w:r>
-        <w:t xml:space="preserve">Außerdem ist meine Idee eine Entwicklungsumgebung zu programmieren, die mit modernen Features wie Syntax </w:t>
-      </w:r>
-      <w:r>
-        <w:t>Highlighting</w:t>
-      </w:r>
-      <w:r>
-        <w:t xml:space="preserve">, Autovervollständigung und automatischer Fehlererkennung eine möglichst gute Programmiererfahrung bietet. Da es sehr schwierig ist eine eigene IDE zu </w:t>
-      </w:r>
-      <w:r>
-        <w:t>entwickeln</w:t>
-      </w:r>
-      <w:r>
-        <w:t xml:space="preserve"> ist meine Idee, ein Plugin für die bekannte IDE Visual Studio Code von Microsoft zu </w:t>
-      </w:r>
-      <w:r>
-        <w:t>entwickeln</w:t>
-      </w:r>
-      <w:r>
-        <w:t>. Sie ist frei verfügbar und bietet eine gute API, die es ermöglicht mit geringem Aufwand neue Programmiersprachen zu entwickeln.</w:t>
-      </w:r>
-    </w:p>
-    <w:p>
-      <w:pPr>
-        <w:pStyle w:val="berschrift1"/>
-      </w:pPr>
-      <w:bookmarkStart w:id="3" w:name="_Toc123899451"/>
-      <w:r>
-        <w:t>Umsetzung</w:t>
-      </w:r>
-      <w:bookmarkEnd w:id="3"/>
-    </w:p>
-    <w:p>
-      <w:r>
-        <w:t xml:space="preserve">Als Grundlage verwende ich die IDE Visual Studio Code. Sie stellt eine API für Erweiterungen zur Verfügung, mit der auch Unterstützung für neue Programmiersprachen implementiert werden kann. Um erweiterte Funktionen für diese Sprachen zur Verfügung zu </w:t>
-      </w:r>
-      <w:r>
-        <w:t>stellen,</w:t>
-      </w:r>
-      <w:r>
-        <w:t xml:space="preserve"> gibt es die Möglichkeit einen Language Server mithilfe von dem Language Server Protocol (LSP) zu verwenden [Qutemp1] . Die Idee hinter dem LSP ist, die Entwicklung von Features wie Autovervollständigung und Fehlererkennung für verschiedene Texteditoren so einfach wie möglich zu machen [Qutemp2]. Deshalb wird die Implementierung dieser Features von den Texteditoren und IDEs getrennt, indem nur ein Language Server für jede Programmiersprache entwickelt werden muss. Dieser Language Server kann dann über das Language Server Protocol mit einem Texteditor kommunizieren und so Features wie Autovervollständigung, Fehlererkennung und Dokumentation zur Verfügung stellen. Das bringt auch den Vorteil, dass der Language Server in einer beliebigen Programmiersprache entwickelt werden kann, unabhängig von der API des Texteditors. </w:t>
-      </w:r>
-    </w:p>
-    <w:p>
-      <w:r>
-        <w:lastRenderedPageBreak/>
+        <w:t xml:space="preserve">Idee hinter dem LSP ist, die Entwicklung von Features wie Autovervollständigung und Fehlererkennung für verschiedene Texteditoren so einfach wie möglich zu machen [Qutemp2]. Deshalb wird die Implementierung dieser Features von den Texteditoren und IDEs getrennt, indem nur ein Language Server für jede Programmiersprache entwickelt werden muss. Dieser Language Server kann dann über das Language Server Protocol mit einem Texteditor kommunizieren und so Features wie Autovervollständigung, Fehlererkennung und Dokumentation zur Verfügung stellen. Das bringt auch den Vorteil, dass der Language Server in einer beliebigen Programmiersprache entwickelt werden kann, unabhängig von der API des Texteditors. </w:t>
+      </w:r>
+    </w:p>
+    <w:p>
+      <w:r>
         <w:t>Daher ist meine Idee, mithilfe der Bibliothek pygls (</w:t>
       </w:r>
       <w:hyperlink r:id="rId11" w:history="1">
@@ -2375,6 +2388,11 @@
       <w:bookmarkEnd w:id="4"/>
     </w:p>
     <w:p>
+      <w:pPr>
+        <w:rPr>
+          <w:noProof/>
+        </w:rPr>
+      </w:pPr>
       <w:r>
         <w:t xml:space="preserve">Ich habe mich dafür entschieden, den Transpiler in Python zu </w:t>
       </w:r>
@@ -2388,7 +2406,22 @@
         <w:t>macht,</w:t>
       </w:r>
       <w:r>
-        <w:t xml:space="preserve"> zum Beispiel mit Strings zu arbeiten. Python ist zwar langsamer als Kompilierte Sprachen wie C++, die Performance reicht für den Language Server aber aus. </w:t>
+        <w:t xml:space="preserve"> zum Beispiel mit Strings zu arbeiten. Python ist zwar langsamer als Kompilierte Sprachen wie C++, die Performance reicht für den Language Server aber aus</w:t>
+      </w:r>
+      <w:r>
+        <w:t>, er kann ein Pyduino Programm innerhalb von wenigen Millisekunden übersetzen</w:t>
+      </w:r>
+      <w:r>
+        <w:t xml:space="preserve">. </w:t>
+      </w:r>
+      <w:r>
+        <w:t>Das folgende Diagramm zeigt den Aufbau des Tranpilers:</w:t>
+      </w:r>
+      <w:r>
+        <w:rPr>
+          <w:noProof/>
+        </w:rPr>
+        <w:t xml:space="preserve"> </w:t>
       </w:r>
     </w:p>
     <w:p>
@@ -2398,18 +2431,10 @@
         </w:rPr>
         <w:lastRenderedPageBreak/>
         <w:drawing>
-          <wp:anchor distT="0" distB="0" distL="114300" distR="114300" simplePos="0" relativeHeight="251659264" behindDoc="0" locked="0" layoutInCell="1" allowOverlap="1" wp14:anchorId="48CFC4CB" wp14:editId="65BD8067">
-            <wp:simplePos x="0" y="0"/>
-            <wp:positionH relativeFrom="column">
-              <wp:posOffset>-718820</wp:posOffset>
-            </wp:positionH>
-            <wp:positionV relativeFrom="paragraph">
-              <wp:posOffset>-348615</wp:posOffset>
-            </wp:positionV>
-            <wp:extent cx="7200000" cy="8703654"/>
+          <wp:inline distT="0" distB="0" distL="0" distR="0" wp14:anchorId="026AD4AF" wp14:editId="073B8F8F">
+            <wp:extent cx="5760720" cy="6960870"/>
             <wp:effectExtent l="0" t="0" r="0" b="0"/>
-            <wp:wrapSquare wrapText="bothSides"/>
-            <wp:docPr id="3" name="Grafik 3"/>
+            <wp:docPr id="5" name="Grafik 5"/>
             <wp:cNvGraphicFramePr>
               <a:graphicFrameLocks xmlns:a="http://schemas.openxmlformats.org/drawingml/2006/main" noChangeAspect="1"/>
             </wp:cNvGraphicFramePr>
@@ -2421,11 +2446,8 @@
                     <pic:cNvPicPr/>
                   </pic:nvPicPr>
                   <pic:blipFill>
-                    <a:blip r:embed="rId14" cstate="print">
+                    <a:blip r:embed="rId14">
                       <a:extLst>
-                        <a:ext uri="{28A0092B-C50C-407E-A947-70E740481C1C}">
-                          <a14:useLocalDpi xmlns:a14="http://schemas.microsoft.com/office/drawing/2010/main" val="0"/>
-                        </a:ext>
                         <a:ext uri="{96DAC541-7B7A-43D3-8B79-37D633B846F1}">
                           <asvg:svgBlip xmlns:asvg="http://schemas.microsoft.com/office/drawing/2016/SVG/main" r:embed="rId15"/>
                         </a:ext>
@@ -2438,7 +2460,7 @@
                   <pic:spPr>
                     <a:xfrm>
                       <a:off x="0" y="0"/>
-                      <a:ext cx="7200000" cy="8703654"/>
+                      <a:ext cx="5760720" cy="6960870"/>
                     </a:xfrm>
                     <a:prstGeom prst="rect">
                       <a:avLst/>
@@ -2447,13 +2469,7 @@
                 </pic:pic>
               </a:graphicData>
             </a:graphic>
-            <wp14:sizeRelH relativeFrom="page">
-              <wp14:pctWidth>0</wp14:pctWidth>
-            </wp14:sizeRelH>
-            <wp14:sizeRelV relativeFrom="page">
-              <wp14:pctHeight>0</wp14:pctHeight>
-            </wp14:sizeRelV>
-          </wp:anchor>
+          </wp:inline>
         </w:drawing>
       </w:r>
     </w:p>
@@ -2504,6 +2520,7 @@
         <w:rPr>
           <w:noProof/>
         </w:rPr>
+        <w:lastRenderedPageBreak/>
         <w:drawing>
           <wp:inline distT="0" distB="0" distL="0" distR="0" wp14:anchorId="31F3D566" wp14:editId="724E65B2">
             <wp:extent cx="5760536" cy="2198914"/>
@@ -2632,20 +2649,34 @@
       </w:r>
     </w:p>
     <w:p>
-      <w:r>
+      <w:pPr>
+        <w:rPr>
+          <w:noProof/>
+        </w:rPr>
+      </w:pPr>
+      <w:r>
+        <w:t>Die do_line() Funktion überprüft, welchem Syntax Element oder welcher Art von Anweisung die Zeile entspricht. Dementsprechend wird dann die passende Funktion aus der Utils Klasse aufgerufen. Ein Beispiel dafür ist eine if-Bedingung. Wenn eine Zeile mit „if“ Beginnt, dann wird die do_if() Funktion aufgerufen, die nach folgendem Prinzip arbeitet:</w:t>
+      </w:r>
+      <w:r>
+        <w:rPr>
+          <w:noProof/>
+        </w:rPr>
+        <w:t xml:space="preserve"> </w:t>
+      </w:r>
+    </w:p>
+    <w:p>
+      <w:pPr>
+        <w:rPr>
+          <w:noProof/>
+        </w:rPr>
+      </w:pPr>
+    </w:p>
+    <w:p>
+      <w:r>
+        <w:rPr>
+          <w:noProof/>
+        </w:rPr>
         <w:lastRenderedPageBreak/>
-        <w:t>Die do_line() Funktion überprüft, welchem Syntax Element oder welcher Art von Anweisung die Zeile entspricht. Dementsprechend wird dann die passende Funktion aus der Utils Klasse aufgerufen. Ein Beispiel dafür ist eine if-Bedingung. Wenn eine Zeile mit „if“ Beginnt, dann wird die do_if() Funktion aufgerufen, die nach folgendem Prinzip arbeitet:</w:t>
-      </w:r>
-      <w:r>
-        <w:rPr>
-          <w:noProof/>
-        </w:rPr>
-        <w:t xml:space="preserve"> </w:t>
-      </w:r>
-      <w:r>
-        <w:rPr>
-          <w:noProof/>
-        </w:rPr>
         <w:drawing>
           <wp:inline distT="0" distB="0" distL="0" distR="0" wp14:anchorId="2960553B" wp14:editId="6FB27FD6">
             <wp:extent cx="5760720" cy="2947670"/>
@@ -2691,7 +2722,7 @@
     </w:p>
     <w:p>
       <w:r>
-        <w:t>Zuerst wird die Bedingung in C++ übersetzt. Anschließend werden alle Zeilen hinter der if-</w:t>
+        <w:t>Zuerst wird die Bedingung in C übersetzt. Anschließend werden alle Zeilen hinter der if-</w:t>
       </w:r>
       <w:r>
         <w:t>Bedingung</w:t>
@@ -2731,12 +2762,27 @@
         <w:t>definiert</w:t>
       </w:r>
       <w:r>
-        <w:t xml:space="preserve">, die für das Transpilieren der grundlegenden Programstruktur wichtig sind. Sie enthält ein Variables Objekt, in dem die Daten, die während dem Transpilieren wichtig sind, gespeichert sind und ein Builtins Objekt, </w:t>
-      </w:r>
-    </w:p>
-    <w:p>
-      <w:r>
-        <w:t xml:space="preserve">Die Builtins Klasse ist die Oberklasse für die Funktionen, die in Pyduino standartmäßig implementiert sind. Sie enthält dabei die Funktionen, deren C++ </w:t>
+        <w:t xml:space="preserve">, die für das Transpilieren der grundlegenden Programstruktur wichtig sind. </w:t>
+      </w:r>
+      <w:r>
+        <w:t>Außerdem</w:t>
+      </w:r>
+      <w:r>
+        <w:t xml:space="preserve"> enthält</w:t>
+      </w:r>
+      <w:r>
+        <w:t xml:space="preserve"> sie</w:t>
+      </w:r>
+      <w:r>
+        <w:t xml:space="preserve"> ein Variables Objekt, in dem die Daten, die während dem Transpilieren wichtig sind, gespeichert sind und ein Builtins Objekt</w:t>
+      </w:r>
+      <w:r>
+        <w:t>.</w:t>
+      </w:r>
+    </w:p>
+    <w:p>
+      <w:r>
+        <w:t xml:space="preserve">Die Builtins Klasse ist die Oberklasse für die Funktionen, die in Pyduino standartmäßig implementiert sind. Sie enthält dabei die Funktionen, deren C </w:t>
       </w:r>
       <w:r>
         <w:t>äquivalent</w:t>
@@ -2747,7 +2793,7 @@
     </w:p>
     <w:p>
       <w:r>
-        <w:t xml:space="preserve">Die BuiltinsPC und die BuiltinsArduino Klasse erben von der Builtins Klasse. Sie sind für die Funktionen zuständig, deren C++ Implementation sich zwischen Pc und </w:t>
+        <w:t xml:space="preserve">Die BuiltinsPC und die BuiltinsArduino Klasse erben von der Builtins Klasse. Sie sind für die Funktionen zuständig, deren Implementation sich zwischen Pc und </w:t>
       </w:r>
       <w:r>
         <w:t>Arduino</w:t>
@@ -2857,7 +2903,13 @@
         <w:t>Zuerst wird eine Instanz der Runner Klasse erstellt. Sie ent</w:t>
       </w:r>
       <w:r>
-        <w:t>hält jeweils für den #main und #board Programmteil ein Compiler Objekt, wenn der jeweilige Teil vorhanden ist. Mit der transpile() Funktion dieser Compiler Instanzen können dann die Programmteile in den Syntax für die jeweilige Pla</w:t>
+        <w:t xml:space="preserve">hält jeweils für den #main und #board Programmteil ein Compiler Objekt, </w:t>
+      </w:r>
+      <w:r>
+        <w:t>falls</w:t>
+      </w:r>
+      <w:r>
+        <w:t xml:space="preserve"> der jeweilige Teil vorhanden ist. Mit der transpile() Funktion dieser Compiler Instanzen können dann die Programmteile in den Syntax für die jeweilige Pla</w:t>
       </w:r>
       <w:r>
         <w:t>t</w:t>
@@ -3545,12 +3597,18 @@
     </w:p>
     <w:p>
       <w:r>
-        <w:t>Für die Verbindung zwischen PC und Arduino sind die Programme im „SerialCommunication“ Ordner.</w:t>
-      </w:r>
-    </w:p>
-    <w:p>
-      <w:r>
-        <w:t>Im „test“ Ordner sind Unit Test zu finden, die Verschiedene Features des Transpilers testen. Dabei werden Pyduino Programme in C++ übersetzt, kompiliert und ausgeführt. Die Ausgaben werden dann mit den erwarteten Ausgaben verglichen. Da das kompilieren der Programme</w:t>
+        <w:t>Die Programme im „SerialCommunication“ Ordner sind für die PC-Seite der Seriellen Verbindung zwischen Arduino und PC zuständig.</w:t>
+      </w:r>
+    </w:p>
+    <w:p>
+      <w:r>
+        <w:t xml:space="preserve">Im „test“ Ordner sind Unit Test zu finden, die Verschiedene Features des Transpilers testen. Dabei werden Pyduino Programme in C++ übersetzt, kompiliert und ausgeführt. Die Ausgaben werden dann mit den erwarteten Ausgaben verglichen. Da das </w:t>
+      </w:r>
+      <w:r>
+        <w:t>K</w:t>
+      </w:r>
+      <w:r>
+        <w:t>ompilieren der Programme</w:t>
       </w:r>
       <w:r>
         <w:t xml:space="preserve"> auf nur einem Prozessorkern</w:t>
@@ -3597,7 +3655,13 @@
         <w:t xml:space="preserve">-Konfigurationen festgelegt werden. </w:t>
       </w:r>
       <w:r>
-        <w:t>Daher wird von dem Language Server eine „Pyduino“ Konfiguration angelegt. Sie startet die „main.py“ Datei mit der Python Installation im „env/Scripts“ Ordner und der entsprechenden „.pino“ Datei als Argument. Die „main.py“ kompiliert und startet das Programm, wenn die Pyduino Run-Konfiguration ausgeführt wird.</w:t>
+        <w:t xml:space="preserve">Daher wird von dem Language Server eine „Pyduino“ Konfiguration angelegt. Sie startet die „main.py“ Datei mit der Python Installation im „env/Scripts“ Ordner und der entsprechenden „.pino“ Datei als Argument. Die „main.py“ </w:t>
+      </w:r>
+      <w:r>
+        <w:t xml:space="preserve">Datei </w:t>
+      </w:r>
+      <w:r>
+        <w:t>kompiliert und startet das Programm, wenn die Pyduino Run-Konfiguration ausgeführt wird.</w:t>
       </w:r>
     </w:p>
     <w:p/>
@@ -9975,7 +10039,15 @@
     </w:p>
     <w:p>
       <w:r>
-        <w:t xml:space="preserve">Neben der Fehlererkennung könnte man mit den Daten, die der Language Server über das Pydino Programm sammelt auch Autovervollständigung implementieren. </w:t>
+        <w:t>Neben der Fehlererkennung könnte man mit den Daten, die der Language Server über das Pydino Programm sammelt auch Autovervollständigung implementieren</w:t>
+      </w:r>
+      <w:r>
+        <w:t>. Das würde das Programmieren von Pyduino Programmen weiter erleichtern.</w:t>
+      </w:r>
+    </w:p>
+    <w:p>
+      <w:r>
+        <w:t>Außerdem besteht die Möglichkeit, die Pyduino VS Code Erweiterung als seprate IDE zu implementieren, die mit einer „.exe“ Datei installiert werden kann.</w:t>
       </w:r>
     </w:p>
     <w:p>
@@ -9992,6 +10064,7 @@
       </w:pPr>
       <w:bookmarkStart w:id="20" w:name="_Toc123899468"/>
       <w:r>
+        <w:lastRenderedPageBreak/>
         <w:t>Dank</w:t>
       </w:r>
       <w:bookmarkEnd w:id="20"/>
@@ -10007,7 +10080,6 @@
       </w:pPr>
       <w:bookmarkStart w:id="21" w:name="_Toc123899469"/>
       <w:r>
-        <w:lastRenderedPageBreak/>
         <w:t>Q</w:t>
       </w:r>
       <w:r>
@@ -11464,16 +11536,6 @@
 </file>
 
 <file path=customXml/item2.xml><?xml version="1.0" encoding="utf-8"?>
-<p:properties xmlns:p="http://schemas.microsoft.com/office/2006/metadata/properties" xmlns:xsi="http://www.w3.org/2001/XMLSchema-instance" xmlns:pc="http://schemas.microsoft.com/office/infopath/2007/PartnerControls">
-  <documentManagement/>
-</p:properties>
-</file>
-
-<file path=customXml/item3.xml><?xml version="1.0" encoding="utf-8"?>
-<b:Sources xmlns:b="http://schemas.openxmlformats.org/officeDocument/2006/bibliography" xmlns="http://schemas.openxmlformats.org/officeDocument/2006/bibliography" SelectedStyle="\APASixthEditionOfficeOnline.xsl" StyleName="APA" Version="6"/>
-</file>
-
-<file path=customXml/item4.xml><?xml version="1.0" encoding="utf-8"?>
 <ct:contentTypeSchema xmlns:ct="http://schemas.microsoft.com/office/2006/metadata/contentType" xmlns:ma="http://schemas.microsoft.com/office/2006/metadata/properties/metaAttributes" ct:_="" ma:_="" ma:contentTypeName="Dokument" ma:contentTypeID="0x01010042A13806E615AE4C8FDD97C2FF3FCA9F" ma:contentTypeVersion="2" ma:contentTypeDescription="Ein neues Dokument erstellen." ma:contentTypeScope="" ma:versionID="d6c402284b7c01346d07bce8fceac284">
   <xsd:schema xmlns:xsd="http://www.w3.org/2001/XMLSchema" xmlns:xs="http://www.w3.org/2001/XMLSchema" xmlns:p="http://schemas.microsoft.com/office/2006/metadata/properties" xmlns:ns3="d5861e3d-a46e-413c-8727-bdcd0a45440e" targetNamespace="http://schemas.microsoft.com/office/2006/metadata/properties" ma:root="true" ma:fieldsID="13480f97ec9c649b686fbe6c6751181b" ns3:_="">
     <xsd:import namespace="d5861e3d-a46e-413c-8727-bdcd0a45440e"/>
@@ -11605,6 +11667,16 @@
 </ct:contentTypeSchema>
 </file>
 
+<file path=customXml/item3.xml><?xml version="1.0" encoding="utf-8"?>
+<b:Sources xmlns:b="http://schemas.openxmlformats.org/officeDocument/2006/bibliography" xmlns="http://schemas.openxmlformats.org/officeDocument/2006/bibliography" SelectedStyle="\APASixthEditionOfficeOnline.xsl" StyleName="APA" Version="6"/>
+</file>
+
+<file path=customXml/item4.xml><?xml version="1.0" encoding="utf-8"?>
+<p:properties xmlns:p="http://schemas.microsoft.com/office/2006/metadata/properties" xmlns:xsi="http://www.w3.org/2001/XMLSchema-instance" xmlns:pc="http://schemas.microsoft.com/office/infopath/2007/PartnerControls">
+  <documentManagement/>
+</p:properties>
+</file>
+
 <file path=customXml/itemProps1.xml><?xml version="1.0" encoding="utf-8"?>
 <ds:datastoreItem xmlns:ds="http://schemas.openxmlformats.org/officeDocument/2006/customXml" ds:itemID="{D558EEE0-4EF3-41EE-99E3-4E333B992B59}">
   <ds:schemaRefs>
@@ -11614,23 +11686,6 @@
 </file>
 
 <file path=customXml/itemProps2.xml><?xml version="1.0" encoding="utf-8"?>
-<ds:datastoreItem xmlns:ds="http://schemas.openxmlformats.org/officeDocument/2006/customXml" ds:itemID="{BAD7F626-9C31-49DE-A0E8-95EF25C764C4}">
-  <ds:schemaRefs>
-    <ds:schemaRef ds:uri="http://schemas.microsoft.com/office/2006/metadata/properties"/>
-    <ds:schemaRef ds:uri="http://schemas.microsoft.com/office/infopath/2007/PartnerControls"/>
-  </ds:schemaRefs>
-</ds:datastoreItem>
-</file>
-
-<file path=customXml/itemProps3.xml><?xml version="1.0" encoding="utf-8"?>
-<ds:datastoreItem xmlns:ds="http://schemas.openxmlformats.org/officeDocument/2006/customXml" ds:itemID="{74CEA82B-38FB-4180-89D2-22BED291BC30}">
-  <ds:schemaRefs>
-    <ds:schemaRef ds:uri="http://schemas.openxmlformats.org/officeDocument/2006/bibliography"/>
-  </ds:schemaRefs>
-</ds:datastoreItem>
-</file>
-
-<file path=customXml/itemProps4.xml><?xml version="1.0" encoding="utf-8"?>
 <ds:datastoreItem xmlns:ds="http://schemas.openxmlformats.org/officeDocument/2006/customXml" ds:itemID="{498D530F-F9BE-46E7-9E43-A592DDECB7D7}">
   <ds:schemaRefs>
     <ds:schemaRef ds:uri="http://schemas.microsoft.com/office/2006/metadata/contentType"/>
@@ -11646,4 +11701,21 @@
     <ds:schemaRef ds:uri="http://schemas.microsoft.com/internal/obd"/>
   </ds:schemaRefs>
 </ds:datastoreItem>
+</file>
+
+<file path=customXml/itemProps3.xml><?xml version="1.0" encoding="utf-8"?>
+<ds:datastoreItem xmlns:ds="http://schemas.openxmlformats.org/officeDocument/2006/customXml" ds:itemID="{74CEA82B-38FB-4180-89D2-22BED291BC30}">
+  <ds:schemaRefs>
+    <ds:schemaRef ds:uri="http://schemas.openxmlformats.org/officeDocument/2006/bibliography"/>
+  </ds:schemaRefs>
+</ds:datastoreItem>
+</file>
+
+<file path=customXml/itemProps4.xml><?xml version="1.0" encoding="utf-8"?>
+<ds:datastoreItem xmlns:ds="http://schemas.openxmlformats.org/officeDocument/2006/customXml" ds:itemID="{BAD7F626-9C31-49DE-A0E8-95EF25C764C4}">
+  <ds:schemaRefs>
+    <ds:schemaRef ds:uri="http://schemas.microsoft.com/office/2006/metadata/properties"/>
+    <ds:schemaRef ds:uri="http://schemas.microsoft.com/office/infopath/2007/PartnerControls"/>
+  </ds:schemaRefs>
+</ds:datastoreItem>
 </file>
</xml_diff>

<commit_message>
little code block things
</commit_message>
<xml_diff>
--- a/doc/Langfassung.docx
+++ b/doc/Langfassung.docx
@@ -1388,7 +1388,13 @@
         <w:t xml:space="preserve"> sehr benutzerfreundlich, vor allem durch die neue Arduino IDE 2.x</w:t>
       </w:r>
       <w:r>
-        <w:t>, die Features wie Syntax Highlighting und Autovervollständigung für die Arduino Programmiersprache zur Verfügung stellt. Diese Programmiersprache basiert auf C und ist mit einigen Hilfsfunktionen, mit denen zum Beispiel die Ein- und Ausgänge des Arduinos angesteuert werden können, ausgestattet [Q1]</w:t>
+        <w:t>, die Features wie Syntax Highlighting und Autovervollständigung für die Arduino Programmiersprache zur Verfügung stellt. Diese Programmiersprache basiert auf C</w:t>
+      </w:r>
+      <w:r>
+        <w:t>++</w:t>
+      </w:r>
+      <w:r>
+        <w:t xml:space="preserve"> und ist mit einigen Hilfsfunktionen, mit denen zum Beispiel die Ein- und Ausgänge des Arduinos angesteuert werden können, ausgestattet [Q1]</w:t>
       </w:r>
       <w:r>
         <w:t>.</w:t>
@@ -1402,7 +1408,19 @@
         <w:t xml:space="preserve"> allerdings</w:t>
       </w:r>
       <w:r>
-        <w:t xml:space="preserve"> ein Problem. C ist eine low-level Programmiersprache, bei der dem Nutzer weniger „abgenommen“ wird als bei high-level Programmiersprachen wie zum Beispiel Python. Das führt dazu, dass Programmieranfänger nicht nur grundlegende Programmierkonzepte, sondern auch spezielle Eigenheiten von C lernen müssen</w:t>
+        <w:t xml:space="preserve"> ein Problem. C</w:t>
+      </w:r>
+      <w:r>
+        <w:t>++</w:t>
+      </w:r>
+      <w:r>
+        <w:t xml:space="preserve"> ist eine low-level Programmiersprache, bei der dem Nutzer weniger „abgenommen“ wird als bei high-level Programmiersprachen wie zum Beispiel Python. Das führt dazu, dass Programmieranfänger nicht nur grundlegende Programmierkonzepte, sondern auch spezielle Eigenheiten von C</w:t>
+      </w:r>
+      <w:r>
+        <w:t>++</w:t>
+      </w:r>
+      <w:r>
+        <w:t xml:space="preserve"> lernen müssen</w:t>
       </w:r>
       <w:r>
         <w:t>, die den Einstieg in die Informatik unnötig kompliziert machen</w:t>
@@ -1422,18 +1440,54 @@
         <w:t>Arrays</w:t>
       </w:r>
       <w:r>
-        <w:t xml:space="preserve"> zurückgeben können. Außerdem sind viele hilfreiche  Funktionen, wie die len() Funktion oder die sum() Funktion, mit denen die Länge und Summe von Listen bestimmt werden können, in Python bereits enthalten. </w:t>
-      </w:r>
-    </w:p>
-    <w:p>
-      <w:r>
-        <w:t xml:space="preserve">Solche einfachen Dinge sind in C aber nur mit großem Aufwand umsetzbar. </w:t>
+        <w:t xml:space="preserve"> zurückgeben können. Außerdem sind viele hilfreiche  Funktionen, wie die </w:t>
+      </w:r>
+      <w:r>
+        <w:rPr>
+          <w:rStyle w:val="CodeZchn"/>
+        </w:rPr>
+        <w:t>len()</w:t>
+      </w:r>
+      <w:r>
+        <w:t xml:space="preserve"> Funktion oder die </w:t>
+      </w:r>
+      <w:r>
+        <w:rPr>
+          <w:rStyle w:val="CodeZchn"/>
+        </w:rPr>
+        <w:t>sum()</w:t>
+      </w:r>
+      <w:r>
+        <w:t xml:space="preserve"> Funktion, mit denen die Länge und Summe von Listen bestimmt werden können, in Python bereits enthalten. </w:t>
+      </w:r>
+    </w:p>
+    <w:p>
+      <w:r>
+        <w:t>Solche einfachen Dinge sind in C</w:t>
+      </w:r>
+      <w:r>
+        <w:t>++</w:t>
+      </w:r>
+      <w:r>
+        <w:t xml:space="preserve"> aber nur mit großem Aufwand umsetzbar. </w:t>
       </w:r>
       <w:r>
         <w:t>Verkettete</w:t>
       </w:r>
       <w:r>
-        <w:t xml:space="preserve"> Listen sind in  C nicht implementiert, d.h. entweder müssen sie selber programmiert werden oder es müssen Arrays verwendet werden. Arrays können aber nur mit einer festen Größe und Datentyp </w:t>
+        <w:t xml:space="preserve"> Listen sind in C</w:t>
+      </w:r>
+      <w:r>
+        <w:t>++</w:t>
+      </w:r>
+      <w:r>
+        <w:t xml:space="preserve"> nicht implementiert, d.h. entweder müssen sie </w:t>
+      </w:r>
+      <w:r>
+        <w:t>selbst</w:t>
+      </w:r>
+      <w:r>
+        <w:t xml:space="preserve"> programmiert werden oder es müssen Arrays verwendet werden. Arrays können aber nur mit einer festen Größe und Datentyp </w:t>
       </w:r>
       <w:r>
         <w:t>definiert</w:t>
@@ -1444,7 +1498,19 @@
     </w:p>
     <w:p>
       <w:r>
-        <w:t xml:space="preserve">Für Anfänger wäre es deutlich komfortabler und intuitiver, mit Python einzusteigen. Aufgrund der vielen Vereinfachungen braucht Python aber deutlich mehr Ressourcen und ist langsamer als C. Deshalb ist es bisher nicht möglich Python auf dem Arduino auszuführen. </w:t>
+        <w:t xml:space="preserve">Für Anfänger wäre es </w:t>
+      </w:r>
+      <w:r>
+        <w:t xml:space="preserve">daher </w:t>
+      </w:r>
+      <w:r>
+        <w:t>deutlich komfortabler und intuitiver, mit Python einzusteigen. Aufgrund der vielen Vereinfachungen braucht Python aber deutlich mehr Ressourcen und ist langsamer als C</w:t>
+      </w:r>
+      <w:r>
+        <w:t>++</w:t>
+      </w:r>
+      <w:r>
+        <w:t xml:space="preserve">. Deshalb ist es bisher nicht möglich Python auf dem Arduino auszuführen. </w:t>
       </w:r>
     </w:p>
     <w:p>
@@ -1482,7 +1548,10 @@
         <w:t>stellt das</w:t>
       </w:r>
       <w:r>
-        <w:t xml:space="preserve"> Arduino CLI</w:t>
+        <w:t xml:space="preserve"> Arduino CL</w:t>
+      </w:r>
+      <w:r>
+        <w:t xml:space="preserve">I </w:t>
       </w:r>
       <w:r>
         <w:t xml:space="preserve">zur Verfügung, sie sind </w:t>
@@ -1893,7 +1962,7 @@
         <w:t xml:space="preserve"> </w:t>
       </w:r>
       <w:r>
-        <w:t xml:space="preserve">diese zwei Aspekte der Elektronik und der einfachen Programmierung zusammenzuführen. Da Python aber deutlich mehr Ressourcen benötigt als C/C++ sind </w:t>
+        <w:t xml:space="preserve">diese zwei Aspekte der Elektronik und der einfachen Programmierung zusammenzuführen. Da Python aber deutlich mehr Ressourcen benötigt als C++ sind </w:t>
       </w:r>
       <w:r>
         <w:t>Kleinrechner wie der</w:t>
@@ -1979,7 +2048,13 @@
         <w:t>für den Arduino kompiliert werden kann</w:t>
       </w:r>
       <w:r>
-        <w:t xml:space="preserve">. Ein weiterer Vorteil der Sprache soll sein, dass sie nicht nur auf dem Arduino, sondern auch auf </w:t>
+        <w:t xml:space="preserve">. Ein weiterer Vorteil der Sprache </w:t>
+      </w:r>
+      <w:r>
+        <w:t>ist</w:t>
+      </w:r>
+      <w:r>
+        <w:t xml:space="preserve">, dass sie nicht nur auf dem Arduino, sondern auch auf </w:t>
       </w:r>
       <w:r>
         <w:t xml:space="preserve">einem </w:t>
@@ -2083,7 +2158,13 @@
         <w:t xml:space="preserve">die Wartezeiten minimiert werden. Das Programm müsste nur von einem Transpiler in C++ übersetzt werden und dann von einem C++ Compiler für den PC kompiliert werden, was deutlich schneller als der Arduino Compiler ist. </w:t>
       </w:r>
       <w:r>
-        <w:t>Weil meine Ansatz das gute aus den beiden Welten von Arduino und Python verbindet, habe ich meine Programmiersprache „Pyduino“ genannt.</w:t>
+        <w:t xml:space="preserve">Weil meine Ansatz </w:t>
+      </w:r>
+      <w:r>
+        <w:t>beide</w:t>
+      </w:r>
+      <w:r>
+        <w:t xml:space="preserve"> Welten von Arduino und Python verbindet, habe ich meine Programmiersprache „Pyduino“ genannt.</w:t>
       </w:r>
     </w:p>
     <w:p>
@@ -2236,7 +2317,19 @@
         <w:t>Pyduino</w:t>
       </w:r>
       <w:r>
-        <w:t xml:space="preserve"> Code in C übersetzt. Der Code muss beim Übersetzten in C auch auf Fehler überprüft werden, was eng mit den Aufgaben des Language Servers zusammenhängt. Deshalb habe ich mich entschieden, den Language Server und den Transpiler </w:t>
+        <w:t xml:space="preserve"> Code in C</w:t>
+      </w:r>
+      <w:r>
+        <w:t>++</w:t>
+      </w:r>
+      <w:r>
+        <w:t xml:space="preserve"> übersetzt. Der Code muss beim Übersetzten in C</w:t>
+      </w:r>
+      <w:r>
+        <w:t>++</w:t>
+      </w:r>
+      <w:r>
+        <w:t xml:space="preserve"> auch auf Fehler überprüft werden, was eng mit den Aufgaben des Language Servers zusammenhängt. Deshalb habe ich mich entschieden, den Language Server und den Transpiler </w:t>
       </w:r>
       <w:r>
         <w:t xml:space="preserve">in einem </w:t>
@@ -2248,22 +2341,10 @@
         <w:t>umzusetzen</w:t>
       </w:r>
       <w:r>
-        <w:t xml:space="preserve">. Wenn ein Programm auf Fehler überprüft werden soll, wird es transpiliert und die Fehler werden gespeichert. Anhand von </w:t>
-      </w:r>
-      <w:r>
-        <w:rPr>
-          <w:color w:val="000000" w:themeColor="text1"/>
-        </w:rPr>
-        <w:t>den</w:t>
-      </w:r>
-      <w:r>
-        <w:t xml:space="preserve"> Daten, die dabei über das Programm gesammelt werden, kann dann auch Autovervollständigung  </w:t>
-      </w:r>
-      <w:r>
-        <w:t xml:space="preserve">als Funktion genutzt </w:t>
-      </w:r>
-      <w:r>
-        <w:t xml:space="preserve">werden. </w:t>
+        <w:t xml:space="preserve">. Wenn ein Programm auf Fehler überprüft werden soll, wird es transpiliert und die Fehler werden gespeichert. </w:t>
+      </w:r>
+      <w:r>
+        <w:t>Die Daten die dabei über das Programm gesammelt werden, könnten auch dafür Verwendet werden, um Autovervollständigung zur Verfügung zu stellen.</w:t>
       </w:r>
     </w:p>
     <w:p>
@@ -2349,7 +2430,7 @@
         <w:t xml:space="preserve"> zum Beispiel mit Strings zu arbeiten.</w:t>
       </w:r>
       <w:r>
-        <w:t xml:space="preserve"> Außerdem ist Python eine sehr verbreitete und bekannte Programmiersprache, was es für andere einfach macht, sich in das Projekt einzuarbeiten. Dadurch wird das Projekt einfacher Wartbar.</w:t>
+        <w:t xml:space="preserve"> Außerdem ist Python eine sehr verbreitete und bekannte Programmiersprache, was es für andere einfach macht, sich in das Projekt einzuarbeiten.</w:t>
       </w:r>
     </w:p>
     <w:p>
@@ -2360,7 +2441,13 @@
         <w:t>kompilierte</w:t>
       </w:r>
       <w:r>
-        <w:t xml:space="preserve"> Sprachen wie C, die Performance reicht für den Language Server aber aus</w:t>
+        <w:t xml:space="preserve"> Sprachen wie C</w:t>
+      </w:r>
+      <w:r>
+        <w:t>++</w:t>
+      </w:r>
+      <w:r>
+        <w:t>, die Performance reicht für den Language Server aber aus</w:t>
       </w:r>
       <w:r>
         <w:t>.</w:t>
@@ -2395,6 +2482,7 @@
     </w:p>
     <w:p>
       <w:pPr>
+        <w:pStyle w:val="Code"/>
         <w:jc w:val="center"/>
       </w:pPr>
       <w:r>
@@ -2453,67 +2541,133 @@
         <w:t>Programm</w:t>
       </w:r>
       <w:r>
-        <w:t xml:space="preserve"> zu C ist die Transpiler</w:t>
+        <w:t xml:space="preserve"> zu C</w:t>
+      </w:r>
+      <w:r>
+        <w:t>++</w:t>
+      </w:r>
+      <w:r>
+        <w:t xml:space="preserve"> ist die </w:t>
+      </w:r>
+      <w:r>
+        <w:rPr>
+          <w:rStyle w:val="CodeZchn"/>
+        </w:rPr>
+        <w:t>Transpiler</w:t>
+      </w:r>
+      <w:r>
+        <w:t xml:space="preserve"> </w:t>
+      </w:r>
+      <w:r>
+        <w:t xml:space="preserve">Klasse verantwortlich. Sie wird jeweils für den </w:t>
+      </w:r>
+      <w:r>
+        <w:rPr>
+          <w:rStyle w:val="CodeZchn"/>
+        </w:rPr>
+        <w:t>#main</w:t>
+      </w:r>
+      <w:r>
+        <w:t xml:space="preserve"> und </w:t>
+      </w:r>
+      <w:r>
+        <w:rPr>
+          <w:rStyle w:val="CodeZchn"/>
+        </w:rPr>
+        <w:t>#b</w:t>
+      </w:r>
+      <w:r>
+        <w:rPr>
+          <w:rStyle w:val="CodeZchn"/>
+        </w:rPr>
+        <w:t>oard</w:t>
+      </w:r>
+      <w:r>
+        <w:t xml:space="preserve"> Teil des </w:t>
+      </w:r>
+      <w:r>
+        <w:t>Programms</w:t>
+      </w:r>
+      <w:r>
+        <w:t xml:space="preserve"> instanziert. Dann erstellt jede Instanz der Klasse ein </w:t>
+      </w:r>
+      <w:r>
+        <w:rPr>
+          <w:rStyle w:val="CodeZchn"/>
+        </w:rPr>
+        <w:t>V</w:t>
+      </w:r>
+      <w:r>
+        <w:rPr>
+          <w:rStyle w:val="CodeZchn"/>
+        </w:rPr>
+        <w:t>ariables</w:t>
+      </w:r>
+      <w:r>
+        <w:t xml:space="preserve"> Objekt, in dem wichtige Daten über das </w:t>
+      </w:r>
+      <w:r>
+        <w:t>Programm</w:t>
+      </w:r>
+      <w:r>
+        <w:t xml:space="preserve"> gespeichert sind. Es wird zum Beispiel eine Liste für den fertig übersetzten C</w:t>
+      </w:r>
+      <w:r>
+        <w:t>++</w:t>
       </w:r>
       <w:r>
         <w:t>-</w:t>
       </w:r>
       <w:r>
-        <w:t xml:space="preserve">Klasse verantwortlich. Sie wird jeweils für den #main und #board Teil des </w:t>
+        <w:t>Code angelegt. Außerdem wird i</w:t>
+      </w:r>
+      <w:r>
+        <w:t>m</w:t>
+      </w:r>
+      <w:r>
+        <w:t xml:space="preserve"> </w:t>
+      </w:r>
+      <w:r>
+        <w:rPr>
+          <w:rStyle w:val="CodeZchn"/>
+        </w:rPr>
+        <w:t>Variables</w:t>
+      </w:r>
+      <w:r>
+        <w:t xml:space="preserve"> Objekt ein </w:t>
+      </w:r>
+      <w:r>
+        <w:t>Iterator</w:t>
+      </w:r>
+      <w:r>
+        <w:t xml:space="preserve"> angelegt, mit dem der Code in der richtigen Reihenfolge Zeile für Zeile übersetzt werden kann</w:t>
+      </w:r>
+      <w:r>
+        <w:t xml:space="preserve"> und auf den von allen Klassen aus zugegriffen werden kann</w:t>
+      </w:r>
+      <w:r>
+        <w:t xml:space="preserve">. Das ist wichtig, da der Transpiler rekursiv arbeitet. Für das Übersetzten des </w:t>
       </w:r>
       <w:r>
         <w:t>Programms</w:t>
       </w:r>
       <w:r>
-        <w:t xml:space="preserve"> instanziert. Dann erstellt jede Instanz der Klasse ein </w:t>
-      </w:r>
-      <w:r>
-        <w:t>V</w:t>
-      </w:r>
-      <w:r>
-        <w:t xml:space="preserve">ariables Objekt, in dem wichtige Daten über das </w:t>
-      </w:r>
-      <w:r>
-        <w:t>Programm</w:t>
-      </w:r>
-      <w:r>
-        <w:t xml:space="preserve"> gespeichert sind. Es wird zum Beispiel eine Liste für den fertig übersetzten C</w:t>
-      </w:r>
-      <w:r>
-        <w:t>-</w:t>
-      </w:r>
-      <w:r>
-        <w:t>Code angelegt. Außerdem wird i</w:t>
-      </w:r>
-      <w:r>
-        <w:t>m</w:t>
-      </w:r>
-      <w:r>
-        <w:t xml:space="preserve"> Variables Objekt ein </w:t>
-      </w:r>
-      <w:r>
-        <w:t>Iterator</w:t>
-      </w:r>
-      <w:r>
-        <w:t xml:space="preserve"> angelegt, mit dem der Code in der richtigen Reihenfolge Zeile für Zeile übersetzt werden kann</w:t>
-      </w:r>
-      <w:r>
-        <w:t xml:space="preserve"> und auf den von allen Klassen aus zugegriffen werden kann</w:t>
-      </w:r>
-      <w:r>
-        <w:t xml:space="preserve">. Das ist wichtig, da der Transpiler rekursiv arbeitet. Für das Übersetzten des </w:t>
-      </w:r>
-      <w:r>
-        <w:t>Programms</w:t>
-      </w:r>
-      <w:r>
         <w:t xml:space="preserve"> ist nach der </w:t>
       </w:r>
       <w:r>
         <w:t>Initialisierung</w:t>
       </w:r>
       <w:r>
-        <w:t xml:space="preserve"> die transpile() Funktion zuständig. Sie funktioniert nach folgendem Prinzip:</w:t>
+        <w:t xml:space="preserve"> die </w:t>
+      </w:r>
+      <w:r>
+        <w:rPr>
+          <w:rStyle w:val="CodeZchn"/>
+        </w:rPr>
+        <w:t>transpile()</w:t>
+      </w:r>
+      <w:r>
+        <w:t xml:space="preserve"> Funktion zuständig. Sie funktioniert nach folgendem Prinzip:</w:t>
       </w:r>
     </w:p>
     <w:p>
@@ -2577,13 +2731,55 @@
     </w:p>
     <w:p>
       <w:r>
-        <w:t xml:space="preserve">Der Code wird mithilfe der do_line() Funktion, die die Transpiler Klasse von der Utils Klasse erbt, zeilenweise übersetzt. Anschließend wird mit der finish() Funktion der </w:t>
-      </w:r>
-      <w:r>
+        <w:t xml:space="preserve">Der Code wird mithilfe der </w:t>
+      </w:r>
+      <w:r>
+        <w:rPr>
+          <w:rStyle w:val="CodeZchn"/>
+        </w:rPr>
+        <w:t>do_line()</w:t>
+      </w:r>
+      <w:r>
+        <w:t xml:space="preserve"> Funktion, die die </w:t>
+      </w:r>
+      <w:r>
+        <w:rPr>
+          <w:rStyle w:val="CodeZchn"/>
+        </w:rPr>
         <w:t>Transpiler</w:t>
       </w:r>
       <w:r>
-        <w:t>-</w:t>
+        <w:t xml:space="preserve"> Klasse von der </w:t>
+      </w:r>
+      <w:r>
+        <w:rPr>
+          <w:rStyle w:val="CodeZchn"/>
+        </w:rPr>
+        <w:t>Utils</w:t>
+      </w:r>
+      <w:r>
+        <w:t xml:space="preserve"> Klasse erbt, zeilenweise übersetzt. Anschließend wird mit der </w:t>
+      </w:r>
+      <w:r>
+        <w:rPr>
+          <w:rStyle w:val="CodeZchn"/>
+        </w:rPr>
+        <w:t>finish()</w:t>
+      </w:r>
+      <w:r>
+        <w:t xml:space="preserve"> Funktion der </w:t>
+      </w:r>
+      <w:r>
+        <w:rPr>
+          <w:rStyle w:val="CodeZchn"/>
+        </w:rPr>
+        <w:t>Transpiler</w:t>
+      </w:r>
+      <w:r>
+        <w:rPr>
+          <w:rStyle w:val="CodeZchn"/>
+        </w:rPr>
+        <w:t xml:space="preserve"> </w:t>
       </w:r>
       <w:r>
         <w:t xml:space="preserve">Klasse der </w:t>
@@ -2616,7 +2812,16 @@
         <w:t>g</w:t>
       </w:r>
       <w:r>
-        <w:t>rundlegende Prinzip der do_line() Funktion:</w:t>
+        <w:t xml:space="preserve">rundlegende Prinzip der </w:t>
+      </w:r>
+      <w:r>
+        <w:rPr>
+          <w:rStyle w:val="CodeZchn"/>
+        </w:rPr>
+        <w:t>do_line()</w:t>
+      </w:r>
+      <w:r>
+        <w:t xml:space="preserve"> Funktion:</w:t>
       </w:r>
     </w:p>
     <w:p>
@@ -2677,7 +2882,16 @@
         </w:rPr>
       </w:pPr>
       <w:r>
-        <w:t>Die do_line() Funktion überprüft, welche</w:t>
+        <w:t xml:space="preserve">Die </w:t>
+      </w:r>
+      <w:r>
+        <w:rPr>
+          <w:rStyle w:val="CodeZchn"/>
+        </w:rPr>
+        <w:t>do_line()</w:t>
+      </w:r>
+      <w:r>
+        <w:t xml:space="preserve"> Funktion überprüft, welche</w:t>
       </w:r>
       <w:r>
         <w:t>s</w:t>
@@ -2713,13 +2927,55 @@
         <w:t>steht</w:t>
       </w:r>
       <w:r>
-        <w:t xml:space="preserve">. Dementsprechend wird dann die passende Funktion aus der Utils Klasse aufgerufen. Ein Beispiel dafür ist eine if-Bedingung. Wenn eine Zeile mit „if“ </w:t>
+        <w:t xml:space="preserve">. Dementsprechend wird dann die passende Funktion aus der </w:t>
+      </w:r>
+      <w:r>
+        <w:rPr>
+          <w:rStyle w:val="CodeZchn"/>
+        </w:rPr>
+        <w:t>Utils</w:t>
+      </w:r>
+      <w:r>
+        <w:t xml:space="preserve"> Klasse aufgerufen. Ein Beispiel dafür ist eine </w:t>
+      </w:r>
+      <w:r>
+        <w:rPr>
+          <w:rStyle w:val="CodeZchn"/>
+        </w:rPr>
+        <w:t>if</w:t>
+      </w:r>
+      <w:r>
+        <w:rPr>
+          <w:rStyle w:val="CodeZchn"/>
+        </w:rPr>
+        <w:t xml:space="preserve"> </w:t>
+      </w:r>
+      <w:r>
+        <w:t xml:space="preserve">Bedingung. Wenn eine Zeile mit </w:t>
+      </w:r>
+      <w:r>
+        <w:rPr>
+          <w:rStyle w:val="CodeZchn"/>
+        </w:rPr>
+        <w:t>if</w:t>
+      </w:r>
+      <w:r>
+        <w:t xml:space="preserve"> </w:t>
       </w:r>
       <w:r>
         <w:t>beginnt</w:t>
       </w:r>
       <w:r>
-        <w:t>, dann wird die do_if() Funktion aufgerufen, die nach folgendem Prinzip arbeitet:</w:t>
+        <w:t xml:space="preserve">, dann wird die </w:t>
+      </w:r>
+      <w:r>
+        <w:rPr>
+          <w:rStyle w:val="CodeZchn"/>
+        </w:rPr>
+        <w:t>do_if()</w:t>
+      </w:r>
+      <w:r>
+        <w:t xml:space="preserve"> Funktion aufgerufen, die nach folgendem Prinzip arbeitet:</w:t>
       </w:r>
       <w:r>
         <w:rPr>
@@ -2788,7 +3044,22 @@
     </w:p>
     <w:p>
       <w:r>
-        <w:t>Zuerst wird die Bedingung in C übersetzt. Anschließend werden alle Zeilen hinter der if-</w:t>
+        <w:t>Zuerst wird die Bedingung in C</w:t>
+      </w:r>
+      <w:r>
+        <w:t>++</w:t>
+      </w:r>
+      <w:r>
+        <w:t xml:space="preserve"> übersetzt. Anschließend werden alle Zeilen hinter der </w:t>
+      </w:r>
+      <w:r>
+        <w:rPr>
+          <w:rStyle w:val="CodeZchn"/>
+        </w:rPr>
+        <w:t>if</w:t>
+      </w:r>
+      <w:r>
+        <w:t xml:space="preserve"> </w:t>
       </w:r>
       <w:r>
         <w:t>Bedingung</w:t>
@@ -2798,8 +3069,7 @@
       </w:r>
       <w:r>
         <w:rPr>
-          <w:rFonts w:ascii="Courier New" w:hAnsi="Courier New" w:cs="Courier New"/>
-          <w:color w:val="000000" w:themeColor="text1"/>
+          <w:rStyle w:val="CodeZchn"/>
         </w:rPr>
         <w:t>do_line()</w:t>
       </w:r>
@@ -2823,10 +3093,40 @@
         <w:t xml:space="preserve"> ob</w:t>
       </w:r>
       <w:r>
-        <w:t xml:space="preserve"> nach dem if-Block ein elif oder else Segment zu finden ist. Für diese </w:t>
-      </w:r>
-      <w:r>
-        <w:t>Segmente</w:t>
+        <w:t xml:space="preserve"> nach dem </w:t>
+      </w:r>
+      <w:r>
+        <w:rPr>
+          <w:rStyle w:val="CodeZchn"/>
+        </w:rPr>
+        <w:t>if</w:t>
+      </w:r>
+      <w:r>
+        <w:t xml:space="preserve"> </w:t>
+      </w:r>
+      <w:r>
+        <w:t xml:space="preserve">Block ein </w:t>
+      </w:r>
+      <w:r>
+        <w:rPr>
+          <w:rStyle w:val="CodeZchn"/>
+        </w:rPr>
+        <w:t>elif</w:t>
+      </w:r>
+      <w:r>
+        <w:t xml:space="preserve"> oder </w:t>
+      </w:r>
+      <w:r>
+        <w:rPr>
+          <w:rStyle w:val="CodeZchn"/>
+        </w:rPr>
+        <w:t>else</w:t>
+      </w:r>
+      <w:r>
+        <w:t xml:space="preserve"> Segment zu finden ist. Für diese </w:t>
+      </w:r>
+      <w:r>
+        <w:t>Elemente</w:t>
       </w:r>
       <w:r>
         <w:t xml:space="preserve"> wird dann ggf. auch die Bedingung und der </w:t>
@@ -2846,7 +3146,31 @@
         <w:t>f</w:t>
       </w:r>
       <w:r>
-        <w:t>ehlender Doppelpunkt nach einer if-Bedingung, werden diese gespeichert. Dafür wird ein Error Objekt erstellt, in dem die Fehlermeldung</w:t>
+        <w:t xml:space="preserve">ehlender Doppelpunkt nach einer </w:t>
+      </w:r>
+      <w:r>
+        <w:rPr>
+          <w:rStyle w:val="CodeZchn"/>
+        </w:rPr>
+        <w:t>if</w:t>
+      </w:r>
+      <w:r>
+        <w:rPr>
+          <w:rStyle w:val="CodeZchn"/>
+        </w:rPr>
+        <w:t xml:space="preserve"> </w:t>
+      </w:r>
+      <w:r>
+        <w:t xml:space="preserve">Bedingung, werden diese gespeichert. Dafür wird ein </w:t>
+      </w:r>
+      <w:r>
+        <w:rPr>
+          <w:rStyle w:val="CodeZchn"/>
+        </w:rPr>
+        <w:t>Error</w:t>
+      </w:r>
+      <w:r>
+        <w:t xml:space="preserve"> Objekt erstellt, in dem die Fehlermeldung</w:t>
       </w:r>
       <w:r>
         <w:t xml:space="preserve">, </w:t>
@@ -2873,7 +3197,16 @@
     </w:p>
     <w:p>
       <w:r>
-        <w:t xml:space="preserve">In der Utils Klasse sind Funktionen </w:t>
+        <w:t xml:space="preserve">In der </w:t>
+      </w:r>
+      <w:r>
+        <w:rPr>
+          <w:rStyle w:val="CodeZchn"/>
+        </w:rPr>
+        <w:t>Utils</w:t>
+      </w:r>
+      <w:r>
+        <w:t xml:space="preserve"> Klasse sind Funktionen </w:t>
       </w:r>
       <w:r>
         <w:t>definiert</w:t>
@@ -2891,7 +3224,25 @@
         <w:t xml:space="preserve"> sie</w:t>
       </w:r>
       <w:r>
-        <w:t xml:space="preserve"> ein Variables Objekt, in dem die Daten, die während dem Transpilieren wichtig sind, gespeichert sind und ein Builtins Objekt</w:t>
+        <w:t xml:space="preserve"> ein </w:t>
+      </w:r>
+      <w:r>
+        <w:rPr>
+          <w:rStyle w:val="CodeZchn"/>
+        </w:rPr>
+        <w:t>Variables</w:t>
+      </w:r>
+      <w:r>
+        <w:t xml:space="preserve"> Objekt, in dem die Daten, die während dem Transpilieren wichtig sind, gespeichert sind und ein </w:t>
+      </w:r>
+      <w:r>
+        <w:rPr>
+          <w:rStyle w:val="CodeZchn"/>
+        </w:rPr>
+        <w:t>Builtins</w:t>
+      </w:r>
+      <w:r>
+        <w:t xml:space="preserve"> Objekt</w:t>
       </w:r>
       <w:r>
         <w:t>.</w:t>
@@ -2899,7 +3250,22 @@
     </w:p>
     <w:p>
       <w:r>
-        <w:t xml:space="preserve">Die Builtins Klasse ist die Oberklasse für die Funktionen, die in Pyduino standartmäßig implementiert sind. Sie enthält dabei die Funktionen, deren C </w:t>
+        <w:t xml:space="preserve">Die </w:t>
+      </w:r>
+      <w:r>
+        <w:rPr>
+          <w:rStyle w:val="CodeZchn"/>
+        </w:rPr>
+        <w:t>Builtins</w:t>
+      </w:r>
+      <w:r>
+        <w:t xml:space="preserve"> Klasse ist die Oberklasse für die Funktionen, die in Pyduino standartmäßig implementiert sind. Sie enthält dabei die Funktionen, deren C</w:t>
+      </w:r>
+      <w:r>
+        <w:t>++</w:t>
+      </w:r>
+      <w:r>
+        <w:t xml:space="preserve"> </w:t>
       </w:r>
       <w:r>
         <w:t>äquivalent</w:t>
@@ -2911,10 +3277,22 @@
         <w:t>C</w:t>
       </w:r>
       <w:r>
-        <w:t xml:space="preserve"> und dem Arduino gleich sind. Ein Beispiel dafür ist die len</w:t>
-      </w:r>
-      <w:r>
-        <w:t xml:space="preserve">() </w:t>
+        <w:t xml:space="preserve"> und dem Arduino gleich sind. Ein Beispiel dafür ist die </w:t>
+      </w:r>
+      <w:r>
+        <w:rPr>
+          <w:rStyle w:val="CodeZchn"/>
+        </w:rPr>
+        <w:t>len</w:t>
+      </w:r>
+      <w:r>
+        <w:rPr>
+          <w:rStyle w:val="CodeZchn"/>
+        </w:rPr>
+        <w:t>()</w:t>
+      </w:r>
+      <w:r>
+        <w:t xml:space="preserve"> </w:t>
       </w:r>
       <w:r>
         <w:t xml:space="preserve">Funktion, die die Länge eines Arrays ermittelt. </w:t>
@@ -2922,7 +3300,34 @@
     </w:p>
     <w:p>
       <w:r>
-        <w:t>Die BuiltinsPC und die BuiltinsArduino Klasse erben von der Builtins Klasse. Sie sind für die Funktionen zuständig, deren Implementation sich zwischen P</w:t>
+        <w:t xml:space="preserve">Die </w:t>
+      </w:r>
+      <w:r>
+        <w:rPr>
+          <w:rStyle w:val="CodeZchn"/>
+        </w:rPr>
+        <w:t>BuiltinsPC</w:t>
+      </w:r>
+      <w:r>
+        <w:t xml:space="preserve"> und die </w:t>
+      </w:r>
+      <w:r>
+        <w:rPr>
+          <w:rStyle w:val="CodeZchn"/>
+        </w:rPr>
+        <w:t>BuiltinsArduino</w:t>
+      </w:r>
+      <w:r>
+        <w:t xml:space="preserve"> Klasse erben von der </w:t>
+      </w:r>
+      <w:r>
+        <w:rPr>
+          <w:rStyle w:val="CodeZchn"/>
+        </w:rPr>
+        <w:t>Builtins</w:t>
+      </w:r>
+      <w:r>
+        <w:t xml:space="preserve"> Klasse. Sie sind für die Funktionen zuständig, deren Implementation sich zwischen P</w:t>
       </w:r>
       <w:r>
         <w:t>C</w:t>
@@ -2934,10 +3339,22 @@
         <w:t>Arduino</w:t>
       </w:r>
       <w:r>
-        <w:t xml:space="preserve"> unterscheidet. Ein Beispiel dafür ist die prin</w:t>
-      </w:r>
-      <w:r>
-        <w:t xml:space="preserve">t() </w:t>
+        <w:t xml:space="preserve"> unterscheidet. Ein Beispiel dafür ist die </w:t>
+      </w:r>
+      <w:r>
+        <w:rPr>
+          <w:rStyle w:val="CodeZchn"/>
+        </w:rPr>
+        <w:t>prin</w:t>
+      </w:r>
+      <w:r>
+        <w:rPr>
+          <w:rStyle w:val="CodeZchn"/>
+        </w:rPr>
+        <w:t>t()</w:t>
+      </w:r>
+      <w:r>
+        <w:t xml:space="preserve"> </w:t>
       </w:r>
       <w:r>
         <w:t>Funktion. In der P</w:t>
@@ -2946,13 +3363,25 @@
         <w:t>C</w:t>
       </w:r>
       <w:r>
-        <w:t xml:space="preserve">-Version werden einfach die Argumente in der Konsole ausgegeben, in der Arduino </w:t>
+        <w:t>-Version werden einfach die Argumente in der Konsole ausgegebe</w:t>
+      </w:r>
+      <w:r>
+        <w:t>n</w:t>
+      </w:r>
+      <w:r>
+        <w:t>,</w:t>
+      </w:r>
+      <w:r>
+        <w:t xml:space="preserve"> während</w:t>
+      </w:r>
+      <w:r>
+        <w:t xml:space="preserve"> in der Arduino </w:t>
       </w:r>
       <w:r>
         <w:t>Version</w:t>
       </w:r>
       <w:r>
-        <w:t xml:space="preserve"> muss über die </w:t>
+        <w:t xml:space="preserve"> über die </w:t>
       </w:r>
       <w:r>
         <w:t>s</w:t>
@@ -2964,7 +3393,16 @@
         <w:t xml:space="preserve">C </w:t>
       </w:r>
       <w:r>
-        <w:t>geschickt werden. So kann dieser dann die Werte vom Arduino in der Konsole ausgeben.</w:t>
+        <w:t>geschickt werden</w:t>
+      </w:r>
+      <w:r>
+        <w:t xml:space="preserve"> muss</w:t>
+      </w:r>
+      <w:r>
+        <w:t xml:space="preserve">. </w:t>
+      </w:r>
+      <w:r>
+        <w:t>Dieser gibt dann die Werte in der Konsole aus.</w:t>
       </w:r>
     </w:p>
     <w:p>
@@ -2986,13 +3424,49 @@
         <w:t>auszuführen,</w:t>
       </w:r>
       <w:r>
-        <w:t xml:space="preserve"> wird die Runner Klasse instanziiert. Sie erhält für den #main und den #board Teil des Program</w:t>
+        <w:t xml:space="preserve"> wird die </w:t>
+      </w:r>
+      <w:r>
+        <w:rPr>
+          <w:rStyle w:val="CodeZchn"/>
+        </w:rPr>
+        <w:t>Runner</w:t>
+      </w:r>
+      <w:r>
+        <w:t xml:space="preserve"> Klasse instanziiert. Sie erhält für den </w:t>
+      </w:r>
+      <w:r>
+        <w:rPr>
+          <w:rStyle w:val="CodeZchn"/>
+        </w:rPr>
+        <w:t>#main</w:t>
+      </w:r>
+      <w:r>
+        <w:t xml:space="preserve"> und den </w:t>
+      </w:r>
+      <w:r>
+        <w:rPr>
+          <w:rStyle w:val="CodeZchn"/>
+        </w:rPr>
+        <w:t xml:space="preserve">#board </w:t>
+      </w:r>
+      <w:r>
+        <w:t>Teil des Program</w:t>
       </w:r>
       <w:r>
         <w:t>m</w:t>
       </w:r>
       <w:r>
-        <w:t>s jeweils eine Instanz der Transpiler Klasse.</w:t>
+        <w:t xml:space="preserve">s jeweils eine Instanz der </w:t>
+      </w:r>
+      <w:r>
+        <w:rPr>
+          <w:rStyle w:val="CodeZchn"/>
+        </w:rPr>
+        <w:t>Transpiler</w:t>
+      </w:r>
+      <w:r>
+        <w:t xml:space="preserve"> Klasse.</w:t>
       </w:r>
       <w:r>
         <w:rPr>
@@ -3067,12 +3541,42 @@
     </w:p>
     <w:p>
       <w:r>
-        <w:t>Zuerst wird eine Instanz der Runner Klasse erstellt. Sie ent</w:t>
-      </w:r>
-      <w:r>
-        <w:t xml:space="preserve">hält jeweils für den #main und #board Programmteil ein </w:t>
-      </w:r>
-      <w:r>
+        <w:t xml:space="preserve">Zuerst wird eine Instanz der </w:t>
+      </w:r>
+      <w:r>
+        <w:rPr>
+          <w:rStyle w:val="CodeZchn"/>
+        </w:rPr>
+        <w:t>Runner</w:t>
+      </w:r>
+      <w:r>
+        <w:t xml:space="preserve"> Klasse erstellt. Sie ent</w:t>
+      </w:r>
+      <w:r>
+        <w:t xml:space="preserve">hält jeweils für den </w:t>
+      </w:r>
+      <w:r>
+        <w:rPr>
+          <w:rStyle w:val="CodeZchn"/>
+        </w:rPr>
+        <w:t>#main</w:t>
+      </w:r>
+      <w:r>
+        <w:t xml:space="preserve"> und </w:t>
+      </w:r>
+      <w:r>
+        <w:rPr>
+          <w:rStyle w:val="CodeZchn"/>
+        </w:rPr>
+        <w:t>#board</w:t>
+      </w:r>
+      <w:r>
+        <w:t xml:space="preserve"> Programmteil ein </w:t>
+      </w:r>
+      <w:r>
+        <w:rPr>
+          <w:rStyle w:val="CodeZchn"/>
+        </w:rPr>
         <w:t>Transpiler</w:t>
       </w:r>
       <w:r>
@@ -3082,67 +3586,148 @@
         <w:t>falls</w:t>
       </w:r>
       <w:r>
-        <w:t xml:space="preserve"> der jeweilige Teil vorhanden ist. Mit der transpile() Funktion dieser </w:t>
-      </w:r>
-      <w:r>
+        <w:t xml:space="preserve"> der jeweilige Teil vorhanden ist. Mit der </w:t>
+      </w:r>
+      <w:r>
+        <w:rPr>
+          <w:rStyle w:val="CodeZchn"/>
+        </w:rPr>
+        <w:t>transpile()</w:t>
+      </w:r>
+      <w:r>
+        <w:t xml:space="preserve"> Funktion dieser </w:t>
+      </w:r>
+      <w:r>
+        <w:rPr>
+          <w:rStyle w:val="CodeZchn"/>
+        </w:rPr>
         <w:t>Transpiler</w:t>
       </w:r>
       <w:r>
+        <w:t xml:space="preserve"> </w:t>
+      </w:r>
+      <w:r>
+        <w:t>Instanzen können dann die Programmteile in d</w:t>
+      </w:r>
+      <w:r>
+        <w:t>ie</w:t>
+      </w:r>
+      <w:r>
+        <w:t xml:space="preserve"> Syntax für die </w:t>
+      </w:r>
+      <w:r>
+        <w:lastRenderedPageBreak/>
+        <w:t>jeweilige Pla</w:t>
+      </w:r>
+      <w:r>
+        <w:t>t</w:t>
+      </w:r>
+      <w:r>
+        <w:t xml:space="preserve">tform übersetzt werden. </w:t>
+      </w:r>
+      <w:r>
+        <w:t xml:space="preserve">In der </w:t>
+      </w:r>
+      <w:r>
+        <w:rPr>
+          <w:rStyle w:val="CodeZchn"/>
+        </w:rPr>
+        <w:t>compile()</w:t>
+      </w:r>
+      <w:r>
+        <w:t xml:space="preserve"> Funktion der </w:t>
+      </w:r>
+      <w:r>
+        <w:rPr>
+          <w:rStyle w:val="CodeZchn"/>
+        </w:rPr>
+        <w:t>Runner</w:t>
+      </w:r>
+      <w:r>
+        <w:t xml:space="preserve"> Klasse wird zuerst überprüft, welche Programmteile vorhanden sind.</w:t>
+      </w:r>
+      <w:r>
+        <w:t xml:space="preserve"> W</w:t>
+      </w:r>
+      <w:r>
+        <w:t xml:space="preserve">enn ein </w:t>
+      </w:r>
+      <w:r>
+        <w:rPr>
+          <w:rStyle w:val="CodeZchn"/>
+        </w:rPr>
+        <w:t>#main</w:t>
+      </w:r>
+      <w:r>
+        <w:t xml:space="preserve"> und ein </w:t>
+      </w:r>
+      <w:r>
+        <w:rPr>
+          <w:rStyle w:val="CodeZchn"/>
+        </w:rPr>
+        <w:t>#board</w:t>
+      </w:r>
+      <w:r>
+        <w:t xml:space="preserve"> Teil existiert, werden beide für die jeweilige </w:t>
+      </w:r>
+      <w:r>
+        <w:t>Plattform</w:t>
+      </w:r>
+      <w:r>
+        <w:t xml:space="preserve"> kompiliert. Wenn nur ein Programmteil vorhanden ist, wird überprüft, ob die Verbindung zum PC oder zum Arduino benötigt wird. Dies wäre zum Beispiel der </w:t>
+      </w:r>
+      <w:r>
+        <w:t>Fall,</w:t>
+      </w:r>
+      <w:r>
+        <w:t xml:space="preserve"> wenn im </w:t>
+      </w:r>
+      <w:r>
+        <w:rPr>
+          <w:rStyle w:val="CodeZchn"/>
+        </w:rPr>
+        <w:t>#main</w:t>
+      </w:r>
+      <w:r>
+        <w:t xml:space="preserve"> Teil auf die Pins des Arduinos zugegriffen wird oder wenn im </w:t>
+      </w:r>
+      <w:r>
+        <w:rPr>
+          <w:rStyle w:val="CodeZchn"/>
+        </w:rPr>
+        <w:t>#board</w:t>
+      </w:r>
+      <w:r>
+        <w:t xml:space="preserve"> Teil die </w:t>
+      </w:r>
+      <w:r>
+        <w:rPr>
+          <w:rStyle w:val="CodeZchn"/>
+        </w:rPr>
+        <w:t>print()</w:t>
+      </w:r>
+      <w:r>
+        <w:t xml:space="preserve"> Funktion aufgerufen wird. Wenn</w:t>
+      </w:r>
+      <w:r>
+        <w:t xml:space="preserve"> dies der Fall ist, dann wird für die </w:t>
+      </w:r>
+      <w:r>
+        <w:t>Plattform</w:t>
+      </w:r>
+      <w:r>
+        <w:t>, die keinen Programmteil im Pyduino</w:t>
+      </w:r>
+      <w:r>
         <w:t>-</w:t>
       </w:r>
       <w:r>
-        <w:t>Instanzen können dann die Programmteile in d</w:t>
-      </w:r>
-      <w:r>
-        <w:t>ie</w:t>
-      </w:r>
-      <w:r>
-        <w:t xml:space="preserve"> Syntax für die jeweilige Pla</w:t>
-      </w:r>
-      <w:r>
-        <w:t>t</w:t>
-      </w:r>
-      <w:r>
-        <w:t xml:space="preserve">tform </w:t>
-      </w:r>
-      <w:r>
-        <w:lastRenderedPageBreak/>
-        <w:t xml:space="preserve">übersetzt werden. </w:t>
-      </w:r>
-      <w:r>
-        <w:t>In der compile() Funktion der Runner Klasse wird zuerst überprüft, welche Programmteile vorhanden sind.</w:t>
-      </w:r>
-      <w:r>
-        <w:t xml:space="preserve"> W</w:t>
-      </w:r>
-      <w:r>
-        <w:t xml:space="preserve">enn ein #main und ein #board Teil existiert, werden beide für die jeweilige </w:t>
+        <w:t xml:space="preserve">Programm hat, Code generiert, der auf Befehle der anderen </w:t>
       </w:r>
       <w:r>
         <w:t>Plattform</w:t>
       </w:r>
       <w:r>
-        <w:t xml:space="preserve"> kompiliert. Wenn nur ein Programmteil vorhanden ist, wird überprüft, ob die Verbindung zum PC oder zum Arduino benötigt wird. Dies wäre zum Beispiel der </w:t>
-      </w:r>
-      <w:r>
-        <w:t>Fall,</w:t>
-      </w:r>
-      <w:r>
-        <w:t xml:space="preserve"> wenn im #main Teil auf die Pins des Arduinos zugegriffen wird oder wenn im #board Teil die print() Funktion aufgerufen wird. Wenn</w:t>
-      </w:r>
-      <w:r>
-        <w:t xml:space="preserve"> dies der Fall ist, dann wird für die </w:t>
-      </w:r>
-      <w:r>
-        <w:t>Plattform</w:t>
-      </w:r>
-      <w:r>
-        <w:t xml:space="preserve">, die keinen Programmteil im Pyduino Programm hat, Code generiert, der auf Befehle der anderen </w:t>
-      </w:r>
-      <w:r>
-        <w:t>Plattform</w:t>
-      </w:r>
-      <w:r>
         <w:t xml:space="preserve"> wartet. Anschließend werden die Programme für beide Plattformen kompiliert. Falls die Verbindung nicht benötigt wird</w:t>
       </w:r>
       <w:r>
@@ -3157,7 +3742,16 @@
     </w:p>
     <w:p>
       <w:r>
-        <w:t>In der run() Funktion w</w:t>
+        <w:t xml:space="preserve">In der </w:t>
+      </w:r>
+      <w:r>
+        <w:rPr>
+          <w:rStyle w:val="CodeZchn"/>
+        </w:rPr>
+        <w:t>run()</w:t>
+      </w:r>
+      <w:r>
+        <w:t xml:space="preserve"> Funktion w</w:t>
       </w:r>
       <w:r>
         <w:t xml:space="preserve">ird zuerst überprüft, ob ein kompilierter Arduino Programmteil vorhanden ist. Wenn dies der Fall </w:t>
@@ -3166,7 +3760,13 @@
         <w:t>ist,</w:t>
       </w:r>
       <w:r>
-        <w:t xml:space="preserve"> wird mithilfe des Arduino Clients ermittelt, an welchem Port der Arduino angeschlossen ist. Falls kein Arduino angeschlossen ist, bricht das Programm mit einer Fehlermeldung ab</w:t>
+        <w:t xml:space="preserve"> wird mithilfe des Arduino </w:t>
+      </w:r>
+      <w:r>
+        <w:t xml:space="preserve">CLI </w:t>
+      </w:r>
+      <w:r>
+        <w:t>ermittelt, an welchem Port der Arduino angeschlossen ist. Falls kein Arduino angeschlossen ist, bricht das Programm mit einer Fehlermeldung ab</w:t>
       </w:r>
       <w:r>
         <w:t xml:space="preserve">, </w:t>
@@ -3187,7 +3787,16 @@
         <w:t>Dasselbe</w:t>
       </w:r>
       <w:r>
-        <w:t xml:space="preserve"> wird für den #main Teil wiederholt. Falls ein kompiliertes </w:t>
+        <w:t xml:space="preserve"> wird für den </w:t>
+      </w:r>
+      <w:r>
+        <w:rPr>
+          <w:rStyle w:val="CodeZchn"/>
+        </w:rPr>
+        <w:t>#main</w:t>
+      </w:r>
+      <w:r>
+        <w:t xml:space="preserve"> Teil wiederholt. Falls ein kompiliertes </w:t>
       </w:r>
       <w:r>
         <w:t>PC-Programm</w:t>
@@ -3220,10 +3829,10 @@
           <w:noProof/>
         </w:rPr>
         <w:drawing>
-          <wp:inline distT="0" distB="0" distL="0" distR="0" wp14:anchorId="4CEE2DFC" wp14:editId="3A3C508B">
-            <wp:extent cx="5441576" cy="3711803"/>
+          <wp:inline distT="0" distB="0" distL="0" distR="0" wp14:anchorId="09C6ABA4" wp14:editId="375BEC9F">
+            <wp:extent cx="4282440" cy="2911606"/>
             <wp:effectExtent l="0" t="0" r="0" b="0"/>
-            <wp:docPr id="13" name="Grafik 13"/>
+            <wp:docPr id="3" name="Grafik 3"/>
             <wp:cNvGraphicFramePr>
               <a:graphicFrameLocks xmlns:a="http://schemas.openxmlformats.org/drawingml/2006/main" noChangeAspect="1"/>
             </wp:cNvGraphicFramePr>
@@ -3231,7 +3840,7 @@
               <a:graphicData uri="http://schemas.openxmlformats.org/drawingml/2006/picture">
                 <pic:pic xmlns:pic="http://schemas.openxmlformats.org/drawingml/2006/picture">
                   <pic:nvPicPr>
-                    <pic:cNvPr id="0" name="Picture 5"/>
+                    <pic:cNvPr id="0" name="Picture 1"/>
                     <pic:cNvPicPr>
                       <a:picLocks noChangeAspect="1" noChangeArrowheads="1"/>
                     </pic:cNvPicPr>
@@ -3252,7 +3861,7 @@
                   <pic:spPr bwMode="auto">
                     <a:xfrm>
                       <a:off x="0" y="0"/>
-                      <a:ext cx="5453619" cy="3720018"/>
+                      <a:ext cx="4317231" cy="2935260"/>
                     </a:xfrm>
                     <a:prstGeom prst="rect">
                       <a:avLst/>
@@ -3297,7 +3906,19 @@
         <w:t xml:space="preserve"> ausgetauscht, um die Verbindung zu überprüfen. Erst wenn der Handshake abgeschlossen ist, starten beide Programme. </w:t>
       </w:r>
       <w:r>
-        <w:t xml:space="preserve">Dabei wird auf dem PC ein listener-Thread gestartet, der auf Nachrichten des Arduinos über die </w:t>
+        <w:t xml:space="preserve">Dabei wird auf dem PC ein </w:t>
+      </w:r>
+      <w:r>
+        <w:rPr>
+          <w:rStyle w:val="CodeZchn"/>
+        </w:rPr>
+        <w:t>listener</w:t>
+      </w:r>
+      <w:r>
+        <w:t xml:space="preserve"> </w:t>
+      </w:r>
+      <w:r>
+        <w:t xml:space="preserve">Thread gestartet, der auf Nachrichten des Arduinos über die </w:t>
       </w:r>
       <w:r>
         <w:t>s</w:t>
@@ -3317,50 +3938,71 @@
     </w:p>
     <w:p>
       <w:r>
+        <w:t>Wenn in dem PC</w:t>
+      </w:r>
+      <w:r>
+        <w:t xml:space="preserve"> </w:t>
+      </w:r>
+      <w:r>
+        <w:t xml:space="preserve">Programmteil ein Befehl auf dem Arduino ausgeführt </w:t>
+      </w:r>
+      <w:r>
+        <w:t xml:space="preserve">werden soll, dann wird </w:t>
+      </w:r>
+      <w:r>
+        <w:t xml:space="preserve">der Befehl über die </w:t>
+      </w:r>
+      <w:r>
+        <w:t>s</w:t>
+      </w:r>
+      <w:r>
+        <w:t xml:space="preserve">erielle Verbindung an den Arduino </w:t>
+      </w:r>
+      <w:r>
+        <w:t>geschickt. Dieser führt dann den Befehl aus und schickt die Antwort zurück an den PC.</w:t>
+      </w:r>
+      <w:r>
+        <w:t xml:space="preserve"> </w:t>
+      </w:r>
+      <w:r>
+        <w:t>Sie</w:t>
+      </w:r>
+      <w:r>
+        <w:t xml:space="preserve"> wird dann von dem </w:t>
+      </w:r>
+      <w:r>
+        <w:rPr>
+          <w:rStyle w:val="CodeZchn"/>
+        </w:rPr>
+        <w:t>listener</w:t>
+      </w:r>
+      <w:r>
+        <w:rPr>
+          <w:rStyle w:val="CodeZchn"/>
+        </w:rPr>
+        <w:t xml:space="preserve"> </w:t>
+      </w:r>
+      <w:r>
+        <w:t xml:space="preserve">Thread ausgewertet und </w:t>
+      </w:r>
+      <w:r>
+        <w:t>a</w:t>
+      </w:r>
+      <w:r>
+        <w:t xml:space="preserve">nhand der Nachrichten-ID in das </w:t>
+      </w:r>
+      <w:r>
+        <w:rPr>
+          <w:rStyle w:val="CodeZchn"/>
+        </w:rPr>
+        <w:t>Responses</w:t>
+      </w:r>
+      <w:r>
+        <w:t xml:space="preserve"> Array geschrieben. Um den Rückgabewert des Befehls </w:t>
+      </w:r>
+      <w:r>
         <w:lastRenderedPageBreak/>
-        <w:t xml:space="preserve">Wenn in dem PC-Programmteil ein Befehl auf dem Arduino ausgeführt </w:t>
-      </w:r>
-      <w:r>
-        <w:t xml:space="preserve">werden soll, dann wird </w:t>
-      </w:r>
-      <w:r>
-        <w:t xml:space="preserve">der Befehl über die </w:t>
-      </w:r>
-      <w:r>
-        <w:t>s</w:t>
-      </w:r>
-      <w:r>
-        <w:t xml:space="preserve">erielle Verbindung an den Arduino </w:t>
-      </w:r>
-      <w:r>
-        <w:t>geschickt. Dieser führt dann den Befehl aus und schickt die Antwort zurück an den PC.</w:t>
-      </w:r>
-      <w:r>
-        <w:t xml:space="preserve"> </w:t>
-      </w:r>
-      <w:r>
-        <w:t>Sie</w:t>
-      </w:r>
-      <w:r>
-        <w:t xml:space="preserve"> wird dann von dem </w:t>
-      </w:r>
-      <w:r>
-        <w:t>listener-</w:t>
-      </w:r>
-      <w:r>
-        <w:t xml:space="preserve">Thread ausgewertet und </w:t>
-      </w:r>
-      <w:r>
-        <w:t>a</w:t>
-      </w:r>
-      <w:r>
-        <w:t>nhand der Nachrichten-ID in das „</w:t>
-      </w:r>
-      <w:r>
-        <w:t>Responses</w:t>
-      </w:r>
-      <w:r>
-        <w:t>“ Array geschrieben. Um den Rückgabewert des Befehls zu erhalten</w:t>
+        <w:t>zu erhalten</w:t>
       </w:r>
       <w:r>
         <w:t>,</w:t>
@@ -3378,7 +4020,16 @@
         <w:t>erstellt</w:t>
       </w:r>
       <w:r>
-        <w:t>, nachdem er den analogRead() Befehl  an den Arduino geschickt hat:</w:t>
+        <w:t xml:space="preserve">, nachdem er den </w:t>
+      </w:r>
+      <w:r>
+        <w:rPr>
+          <w:rStyle w:val="CodeZchn"/>
+        </w:rPr>
+        <w:t>analogRead()</w:t>
+      </w:r>
+      <w:r>
+        <w:t xml:space="preserve"> Befehl  an den Arduino geschickt hat:</w:t>
       </w:r>
     </w:p>
     <w:p>
@@ -4758,10 +5409,19 @@
     </w:p>
     <w:p>
       <w:r>
-        <w:t>Die P</w:t>
-      </w:r>
-      <w:r>
-        <w:t xml:space="preserve">romise-Klasse wird mit einem Pointer zur Zielvariable, einer </w:t>
+        <w:t xml:space="preserve">Die </w:t>
+      </w:r>
+      <w:r>
+        <w:rPr>
+          <w:rStyle w:val="CodeZchn"/>
+        </w:rPr>
+        <w:t>Promise</w:t>
+      </w:r>
+      <w:r>
+        <w:t xml:space="preserve"> </w:t>
+      </w:r>
+      <w:r>
+        <w:t xml:space="preserve">Klasse wird mit einem Pointer zur Zielvariable, einer </w:t>
       </w:r>
       <w:r>
         <w:t>Funktion,</w:t>
@@ -4779,7 +5439,16 @@
         <w:t>, einer Nachrichten ID</w:t>
       </w:r>
       <w:r>
-        <w:t xml:space="preserve"> und dem Responses Array </w:t>
+        <w:t xml:space="preserve"> und dem </w:t>
+      </w:r>
+      <w:r>
+        <w:rPr>
+          <w:rStyle w:val="CodeZchn"/>
+        </w:rPr>
+        <w:t>Responses</w:t>
+      </w:r>
+      <w:r>
+        <w:t xml:space="preserve"> Array </w:t>
       </w:r>
       <w:r>
         <w:t>initialisiert</w:t>
@@ -4788,7 +5457,31 @@
         <w:t xml:space="preserve">. </w:t>
       </w:r>
       <w:r>
-        <w:t xml:space="preserve">Dabei wird ein neuer Thread mit der resolve() Funktion gestartet. Diese Funktion wartet bis für die Nachricht mit der Nachrichten ID eine Antwort im Response Array vorhanden ist, oder das Zeitlimit überschritten ist. </w:t>
+        <w:t xml:space="preserve">Dabei wird ein neuer Thread mit der </w:t>
+      </w:r>
+      <w:r>
+        <w:rPr>
+          <w:rStyle w:val="CodeZchn"/>
+        </w:rPr>
+        <w:t>resolve()</w:t>
+      </w:r>
+      <w:r>
+        <w:t xml:space="preserve"> Funktion gestartet. Diese Funktion wartet bis für die Nachricht mit der Nachrichten ID eine Antwort im </w:t>
+      </w:r>
+      <w:r>
+        <w:rPr>
+          <w:rStyle w:val="CodeZchn"/>
+        </w:rPr>
+        <w:t>Response</w:t>
+      </w:r>
+      <w:r>
+        <w:rPr>
+          <w:rStyle w:val="CodeZchn"/>
+        </w:rPr>
+        <w:t>s</w:t>
+      </w:r>
+      <w:r>
+        <w:t xml:space="preserve"> Array vorhanden ist, oder das Zeitlimit überschritten ist. </w:t>
       </w:r>
       <w:r>
         <w:t>Anschließend</w:t>
@@ -4800,7 +5493,16 @@
         <w:t>e</w:t>
       </w:r>
       <w:r>
-        <w:t>ntsprechenden Datentyp konvertiert und in die Zielvariable geschrieben. Um sicherzustellen, dass eine Antwort eingegangen ist und ein Wert in die Zielvariable geschrieben wurde, muss der Promise gelöscht werden, was den Destructor aufruft. In diesem wird gewartet, bis der Thread mit der resolve() Funktion abgeschlossen ist</w:t>
+        <w:t xml:space="preserve">ntsprechenden Datentyp konvertiert und in die Zielvariable geschrieben. Um sicherzustellen, dass eine Antwort eingegangen ist und ein Wert in die Zielvariable geschrieben wurde, muss der Promise gelöscht werden, was den Destructor aufruft. In diesem wird gewartet, bis der Thread mit der </w:t>
+      </w:r>
+      <w:r>
+        <w:rPr>
+          <w:rStyle w:val="CodeZchn"/>
+        </w:rPr>
+        <w:t>resolve()</w:t>
+      </w:r>
+      <w:r>
+        <w:t xml:space="preserve"> Funktion abgeschlossen ist</w:t>
       </w:r>
       <w:r>
         <w:t>, was bedeutet, dass ein Wert eingegangen ist.</w:t>
@@ -4826,13 +5528,43 @@
         <w:t>Initialisierung</w:t>
       </w:r>
       <w:r>
-        <w:t xml:space="preserve"> wieder gelöscht, was den Destructor aufruft und den main-thread damit anhält, bis der Promise aufgelöst ist. Diese Methode wird auch in der zurzeit implementierten analogRead() Pyduino-Funktion angewendet. Das bedeutet, dass das Pyduino Programm anhält, bis d</w:t>
+        <w:t xml:space="preserve"> wieder gelöscht, was den Destructor aufruft und den </w:t>
+      </w:r>
+      <w:r>
+        <w:rPr>
+          <w:rStyle w:val="CodeZchn"/>
+        </w:rPr>
+        <w:t>main</w:t>
+      </w:r>
+      <w:r>
+        <w:t xml:space="preserve"> </w:t>
+      </w:r>
+      <w:r>
+        <w:t xml:space="preserve">thread damit anhält, bis der Promise aufgelöst ist. Diese Methode wird auch in der zurzeit implementierten </w:t>
+      </w:r>
+      <w:r>
+        <w:rPr>
+          <w:rStyle w:val="CodeZchn"/>
+        </w:rPr>
+        <w:t>analogRead()</w:t>
+      </w:r>
+      <w:r>
+        <w:t xml:space="preserve"> Pyduino-Funktion angewendet. Das bedeutet, dass das Pyduino Programm anhält, bis d</w:t>
       </w:r>
       <w:r>
         <w:t xml:space="preserve">er Rückgabewert </w:t>
       </w:r>
       <w:r>
-        <w:t xml:space="preserve">der analogRead() Funktion eingegangen ist. </w:t>
+        <w:t xml:space="preserve">der </w:t>
+      </w:r>
+      <w:r>
+        <w:rPr>
+          <w:rStyle w:val="CodeZchn"/>
+        </w:rPr>
+        <w:t>analogRead()</w:t>
+      </w:r>
+      <w:r>
+        <w:t xml:space="preserve"> Funktion eingegangen ist. </w:t>
       </w:r>
     </w:p>
     <w:p>
@@ -4861,26 +5593,32 @@
         <w:t>separaten</w:t>
       </w:r>
       <w:r>
-        <w:t xml:space="preserve"> Thread mit der resolve() Funktion startet, wird das Pyduino Programm nicht angehalten.</w:t>
-      </w:r>
-      <w:r>
-        <w:t xml:space="preserve"> Wenn der </w:t>
-      </w:r>
+        <w:t xml:space="preserve"> Thread mit der </w:t>
+      </w:r>
+      <w:r>
+        <w:rPr>
+          <w:rStyle w:val="CodeZchn"/>
+        </w:rPr>
+        <w:t>resolve()</w:t>
+      </w:r>
+      <w:r>
+        <w:t xml:space="preserve"> Funktion startet, wird das Pyduino Programm nicht angehalten.</w:t>
+      </w:r>
+      <w:r>
+        <w:t xml:space="preserve"> Wenn der Rückgabewert dann gebraucht wird, dann kann der Promise gelöscht werden, was sicherstellt, dass </w:t>
+      </w:r>
+      <w:r>
+        <w:t>der Wert vorhanden ist.</w:t>
+      </w:r>
+    </w:p>
+    <w:p/>
+    <w:p>
+      <w:pPr>
+        <w:pStyle w:val="berschrift2"/>
+      </w:pPr>
+      <w:bookmarkStart w:id="6" w:name="_Toc124532896"/>
       <w:r>
         <w:lastRenderedPageBreak/>
-        <w:t xml:space="preserve">Rückgabewert dann gebraucht wird, dann kann der Promise gelöscht werden, was sicherstellt, dass </w:t>
-      </w:r>
-      <w:r>
-        <w:t>der Wert vorhanden ist.</w:t>
-      </w:r>
-    </w:p>
-    <w:p/>
-    <w:p>
-      <w:pPr>
-        <w:pStyle w:val="berschrift2"/>
-      </w:pPr>
-      <w:bookmarkStart w:id="6" w:name="_Toc124532896"/>
-      <w:r>
         <w:t>VS Code Erweiterung</w:t>
       </w:r>
       <w:bookmarkEnd w:id="6"/>
@@ -4977,7 +5715,16 @@
     </w:p>
     <w:p>
       <w:r>
-        <w:t>In der „language-configuration.json” Datei ist</w:t>
+        <w:t xml:space="preserve">In der </w:t>
+      </w:r>
+      <w:r>
+        <w:rPr>
+          <w:rStyle w:val="CodeZchn"/>
+        </w:rPr>
+        <w:t>language-configuration.json</w:t>
+      </w:r>
+      <w:r>
+        <w:t xml:space="preserve"> Datei ist</w:t>
       </w:r>
       <w:r>
         <w:t xml:space="preserve"> die </w:t>
@@ -4986,20 +5733,65 @@
         <w:t>g</w:t>
       </w:r>
       <w:r>
-        <w:t xml:space="preserve">rundlegende Konfiguration für die Pyduino Sprache, die mit der Erweiterung als neue Programmiersprache registriert sind. Es wird zum Beispiel festgelegt, dass Kommentare mit „#“ beginnen oder dass der Editor Klammern beim tippen automatisch schließen soll. </w:t>
-      </w:r>
-    </w:p>
-    <w:p>
-      <w:r>
-        <w:t>Die „main.py“ Datei kann in der Konsole mit dem Befehl „env/Scripts/python.exe main.py [Pyduino Datei]“ aufgerufen werden, um eine Pyduino Datei zu kompilieren und auszuführen.</w:t>
-      </w:r>
-    </w:p>
-    <w:p>
-      <w:r>
-        <w:t xml:space="preserve">In der „package.json“ Datei </w:t>
-      </w:r>
-      <w:r>
-        <w:t xml:space="preserve">sind die Eckdaten der Erweiterung wie Name, Version und Veröffentlicher festgelegt. Außerdem ist beschrieben, dass die Erweiterung die Sprache „Pyduino“ zur </w:t>
+        <w:t xml:space="preserve">rundlegende Konfiguration für die Pyduino Sprache, die mit der Erweiterung als neue Programmiersprache registriert sind. Es wird zum Beispiel festgelegt, dass Kommentare mit </w:t>
+      </w:r>
+      <w:r>
+        <w:rPr>
+          <w:rStyle w:val="CodeZchn"/>
+        </w:rPr>
+        <w:t>#</w:t>
+      </w:r>
+      <w:r>
+        <w:t xml:space="preserve"> beginnen oder dass der Editor Klammern beim tippen automatisch schließen soll. </w:t>
+      </w:r>
+    </w:p>
+    <w:p>
+      <w:r>
+        <w:t xml:space="preserve">Die </w:t>
+      </w:r>
+      <w:r>
+        <w:rPr>
+          <w:rStyle w:val="CodeZchn"/>
+        </w:rPr>
+        <w:t>main.py</w:t>
+      </w:r>
+      <w:r>
+        <w:t xml:space="preserve"> </w:t>
+      </w:r>
+      <w:r>
+        <w:t xml:space="preserve">Datei kann in der Konsole mit dem Befehl </w:t>
+      </w:r>
+      <w:r>
+        <w:rPr>
+          <w:rStyle w:val="CodeZchn"/>
+        </w:rPr>
+        <w:t>env/Scripts/python.exe main.py [Pyduino Datei]</w:t>
+      </w:r>
+      <w:r>
+        <w:t xml:space="preserve"> aufgerufen werden, um eine Pyduino Datei zu kompilieren und auszuführen.</w:t>
+      </w:r>
+    </w:p>
+    <w:p>
+      <w:r>
+        <w:t xml:space="preserve">In der </w:t>
+      </w:r>
+      <w:r>
+        <w:rPr>
+          <w:rStyle w:val="CodeZchn"/>
+        </w:rPr>
+        <w:t>package.jso</w:t>
+      </w:r>
+      <w:r>
+        <w:t xml:space="preserve">n Datei </w:t>
+      </w:r>
+      <w:r>
+        <w:t xml:space="preserve">sind die Eckdaten der Erweiterung wie Name, Version und Veröffentlicher festgelegt. Außerdem ist beschrieben, dass die Erweiterung die Sprache </w:t>
+      </w:r>
+      <w:r>
+        <w:t>„</w:t>
+      </w:r>
+      <w:r>
+        <w:t xml:space="preserve">Pyduino“ zur </w:t>
       </w:r>
       <w:r>
         <w:t>Verfügung</w:t>
@@ -5011,7 +5803,22 @@
         <w:t>aktiviert</w:t>
       </w:r>
       <w:r>
-        <w:t xml:space="preserve"> wird, wenn eine „.pino“ Datei geöffnet ist.</w:t>
+        <w:t xml:space="preserve"> wird, wenn eine </w:t>
+      </w:r>
+      <w:r>
+        <w:rPr>
+          <w:rStyle w:val="CodeZchn"/>
+        </w:rPr>
+        <w:t>.pin</w:t>
+      </w:r>
+      <w:r>
+        <w:rPr>
+          <w:rStyle w:val="CodeZchn"/>
+        </w:rPr>
+        <w:t>o</w:t>
+      </w:r>
+      <w:r>
+        <w:t xml:space="preserve"> Datei geöffnet ist.</w:t>
       </w:r>
     </w:p>
     <w:p>
@@ -5139,21 +5946,114 @@
     </w:p>
     <w:p>
       <w:r>
-        <w:t xml:space="preserve">Der „env“ Ordner enthält die Virtuelle Umgebung mit allen Bibliotheken, die benötigt werden, um den, in Python implementierten, Language Server zu starten. Dabei kann die „python.exe“ Datei im Scripts Ordner verwendet werden, um Python Dateien auszuführen. Um die insgesamte </w:t>
+        <w:t xml:space="preserve">Der </w:t>
+      </w:r>
+      <w:r>
+        <w:rPr>
+          <w:rStyle w:val="CodeZchn"/>
+        </w:rPr>
+        <w:t>en</w:t>
+      </w:r>
+      <w:r>
+        <w:rPr>
+          <w:rStyle w:val="CodeZchn"/>
+        </w:rPr>
+        <w:t>v</w:t>
+      </w:r>
+      <w:r>
+        <w:t xml:space="preserve"> Ordner enthält die </w:t>
+      </w:r>
+      <w:r>
+        <w:t>v</w:t>
+      </w:r>
+      <w:r>
+        <w:t xml:space="preserve">irtuelle Umgebung mit allen Bibliotheken, die benötigt werden, um den, in Python implementierten, Language Server zu starten. Dabei kann die </w:t>
+      </w:r>
+      <w:r>
+        <w:rPr>
+          <w:rStyle w:val="CodeZchn"/>
+        </w:rPr>
+        <w:t>p</w:t>
+      </w:r>
+      <w:r>
+        <w:rPr>
+          <w:rStyle w:val="CodeZchn"/>
+        </w:rPr>
+        <w:t>ython.exe</w:t>
+      </w:r>
+      <w:r>
+        <w:t xml:space="preserve"> Datei im </w:t>
+      </w:r>
+      <w:r>
+        <w:rPr>
+          <w:rStyle w:val="CodeZchn"/>
+        </w:rPr>
+        <w:t>Scripts</w:t>
+      </w:r>
+      <w:r>
+        <w:t xml:space="preserve"> Ordner verwendet werden, um Python Dateien auszuführen. Um die insgesamte </w:t>
       </w:r>
       <w:r>
         <w:t>Größe</w:t>
       </w:r>
       <w:r>
-        <w:t xml:space="preserve"> der Datei kleiner zu halten, ist in der Erweiterung kein Python Interpreter enthalten. Daher muss dieser auf dem System installiert sein. Der Ort, an dem der Interpreter auf dem System zu finden ist, ist in der „pyvenv.cfg“ Datei festgelegt. Da sich dieser Ort aber von System zu System unterscheidet, muss er bei jedem System neu bestimmt werden.</w:t>
-      </w:r>
-    </w:p>
-    <w:p>
-      <w:r>
-        <w:t xml:space="preserve">Die activate() Funktion der „extension.ts“ Datei wird von VS Code aufgerufen, wenn die Erweiterung aktiviert wird, d.h. es wurde eine „.pino“ Datei geöffnet. Sie </w:t>
-      </w:r>
-      <w:r>
-        <w:t xml:space="preserve">ist dafür zuständig den Language Server zu starten. Dafür wird die „python.exe“ Datei in der </w:t>
+        <w:t xml:space="preserve"> der Datei kleiner zu halten, ist in der Erweiterung kein Python Interpreter enthalten. Daher muss dieser auf dem System installiert sein. Der Ort, an dem der Interpreter auf dem System zu finden ist, ist in der </w:t>
+      </w:r>
+      <w:r>
+        <w:rPr>
+          <w:rStyle w:val="CodeZchn"/>
+        </w:rPr>
+        <w:t>pyvenv.cfg</w:t>
+      </w:r>
+      <w:r>
+        <w:t xml:space="preserve"> Datei festgelegt. Da sich dieser Ort aber von System zu System unterscheidet, muss er bei jedem System neu bestimmt werden.</w:t>
+      </w:r>
+    </w:p>
+    <w:p>
+      <w:r>
+        <w:t xml:space="preserve">Die </w:t>
+      </w:r>
+      <w:r>
+        <w:rPr>
+          <w:rStyle w:val="CodeZchn"/>
+        </w:rPr>
+        <w:t>activate()</w:t>
+      </w:r>
+      <w:r>
+        <w:t xml:space="preserve"> Funktion der </w:t>
+      </w:r>
+      <w:r>
+        <w:rPr>
+          <w:rStyle w:val="CodeZchn"/>
+        </w:rPr>
+        <w:t>extension.ts</w:t>
+      </w:r>
+      <w:r>
+        <w:t xml:space="preserve"> Datei wird von VS Code aufgerufen, wenn die Erweiterung aktiviert wird, d.h. es wurde eine </w:t>
+      </w:r>
+      <w:r>
+        <w:rPr>
+          <w:rStyle w:val="CodeZchn"/>
+        </w:rPr>
+        <w:t>.pino</w:t>
+      </w:r>
+      <w:r>
+        <w:t xml:space="preserve"> Datei geöffnet. Sie </w:t>
+      </w:r>
+      <w:r>
+        <w:t xml:space="preserve">ist dafür zuständig den Language Server zu starten. Dafür wird die </w:t>
+      </w:r>
+      <w:r>
+        <w:rPr>
+          <w:rStyle w:val="CodeZchn"/>
+        </w:rPr>
+        <w:t>python.exe</w:t>
+      </w:r>
+      <w:r>
+        <w:t xml:space="preserve"> </w:t>
+      </w:r>
+      <w:r>
+        <w:t xml:space="preserve">Datei in der </w:t>
       </w:r>
       <w:r>
         <w:t>v</w:t>
@@ -5165,7 +6065,22 @@
         <w:t>-</w:t>
       </w:r>
       <w:r>
-        <w:t>Umgebung verwendet. Dafür muss aber zuerst der Pfad des Python Interpreters auf dem jeweiligen System bestimmt werden. Dieser wird dann in die „pyvenv.cfg“ Datei geschrieben. Anschließend kann der Language Server ausgeführt werden.</w:t>
+        <w:t xml:space="preserve">Umgebung verwendet. Dafür muss aber zuerst der Pfad des Python Interpreters auf dem jeweiligen System bestimmt werden. Dieser wird dann in die </w:t>
+      </w:r>
+      <w:r>
+        <w:rPr>
+          <w:rStyle w:val="CodeZchn"/>
+        </w:rPr>
+        <w:t>pyvenv.cf</w:t>
+      </w:r>
+      <w:r>
+        <w:rPr>
+          <w:rStyle w:val="CodeZchn"/>
+        </w:rPr>
+        <w:t>g</w:t>
+      </w:r>
+      <w:r>
+        <w:t xml:space="preserve"> Datei geschrieben. Anschließend kann der Language Server ausgeführt werden.</w:t>
       </w:r>
     </w:p>
     <w:p>
@@ -5188,12 +6103,6 @@
           <w:color w:val="A9B7C6"/>
         </w:rPr>
         <w:br/>
-      </w:r>
-      <w:r>
-        <w:rPr>
-          <w:color w:val="A9B7C6"/>
-        </w:rPr>
-        <w:lastRenderedPageBreak/>
         <w:t>|   |   MinGW.7z</w:t>
       </w:r>
       <w:r>
@@ -5229,6 +6138,12 @@
           <w:color w:val="A9B7C6"/>
         </w:rPr>
         <w:br/>
+      </w:r>
+      <w:r>
+        <w:rPr>
+          <w:color w:val="A9B7C6"/>
+        </w:rPr>
+        <w:lastRenderedPageBreak/>
         <w:t>+---node_modules</w:t>
       </w:r>
       <w:r>
@@ -5256,7 +6171,16 @@
         <w:t>Compiler</w:t>
       </w:r>
       <w:r>
-        <w:t xml:space="preserve"> verwendet werden um die Programme zu ausführbaren „.exe“ Dateien zu kompilieren. </w:t>
+        <w:t xml:space="preserve"> verwendet werden um die Programme zu ausführbaren </w:t>
+      </w:r>
+      <w:r>
+        <w:rPr>
+          <w:rStyle w:val="CodeZchn"/>
+        </w:rPr>
+        <w:t>.exe</w:t>
+      </w:r>
+      <w:r>
+        <w:t xml:space="preserve"> Dateien zu kompilieren. </w:t>
       </w:r>
       <w:r>
         <w:t xml:space="preserve">Da nur wenige Programmieranfänger einen C++ </w:t>
@@ -5265,10 +6189,37 @@
         <w:t>Compiler</w:t>
       </w:r>
       <w:r>
-        <w:t xml:space="preserve"> installiert haben, ist in der Extension der mingw C++ Compiler enthalten. Um die Dateigröße zu reduzieren ist nur die „.7z“ Datei enthalten, die bei Bedarf entpackt wird.</w:t>
-      </w:r>
-      <w:r>
-        <w:t xml:space="preserve"> In dem „mingw/MinGW/bin“ Ordner ist die „c++.exe“ Datei zu finden, mit der die C++ </w:t>
+        <w:t xml:space="preserve"> installiert haben, ist in der Extension der mingw C++ Compiler enthalten. Um die Dateigröße zu reduzieren ist nur die </w:t>
+      </w:r>
+      <w:r>
+        <w:rPr>
+          <w:rStyle w:val="CodeZchn"/>
+        </w:rPr>
+        <w:t>.7z</w:t>
+      </w:r>
+      <w:r>
+        <w:t xml:space="preserve"> Datei enthalten, die bei Bedarf entpackt wird.</w:t>
+      </w:r>
+      <w:r>
+        <w:t xml:space="preserve"> In dem </w:t>
+      </w:r>
+      <w:r>
+        <w:rPr>
+          <w:rStyle w:val="CodeZchn"/>
+        </w:rPr>
+        <w:t>mingw/MinGW/bin</w:t>
+      </w:r>
+      <w:r>
+        <w:t xml:space="preserve"> Ordner ist die </w:t>
+      </w:r>
+      <w:r>
+        <w:rPr>
+          <w:rStyle w:val="CodeZchn"/>
+        </w:rPr>
+        <w:t>c++.exe</w:t>
+      </w:r>
+      <w:r>
+        <w:t xml:space="preserve"> Datei zu finden, mit der die C++ </w:t>
       </w:r>
       <w:r>
         <w:t>Programme</w:t>
@@ -5470,13 +6421,82 @@
     </w:p>
     <w:p>
       <w:r>
-        <w:t xml:space="preserve">Der Language Server, der von der „extension.ts“ Datei gestartet wird, ist in der „server.py“ Datei implementiert. Bei jeder Änderung der „.pino“ Datei wird die did_change() Funktion aufgerufen, die mithilfe der Transpiler Klasse das Programm auf Fehler überprüft. Die vorher </w:t>
+        <w:t xml:space="preserve">Der Language Server, der von der </w:t>
+      </w:r>
+      <w:r>
+        <w:rPr>
+          <w:rStyle w:val="CodeZchn"/>
+        </w:rPr>
+        <w:t>extension.ts</w:t>
+      </w:r>
+      <w:r>
+        <w:t xml:space="preserve"> Datei gestartet wird, ist in der </w:t>
+      </w:r>
+      <w:r>
+        <w:rPr>
+          <w:rStyle w:val="CodeZchn"/>
+        </w:rPr>
+        <w:t>server.py</w:t>
+      </w:r>
+      <w:r>
+        <w:rPr>
+          <w:rStyle w:val="CodeZchn"/>
+        </w:rPr>
+        <w:t xml:space="preserve"> </w:t>
+      </w:r>
+      <w:r>
+        <w:t xml:space="preserve">Datei implementiert. Bei jeder Änderung der </w:t>
+      </w:r>
+      <w:r>
+        <w:rPr>
+          <w:rStyle w:val="CodeZchn"/>
+        </w:rPr>
+        <w:t>.pino</w:t>
+      </w:r>
+      <w:r>
+        <w:t xml:space="preserve"> Datei wird die </w:t>
+      </w:r>
+      <w:r>
+        <w:rPr>
+          <w:rStyle w:val="CodeZchn"/>
+        </w:rPr>
+        <w:t>did_change()</w:t>
+      </w:r>
+      <w:r>
+        <w:t xml:space="preserve"> Funktion aufgerufen, die mithilfe der </w:t>
+      </w:r>
+      <w:r>
+        <w:rPr>
+          <w:rStyle w:val="CodeZchn"/>
+        </w:rPr>
+        <w:t>Transpiler</w:t>
+      </w:r>
+      <w:r>
+        <w:t xml:space="preserve"> Klasse das Programm auf Fehler überprüft. Die vorher </w:t>
       </w:r>
       <w:r>
         <w:t>genannten</w:t>
       </w:r>
       <w:r>
-        <w:t xml:space="preserve"> Klassen wie Transpiler oder Runner sind in den </w:t>
+        <w:t xml:space="preserve"> Klassen wie </w:t>
+      </w:r>
+      <w:r>
+        <w:rPr>
+          <w:rStyle w:val="CodeZchn"/>
+        </w:rPr>
+        <w:t>Transpiler</w:t>
+      </w:r>
+      <w:r>
+        <w:t xml:space="preserve"> oder </w:t>
+      </w:r>
+      <w:r>
+        <w:rPr>
+          <w:rStyle w:val="CodeZchn"/>
+        </w:rPr>
+        <w:t>Runner</w:t>
+      </w:r>
+      <w:r>
+        <w:t xml:space="preserve"> sind in den </w:t>
       </w:r>
       <w:r>
         <w:t>e</w:t>
@@ -5487,29 +6507,56 @@
     </w:p>
     <w:p>
       <w:r>
-        <w:t xml:space="preserve">Um Arduino Programme zu kompilieren, den Port des Arduinos zu ermitteln und die Programme auf den Arduino hochzuladen </w:t>
+        <w:t xml:space="preserve">Um Arduino Programme zu kompilieren, den Port des Arduino zu ermitteln und die Programme auf den Arduino hochzuladen </w:t>
       </w:r>
       <w:r>
         <w:t>wird</w:t>
       </w:r>
       <w:r>
-        <w:t xml:space="preserve"> die „arduino-cli.exe“ Datei verwendet.</w:t>
-      </w:r>
-    </w:p>
-    <w:p>
-      <w:r>
-        <w:t xml:space="preserve">Die Programme im „SerialCommunication“ Ordner sind für die PC-Seite der </w:t>
+        <w:t xml:space="preserve"> die </w:t>
+      </w:r>
+      <w:r>
+        <w:rPr>
+          <w:rStyle w:val="CodeZchn"/>
+        </w:rPr>
+        <w:t>arduino-cli.exe</w:t>
+      </w:r>
+      <w:r>
+        <w:t xml:space="preserve"> Datei verwendet.</w:t>
+      </w:r>
+    </w:p>
+    <w:p>
+      <w:r>
+        <w:t xml:space="preserve">Die Programme im </w:t>
+      </w:r>
+      <w:r>
+        <w:rPr>
+          <w:rStyle w:val="CodeZchn"/>
+        </w:rPr>
+        <w:t>SerialCommunication</w:t>
+      </w:r>
+      <w:r>
+        <w:t xml:space="preserve"> Ordner sind für die </w:t>
       </w:r>
       <w:r>
         <w:t>s</w:t>
       </w:r>
       <w:r>
-        <w:t>eriellen Verbindung zwischen Arduino und PC zuständig.</w:t>
-      </w:r>
-    </w:p>
-    <w:p>
-      <w:r>
-        <w:t>Im „test“ Ordner sind Unit Test</w:t>
+        <w:t>erielle Verbindung zwischen Arduino und PC zuständig.</w:t>
+      </w:r>
+    </w:p>
+    <w:p>
+      <w:r>
+        <w:t xml:space="preserve">Im </w:t>
+      </w:r>
+      <w:r>
+        <w:rPr>
+          <w:rStyle w:val="CodeZchn"/>
+        </w:rPr>
+        <w:t>test</w:t>
+      </w:r>
+      <w:r>
+        <w:t xml:space="preserve"> Ordner sind Unit Test</w:t>
       </w:r>
       <w:r>
         <w:t>s</w:t>
@@ -5547,34 +6594,97 @@
     </w:p>
     <w:p>
       <w:r>
+        <w:t xml:space="preserve">In der </w:t>
+      </w:r>
+      <w:r>
+        <w:rPr>
+          <w:rStyle w:val="CodeZchn"/>
+        </w:rPr>
+        <w:t>pyduino.tmLanguage.json</w:t>
+      </w:r>
+      <w:r>
+        <w:t xml:space="preserve"> Datei</w:t>
+      </w:r>
+      <w:r>
+        <w:t xml:space="preserve"> sind die Regeln für das Syntax Highlighting, wenn eine Pyduino Datei in VS Code geöff</w:t>
+      </w:r>
+      <w:r>
+        <w:t>n</w:t>
+      </w:r>
+      <w:r>
+        <w:t>et ist, festgelegt.</w:t>
+      </w:r>
+    </w:p>
+    <w:p>
+      <w:r>
+        <w:t>Um</w:t>
+      </w:r>
+      <w:r>
+        <w:t xml:space="preserve"> Programme in VS Code auszuführen können in der </w:t>
+      </w:r>
+      <w:r>
+        <w:rPr>
+          <w:rStyle w:val="CodeZchn"/>
+        </w:rPr>
+        <w:t>.vscode/launch.json</w:t>
+      </w:r>
+      <w:r>
+        <w:t xml:space="preserve"> Datei </w:t>
+      </w:r>
+      <w:r>
+        <w:t>Run</w:t>
+      </w:r>
+      <w:r>
+        <w:t xml:space="preserve">-Konfigurationen festgelegt werden. </w:t>
+      </w:r>
+      <w:r>
+        <w:t xml:space="preserve">Daher wird von dem Language Server eine „Pyduino“ </w:t>
+      </w:r>
+      <w:r>
         <w:lastRenderedPageBreak/>
-        <w:t>In der „pyduino.tmLanguage.json“ Datei</w:t>
-      </w:r>
-      <w:r>
-        <w:t xml:space="preserve"> sind die Regeln für das Syntax Highlighting, wenn eine Pyduino Datei in VS Code geöff</w:t>
-      </w:r>
-      <w:r>
-        <w:t>n</w:t>
-      </w:r>
-      <w:r>
-        <w:t>et ist, festgelegt.</w:t>
-      </w:r>
-    </w:p>
-    <w:p>
-      <w:r>
-        <w:t>Um</w:t>
-      </w:r>
-      <w:r>
-        <w:t xml:space="preserve"> Programme in VS Code auszuführen können in der „.vscode/launch.json“ Datei </w:t>
-      </w:r>
-      <w:r>
-        <w:t>Run</w:t>
-      </w:r>
-      <w:r>
-        <w:t xml:space="preserve">-Konfigurationen festgelegt werden. </w:t>
-      </w:r>
-      <w:r>
-        <w:t xml:space="preserve">Daher wird von dem Language Server eine „Pyduino“ Konfiguration angelegt. Sie startet die „main.py“ Datei mit der Python Installation im „env/Scripts“ Ordner und der entsprechenden „.pino“ Datei als Argument. Die „main.py“ </w:t>
+        <w:t xml:space="preserve">Konfiguration angelegt. Sie startet die </w:t>
+      </w:r>
+      <w:r>
+        <w:rPr>
+          <w:rStyle w:val="CodeZchn"/>
+        </w:rPr>
+        <w:t>main.py</w:t>
+      </w:r>
+      <w:r>
+        <w:t xml:space="preserve"> Datei mit der Python Installation im </w:t>
+      </w:r>
+      <w:r>
+        <w:rPr>
+          <w:rStyle w:val="CodeZchn"/>
+        </w:rPr>
+        <w:t>env/Scripts</w:t>
+      </w:r>
+      <w:r>
+        <w:t xml:space="preserve"> Ordner und der entsprechenden </w:t>
+      </w:r>
+      <w:r>
+        <w:rPr>
+          <w:rStyle w:val="CodeZchn"/>
+        </w:rPr>
+        <w:t>.pino</w:t>
+      </w:r>
+      <w:r>
+        <w:t xml:space="preserve"> Datei als Argument. Die </w:t>
+      </w:r>
+      <w:r>
+        <w:rPr>
+          <w:rStyle w:val="CodeZchn"/>
+        </w:rPr>
+        <w:t>main.p</w:t>
+      </w:r>
+      <w:r>
+        <w:rPr>
+          <w:rStyle w:val="CodeZchn"/>
+        </w:rPr>
+        <w:t>y</w:t>
+      </w:r>
+      <w:r>
+        <w:t xml:space="preserve"> </w:t>
       </w:r>
       <w:r>
         <w:t xml:space="preserve">Datei </w:t>
@@ -5624,13 +6734,61 @@
         <w:t>Pyduino Programme sind in z</w:t>
       </w:r>
       <w:r>
-        <w:t xml:space="preserve">wei Teile aufgeteilt, den main-Teil und den board-Teil. Die </w:t>
+        <w:t xml:space="preserve">wei Teile aufgeteilt, den </w:t>
+      </w:r>
+      <w:r>
+        <w:rPr>
+          <w:rStyle w:val="CodeZchn"/>
+        </w:rPr>
+        <w:t>main</w:t>
+      </w:r>
+      <w:r>
+        <w:t xml:space="preserve"> </w:t>
+      </w:r>
+      <w:r>
+        <w:t xml:space="preserve">Teil und den </w:t>
+      </w:r>
+      <w:r>
+        <w:rPr>
+          <w:rStyle w:val="CodeZchn"/>
+        </w:rPr>
+        <w:t>board</w:t>
+      </w:r>
+      <w:r>
+        <w:t xml:space="preserve"> </w:t>
+      </w:r>
+      <w:r>
+        <w:t xml:space="preserve">Teil. Die </w:t>
       </w:r>
       <w:r>
         <w:t>e</w:t>
       </w:r>
       <w:r>
-        <w:t xml:space="preserve">inzelnen Teile werden mit „#main“ und „#board“ eingeleitet. </w:t>
+        <w:t xml:space="preserve">inzelnen Teile werden mit </w:t>
+      </w:r>
+      <w:r>
+        <w:rPr>
+          <w:rStyle w:val="CodeZchn"/>
+        </w:rPr>
+        <w:t>#main</w:t>
+      </w:r>
+      <w:r>
+        <w:t xml:space="preserve"> und </w:t>
+      </w:r>
+      <w:r>
+        <w:rPr>
+          <w:rStyle w:val="CodeZchn"/>
+        </w:rPr>
+        <w:t>#boar</w:t>
+      </w:r>
+      <w:r>
+        <w:rPr>
+          <w:rStyle w:val="CodeZchn"/>
+        </w:rPr>
+        <w:t>d</w:t>
+      </w:r>
+      <w:r>
+        <w:t xml:space="preserve"> eingeleitet. </w:t>
       </w:r>
     </w:p>
     <w:p>
@@ -6136,7 +7294,22 @@
         <w:t>Programm</w:t>
       </w:r>
       <w:r>
-        <w:t xml:space="preserve"> auf dem Arduino gestartet, dass auf Befehle vom PC (hier „analogWrite“, also „schalte LED an“) wartet.</w:t>
+        <w:t xml:space="preserve"> auf dem Arduino gestartet, dass auf Befehle vom PC (hier </w:t>
+      </w:r>
+      <w:r>
+        <w:rPr>
+          <w:rStyle w:val="CodeZchn"/>
+        </w:rPr>
+        <w:t>analogWrite</w:t>
+      </w:r>
+      <w:r>
+        <w:rPr>
+          <w:rStyle w:val="CodeZchn"/>
+        </w:rPr>
+        <w:t>()</w:t>
+      </w:r>
+      <w:r>
+        <w:t>, also „schalte LED an“) wartet.</w:t>
       </w:r>
     </w:p>
     <w:p>
@@ -6193,7 +7366,16 @@
         <w:jc w:val="both"/>
       </w:pPr>
       <w:r>
-        <w:t>Kommentare werden mit „#“ eingeleitet und werden vom Transpiler nicht berücksichtigt.</w:t>
+        <w:t xml:space="preserve">Kommentare werden mit </w:t>
+      </w:r>
+      <w:r>
+        <w:rPr>
+          <w:rStyle w:val="CodeZchn"/>
+        </w:rPr>
+        <w:t>#</w:t>
+      </w:r>
+      <w:r>
+        <w:t xml:space="preserve"> eingeleitet und werden vom Transpiler nicht berücksichtigt.</w:t>
       </w:r>
     </w:p>
     <w:p>
@@ -6202,7 +7384,6 @@
       </w:pPr>
       <w:bookmarkStart w:id="9" w:name="_Toc124532899"/>
       <w:r>
-        <w:lastRenderedPageBreak/>
         <w:t>Variablen</w:t>
       </w:r>
       <w:bookmarkEnd w:id="9"/>
@@ -6306,6 +7487,7 @@
           <w:szCs w:val="21"/>
           <w:lang w:val="en-US" w:eastAsia="de-DE"/>
         </w:rPr>
+        <w:lastRenderedPageBreak/>
         <w:t>float</w:t>
       </w:r>
       <w:r>
@@ -7715,10 +8897,22 @@
     </w:p>
     <w:p>
       <w:r>
-        <w:t>Die print</w:t>
-      </w:r>
-      <w:r>
-        <w:t xml:space="preserve">() </w:t>
+        <w:t xml:space="preserve">Die </w:t>
+      </w:r>
+      <w:r>
+        <w:rPr>
+          <w:rStyle w:val="CodeZchn"/>
+        </w:rPr>
+        <w:t>print</w:t>
+      </w:r>
+      <w:r>
+        <w:rPr>
+          <w:rStyle w:val="CodeZchn"/>
+        </w:rPr>
+        <w:t>()</w:t>
+      </w:r>
+      <w:r>
+        <w:t xml:space="preserve"> </w:t>
       </w:r>
       <w:r>
         <w:t xml:space="preserve">Funktion gibt wie in Python Werte aus. Mehrere Werte können mit einem Komma getrennt werden. Bei Arrays und Listen werden die </w:t>
@@ -8076,7 +9270,16 @@
     </w:p>
     <w:p>
       <w:r>
-        <w:t>Mit der len() Funktion kann die Länge von Arrays bestimmt werden.</w:t>
+        <w:t xml:space="preserve">Mit der </w:t>
+      </w:r>
+      <w:r>
+        <w:rPr>
+          <w:rStyle w:val="CodeZchn"/>
+        </w:rPr>
+        <w:t>len()</w:t>
+      </w:r>
+      <w:r>
+        <w:t xml:space="preserve"> Funktion kann die Länge von Arrays bestimmt werden.</w:t>
       </w:r>
     </w:p>
     <w:p>
@@ -8342,9 +9545,18 @@
     </w:p>
     <w:p>
       <w:r>
-        <w:t>Die delay</w:t>
-      </w:r>
-      <w:r>
+        <w:t xml:space="preserve">Die </w:t>
+      </w:r>
+      <w:r>
+        <w:rPr>
+          <w:rStyle w:val="CodeZchn"/>
+        </w:rPr>
+        <w:t>delay</w:t>
+      </w:r>
+      <w:r>
+        <w:rPr>
+          <w:rStyle w:val="CodeZchn"/>
+        </w:rPr>
         <w:t>()</w:t>
       </w:r>
       <w:r>
@@ -8878,10 +10090,40 @@
     </w:p>
     <w:p>
       <w:r>
-        <w:t>If-Bedingungen, while-</w:t>
-      </w:r>
-      <w:r>
-        <w:t>Schleifen und for-Schleifen funktionieren gleich wie in Python.</w:t>
+        <w:rPr>
+          <w:rStyle w:val="CodeZchn"/>
+        </w:rPr>
+        <w:t>if</w:t>
+      </w:r>
+      <w:r>
+        <w:t xml:space="preserve"> </w:t>
+      </w:r>
+      <w:r>
+        <w:t xml:space="preserve">Bedingungen, </w:t>
+      </w:r>
+      <w:r>
+        <w:rPr>
+          <w:rStyle w:val="CodeZchn"/>
+        </w:rPr>
+        <w:t>while</w:t>
+      </w:r>
+      <w:r>
+        <w:t xml:space="preserve"> </w:t>
+      </w:r>
+      <w:r>
+        <w:t xml:space="preserve">Schleifen und </w:t>
+      </w:r>
+      <w:r>
+        <w:rPr>
+          <w:rStyle w:val="CodeZchn"/>
+        </w:rPr>
+        <w:t>for</w:t>
+      </w:r>
+      <w:r>
+        <w:t xml:space="preserve"> </w:t>
+      </w:r>
+      <w:r>
+        <w:t>Schleifen funktionieren gleich wie in Python.</w:t>
       </w:r>
     </w:p>
     <w:p>
@@ -9050,7 +10292,6 @@
           <w:rFonts w:ascii="JetBrains Mono" w:hAnsi="JetBrains Mono" w:cs="JetBrains Mono"/>
           <w:color w:val="CC7832"/>
         </w:rPr>
-        <w:lastRenderedPageBreak/>
         <w:t>else</w:t>
       </w:r>
       <w:r>
@@ -9101,6 +10342,7 @@
     <w:p/>
     <w:p>
       <w:r>
+        <w:lastRenderedPageBreak/>
         <w:t xml:space="preserve">Eine </w:t>
       </w:r>
       <w:r>
@@ -9331,13 +10573,49 @@
         <w:rPr>
           <w:lang w:eastAsia="de-DE"/>
         </w:rPr>
-        <w:t>Die for-Schleife iteriert m</w:t>
-      </w:r>
-      <w:r>
-        <w:rPr>
-          <w:lang w:eastAsia="de-DE"/>
-        </w:rPr>
-        <w:t>it einer Zählvariable über einen Bereich von Zahlen, der mit „range“ festgelegt wurde. Das Grundlegende Schema sieht folgendermaßen aus:</w:t>
+        <w:t xml:space="preserve">Die </w:t>
+      </w:r>
+      <w:r>
+        <w:rPr>
+          <w:rStyle w:val="CodeZchn"/>
+        </w:rPr>
+        <w:t>for</w:t>
+      </w:r>
+      <w:r>
+        <w:rPr>
+          <w:lang w:eastAsia="de-DE"/>
+        </w:rPr>
+        <w:t xml:space="preserve"> </w:t>
+      </w:r>
+      <w:r>
+        <w:rPr>
+          <w:lang w:eastAsia="de-DE"/>
+        </w:rPr>
+        <w:t>Schleife iteriert m</w:t>
+      </w:r>
+      <w:r>
+        <w:rPr>
+          <w:lang w:eastAsia="de-DE"/>
+        </w:rPr>
+        <w:t xml:space="preserve">it einer Zählvariable über einen Bereich von Zahlen, der mit </w:t>
+      </w:r>
+      <w:r>
+        <w:rPr>
+          <w:rStyle w:val="CodeZchn"/>
+        </w:rPr>
+        <w:t>range</w:t>
+      </w:r>
+      <w:r>
+        <w:rPr>
+          <w:rStyle w:val="CodeZchn"/>
+        </w:rPr>
+        <w:t xml:space="preserve"> </w:t>
+      </w:r>
+      <w:r>
+        <w:rPr>
+          <w:lang w:eastAsia="de-DE"/>
+        </w:rPr>
+        <w:t>festgelegt wurde. Das Grundlegende Schema sieht folgendermaßen aus:</w:t>
       </w:r>
     </w:p>
     <w:p>
@@ -9649,7 +10927,19 @@
     </w:p>
     <w:p>
       <w:r>
-        <w:t>Diese for-Schleife g</w:t>
+        <w:t xml:space="preserve">Diese </w:t>
+      </w:r>
+      <w:r>
+        <w:rPr>
+          <w:rStyle w:val="CodeZchn"/>
+        </w:rPr>
+        <w:t>for</w:t>
+      </w:r>
+      <w:r>
+        <w:t xml:space="preserve"> </w:t>
+      </w:r>
+      <w:r>
+        <w:t>Schleife g</w:t>
       </w:r>
       <w:r>
         <w:t>ibt die Zahlen von 0 bis 9 aus.</w:t>
@@ -9859,7 +11149,19 @@
     </w:p>
     <w:p>
       <w:r>
-        <w:t>Diese for-Schleife g</w:t>
+        <w:t xml:space="preserve">Diese </w:t>
+      </w:r>
+      <w:r>
+        <w:rPr>
+          <w:rStyle w:val="CodeZchn"/>
+        </w:rPr>
+        <w:t>for</w:t>
+      </w:r>
+      <w:r>
+        <w:t xml:space="preserve"> </w:t>
+      </w:r>
+      <w:r>
+        <w:t>Schleife g</w:t>
       </w:r>
       <w:r>
         <w:t>ibt die Zahlen von 4 bis 20 in 3er Schritten aus.</w:t>
@@ -9867,7 +11169,16 @@
     </w:p>
     <w:p>
       <w:r>
-        <w:t>For-Schleifen können auch über Arrays und Listen iterieren.</w:t>
+        <w:rPr>
+          <w:rStyle w:val="CodeZchn"/>
+        </w:rPr>
+        <w:t>for</w:t>
+      </w:r>
+      <w:r>
+        <w:t xml:space="preserve"> </w:t>
+      </w:r>
+      <w:r>
+        <w:t>Schleifen können auch über Arrays und Listen iterieren.</w:t>
       </w:r>
     </w:p>
     <w:p>
@@ -10127,7 +11438,19 @@
     </w:p>
     <w:p>
       <w:r>
-        <w:t>Diese for-Schleife gibt die Elemente aus dem Array einzeln aus.</w:t>
+        <w:t xml:space="preserve">Diese </w:t>
+      </w:r>
+      <w:r>
+        <w:rPr>
+          <w:rStyle w:val="CodeZchn"/>
+        </w:rPr>
+        <w:t>for</w:t>
+      </w:r>
+      <w:r>
+        <w:t xml:space="preserve"> </w:t>
+      </w:r>
+      <w:r>
+        <w:t>Schleife gibt die Elemente aus dem Array einzeln aus.</w:t>
       </w:r>
     </w:p>
     <w:p>
@@ -10166,49 +11489,52 @@
     </w:p>
     <w:p>
       <w:r>
+        <w:t>Danach</w:t>
+      </w:r>
+      <w:r>
+        <w:t xml:space="preserve"> kann die Pyduino </w:t>
+      </w:r>
+      <w:r>
+        <w:t>Erweiterung</w:t>
+      </w:r>
+      <w:r>
+        <w:t xml:space="preserve"> installiert werden. Dafür muss zuerst an der Seitenleiste der „</w:t>
+      </w:r>
+      <w:r>
+        <w:t>Extensions</w:t>
+      </w:r>
+      <w:r>
+        <w:t xml:space="preserve">“ Tab ausgewählt werden. Mit der Suchfunktion kann die Erweiterung unter „pyduino“ gefunden werden. Mit einem Klick auf „Install“ wird die neuste Version der Erweiterung installiert. </w:t>
+      </w:r>
+    </w:p>
+    <w:p>
+      <w:r>
+        <w:t xml:space="preserve">Um ein Pyduino </w:t>
+      </w:r>
+      <w:r>
+        <w:t>Programm</w:t>
+      </w:r>
+      <w:r>
+        <w:t xml:space="preserve"> zu </w:t>
+      </w:r>
+      <w:r>
+        <w:t>schreiben,</w:t>
+      </w:r>
+      <w:r>
+        <w:t xml:space="preserve"> muss dann in VS Code eine Datei mit der Endung „.pino“ erstellt werden. </w:t>
+      </w:r>
+      <w:r>
+        <w:t xml:space="preserve">Der Pyduino Code wird dann </w:t>
+      </w:r>
+      <w:r>
+        <w:t>automatisch</w:t>
+      </w:r>
+      <w:r>
+        <w:t xml:space="preserve"> auf Fehler überprüft, die dann rot </w:t>
+      </w:r>
+      <w:r>
         <w:lastRenderedPageBreak/>
-        <w:t>Danach</w:t>
-      </w:r>
-      <w:r>
-        <w:t xml:space="preserve"> kann die Pyduino </w:t>
-      </w:r>
-      <w:r>
-        <w:t>Erweiterung</w:t>
-      </w:r>
-      <w:r>
-        <w:t xml:space="preserve"> installiert werden. Dafür muss zuerst an der Seitenleiste der „</w:t>
-      </w:r>
-      <w:r>
-        <w:t>Extensions</w:t>
-      </w:r>
-      <w:r>
-        <w:t xml:space="preserve">“ Tab ausgewählt werden. Mit der Suchfunktion kann die Erweiterung unter „pyduino“ gefunden werden. Mit einem Klick auf „Install“ wird die neuste Version der Erweiterung installiert. </w:t>
-      </w:r>
-    </w:p>
-    <w:p>
-      <w:r>
-        <w:t xml:space="preserve">Um ein Pyduino </w:t>
-      </w:r>
-      <w:r>
-        <w:t>Programm</w:t>
-      </w:r>
-      <w:r>
-        <w:t xml:space="preserve"> zu </w:t>
-      </w:r>
-      <w:r>
-        <w:t>schreiben,</w:t>
-      </w:r>
-      <w:r>
-        <w:t xml:space="preserve"> muss dann in VS Code eine Datei mit der Endung „.pino“ erstellt werden. </w:t>
-      </w:r>
-      <w:r>
-        <w:t xml:space="preserve">Der Pyduino Code wird dann </w:t>
-      </w:r>
-      <w:r>
-        <w:t>automatisch</w:t>
-      </w:r>
-      <w:r>
-        <w:t xml:space="preserve"> auf Fehler überprüft, die dann rot unterstrichen sind und es wird Syntax </w:t>
+        <w:t xml:space="preserve">unterstrichen sind und es wird Syntax </w:t>
       </w:r>
       <w:r>
         <w:t>Highlighting</w:t>
@@ -10449,31 +11775,130 @@
         <w:t>. Dabei kommen zum Beispiel weitere Datentypen wie char, short, long, double und string in Frage. Für diese Datentypen können dann auch verschiedene Builtin-Funktionen, wie in Python implementiert werden. Beispiele dafür wären string.find(value), string.strip() oder array.sort().</w:t>
       </w:r>
       <w:r>
-        <w:t xml:space="preserve"> Als weiterer Datentyp wäre es interessant verkettete Listen (und auch tupel) zu implementieren. Diese würden es, im Gegensatz zu </w:t>
+        <w:t xml:space="preserve"> Als weiterer</w:t>
+      </w:r>
+      <w:r>
+        <w:t>n</w:t>
+      </w:r>
+      <w:r>
+        <w:t xml:space="preserve"> Datentyp wäre es interessant verkettete Listen zu implementieren. Diese würden es, im Gegensatz zu Arrays, einfach machen Elemente anzuhängen oder zu entfernen. Um Datentypen ineinander umzuwandeln könnten auch Builtin-Funktionen wie zum Beispiel int(wert) oder string(wert) implementiert werden.</w:t>
+      </w:r>
+      <w:r>
+        <w:t xml:space="preserve"> Ein weitere</w:t>
+      </w:r>
+      <w:r>
+        <w:t>s</w:t>
+      </w:r>
+      <w:r>
+        <w:t xml:space="preserve"> wichtige</w:t>
+      </w:r>
+      <w:r>
+        <w:t>s</w:t>
+      </w:r>
+      <w:r>
+        <w:t xml:space="preserve"> </w:t>
+      </w:r>
+      <w:r>
+        <w:t>Ziel</w:t>
+      </w:r>
+      <w:r>
+        <w:t xml:space="preserve"> sind Funktionen. Diese sollen</w:t>
+      </w:r>
+      <w:r>
+        <w:t>,</w:t>
+      </w:r>
+      <w:r>
+        <w:t xml:space="preserve"> wie in Python</w:t>
+      </w:r>
+      <w:r>
+        <w:t>,</w:t>
+      </w:r>
+      <w:r>
+        <w:t xml:space="preserve"> Argumente und optionale Keyword-Argumente erhalten und in der </w:t>
+      </w:r>
+      <w:r>
+        <w:t>L</w:t>
+      </w:r>
+      <w:r>
+        <w:t>age sein, Wert</w:t>
+      </w:r>
+      <w:r>
+        <w:t>e</w:t>
+      </w:r>
+      <w:r>
+        <w:t xml:space="preserve"> zurückzugeben. Im Gegensatz zu C</w:t>
+      </w:r>
+      <w:r>
+        <w:t>++</w:t>
+      </w:r>
+      <w:r>
+        <w:t xml:space="preserve"> soll </w:t>
       </w:r>
       <w:r>
         <w:lastRenderedPageBreak/>
-        <w:t>Arrays, einfach machen Elemente anzuhängen oder zu entfernen. Um Datentypen ineinander umzuwandeln könnten auch Builtin-Funktionen wie zum Beispiel int(wert) oder string(wert) implementiert werden.</w:t>
-      </w:r>
-      <w:r>
-        <w:t xml:space="preserve"> Ein weiterer wichtiger Bestandteil sind Funktionen. Diese sollen wie in Python Argumente und optionale Keyword-Argumente erhalten und in der lage sein, einen Wert zurückzugeben. Im Gegensatz zu C</w:t>
-      </w:r>
-      <w:r>
-        <w:t>++</w:t>
-      </w:r>
-      <w:r>
-        <w:t xml:space="preserve"> soll es auch </w:t>
+        <w:t xml:space="preserve">es auch </w:t>
       </w:r>
       <w:r>
         <w:t xml:space="preserve">ohne weiteres </w:t>
       </w:r>
       <w:r>
-        <w:t xml:space="preserve">möglich sein, Datenstrukturen wie Arrays und Listen aus Funktionen zurückzugeben. </w:t>
-      </w:r>
-    </w:p>
-    <w:p>
-      <w:r>
-        <w:t>Ein weiterer Schritt wäre, die Kommunikation zwischen Arduino und PC weiter auszubauen. Dafür könnten zum Beispiel Befehle wie digitalRead() und digitalWrite() umgesetzt werdem. Außerdem wäre eine Möglichkeit, Funktion</w:t>
+        <w:t xml:space="preserve">möglich sein, Datenstrukturen wie Arrays und Listen </w:t>
+      </w:r>
+      <w:r>
+        <w:t>in</w:t>
+      </w:r>
+      <w:r>
+        <w:t xml:space="preserve"> Funktionen </w:t>
+      </w:r>
+      <w:r>
+        <w:t>als Rückgabewert zu verwenden</w:t>
+      </w:r>
+      <w:r>
+        <w:t xml:space="preserve">. </w:t>
+      </w:r>
+    </w:p>
+    <w:p>
+      <w:r>
+        <w:t xml:space="preserve">Ein weiterer Schritt </w:t>
+      </w:r>
+      <w:r>
+        <w:t xml:space="preserve">wäre, die Kommunikation zwischen Arduino und PC weiter auszubauen. Dafür könnten zum Beispiel Befehle wie </w:t>
+      </w:r>
+      <w:r>
+        <w:rPr>
+          <w:rStyle w:val="CodeZchn"/>
+        </w:rPr>
+        <w:t>digitalRead()</w:t>
+      </w:r>
+      <w:r>
+        <w:t xml:space="preserve"> und </w:t>
+      </w:r>
+      <w:r>
+        <w:rPr>
+          <w:rStyle w:val="CodeZchn"/>
+        </w:rPr>
+        <w:t>digitalWrite()</w:t>
+      </w:r>
+      <w:r>
+        <w:t xml:space="preserve"> umgesetzt werdem</w:t>
+      </w:r>
+      <w:r>
+        <w:t>.</w:t>
+      </w:r>
+      <w:r>
+        <w:t xml:space="preserve"> </w:t>
+      </w:r>
+      <w:r>
+        <w:t>E</w:t>
+      </w:r>
+      <w:r>
+        <w:t>ine Möglichkeit</w:t>
+      </w:r>
+      <w:r>
+        <w:t xml:space="preserve"> ist außerdem</w:t>
+      </w:r>
+      <w:r>
+        <w:t>, Funktion</w:t>
       </w:r>
       <w:r>
         <w:t>sa</w:t>
@@ -10482,27 +11907,66 @@
         <w:t>ufrufe zwischen den Plattformen zu implementieren.</w:t>
       </w:r>
       <w:r>
-        <w:t xml:space="preserve"> So könnte zum Beispiel der Arduino Funktionen auf dem PC aufrufen, um die Leistung des PCs zu nutzen aber dabei trotzdem in der Lage zu sein, schnell auf Änderungen an den Pins zu reagieren.</w:t>
-      </w:r>
-      <w:r>
-        <w:t xml:space="preserve"> Zusätzlich dazu könnten auch Builtin-Funktionen implementieren, die Zugriff auf die Variablen der jeweils anderen Plattform erlauben.</w:t>
-      </w:r>
-    </w:p>
-    <w:p>
-      <w:r>
-        <w:t>Der Austausch zwischen PC und Arduino könnte auch durch asynchrone Anfragen effizienter gemacht werden.</w:t>
+        <w:t xml:space="preserve"> So könnte zum Beispiel der Arduino Funktionen auf dem PC aufrufen,</w:t>
+      </w:r>
+      <w:r>
+        <w:t xml:space="preserve"> um die Leistung des PCs zu nutzen aber dabei trotzdem in der Lage zu sein, schnell auf Änderungen an den Pins zu reagieren.</w:t>
+      </w:r>
+      <w:r>
+        <w:t xml:space="preserve"> Zusätzlich dazu </w:t>
+      </w:r>
+      <w:r>
+        <w:t>könnte man</w:t>
+      </w:r>
+      <w:r>
+        <w:t xml:space="preserve"> auch Builtin-Funktionen implementieren, die</w:t>
+      </w:r>
+      <w:r>
+        <w:t xml:space="preserve"> den</w:t>
+      </w:r>
+      <w:r>
+        <w:t xml:space="preserve"> Zugriff auf die Variablen der jeweils anderen Plattform </w:t>
+      </w:r>
+      <w:r>
+        <w:t>ermöglichen</w:t>
+      </w:r>
+      <w:r>
+        <w:t>.</w:t>
+      </w:r>
+    </w:p>
+    <w:p>
+      <w:r>
+        <w:t xml:space="preserve">Der Austausch </w:t>
+      </w:r>
+      <w:r>
+        <w:t>zwischen PC und Arduino könnte</w:t>
+      </w:r>
+      <w:r>
+        <w:t xml:space="preserve"> durch asynchrone Anfragen effizienter gemacht werden.</w:t>
       </w:r>
       <w:r>
         <w:t xml:space="preserve"> Dabei würden Befehle oder Funktionsaufrufe an die jeweils andere Plattform geschickt werden, es wird aber nicht auf die Antwort gewartet. Das Programm würde</w:t>
       </w:r>
       <w:r>
-        <w:t xml:space="preserve"> weiterlaufen, bis d</w:t>
+        <w:t xml:space="preserve"> </w:t>
+      </w:r>
+      <w:r>
+        <w:t xml:space="preserve">dann </w:t>
+      </w:r>
+      <w:r>
+        <w:t>weiterlaufen, bis d</w:t>
       </w:r>
       <w:r>
         <w:t xml:space="preserve">er Wert </w:t>
       </w:r>
       <w:r>
-        <w:t>wirklich gebraucht wird. Erst dann würde die Antwort abgewartet werden, falls sie noch nicht da wäre.</w:t>
+        <w:t xml:space="preserve">wirklich gebraucht wird. Erst dann würde die Antwort abgewartet werden, falls sie noch nicht da </w:t>
+      </w:r>
+      <w:r>
+        <w:t>ist</w:t>
+      </w:r>
+      <w:r>
+        <w:t>.</w:t>
       </w:r>
     </w:p>
     <w:p>
@@ -10515,34 +11979,76 @@
         <w:t xml:space="preserve">In der Zukunft könnte man sich auch damit beschäftigen, Unterstützung für Objektorientierung, also zum Beispiel Klassen und Vererbung, </w:t>
       </w:r>
       <w:r>
-        <w:t xml:space="preserve">zu implementieren. Das hätte den Vorteil, dass es so möglich wäre, Objektorientierung direkt mit Pyduino zu lernen. Diese Fähigkeiten könnten dann reibungslos in Python übertragen und dort genutzt werden. </w:t>
-      </w:r>
-    </w:p>
-    <w:p>
-      <w:r>
-        <w:t>Um die Wartezeit, bis Arduino Programme kompiliert und hochgeladen sind, vollständig zu elimieren könnte der Arduino beim Debugging auch nur als Steuereinheit für die Pins verwendet werden. Dabei würde am Anfang ein Program auf den Arduino hochgeladen werden, in dem nur auf Befehle über die Serielle Verbindung gewartet wird. Auf dem PC könnten dann Pyduino Programme ausgeführt werden, die auf den Arduino zugreifen, ohne jedes Mal beim Ausführen eines Programms einen Teil auf den Arduino hochladen zu müssen.</w:t>
-      </w:r>
-    </w:p>
-    <w:p>
-      <w:r>
-        <w:t xml:space="preserve">Es gibt aber Situationen, in denen das Hochladen der Programme auf den Arduino nicht zu vermeiden ist. Ein </w:t>
-      </w:r>
-    </w:p>
-    <w:p>
-      <w:r>
-        <w:t xml:space="preserve">Neben der Fehlererkennung könnte man mit den Daten, die der Language Server über das </w:t>
-      </w:r>
-      <w:r>
-        <w:t>Pyduino</w:t>
-      </w:r>
-      <w:r>
-        <w:t xml:space="preserve"> Programm sammelt auch Autovervollständigung implementieren</w:t>
-      </w:r>
-      <w:r>
-        <w:t>. Das würde das Programmieren von Pyduino Programmen weiter erleichtern.</w:t>
-      </w:r>
-    </w:p>
-    <w:p>
+        <w:t xml:space="preserve">zu implementieren. Das hätte den Vorteil, dass es so möglich wäre, Objektorientierung direkt mit Pyduino zu lernen. Diese Fähigkeiten könnten dann reibungslos </w:t>
+      </w:r>
+      <w:r>
+        <w:t>zu</w:t>
+      </w:r>
+      <w:r>
+        <w:t xml:space="preserve"> Python übertragen und dort</w:t>
+      </w:r>
+      <w:r>
+        <w:t xml:space="preserve"> weiter</w:t>
+      </w:r>
+      <w:r>
+        <w:t xml:space="preserve"> genutzt werden. </w:t>
+      </w:r>
+    </w:p>
+    <w:p>
+      <w:r>
+        <w:t xml:space="preserve">Um die Wartezeit, bis Arduino Programme kompiliert und hochgeladen sind, vollständig zu elimieren könnte der Arduino beim Debugging auch nur als Steuereinheit für die Pins verwendet werden. Dabei würde am Anfang ein Program auf den Arduino hochgeladen werden, in dem nur auf Befehle über die </w:t>
+      </w:r>
+      <w:r>
+        <w:t>s</w:t>
+      </w:r>
+      <w:r>
+        <w:t>erielle Verbindung gewartet wird. Auf dem PC könnten dann Pyduino Programme ausgeführt werden, die auf den Arduino zugreifen, ohne jedes Mal beim Ausführen eines Programms einen Teil auf den Arduino hochladen zu müssen.</w:t>
+      </w:r>
+    </w:p>
+    <w:p>
+      <w:r>
+        <w:t>Es gibt aber Situationen, in denen das Hochladen der Programme auf den Arduino nicht zu vermeiden ist.</w:t>
+      </w:r>
+      <w:r>
+        <w:t xml:space="preserve"> Um die Wartezeit in solchen Situationen, in denen auch PC</w:t>
+      </w:r>
+      <w:r>
+        <w:t>-</w:t>
+      </w:r>
+      <w:r>
+        <w:t>Programme kompiliert werden müssen, möglichst zu reduzieren, wäre es möglich die Aufgaben mithilfe von Multiprocessing auf verschiedene Prozessorkerne zu verteilen und so parallel auszuführen.</w:t>
+      </w:r>
+    </w:p>
+    <w:p>
+      <w:r>
+        <w:t>Um das Programmieren mit Pyduino weiter zu erleichtern wäre es möglich</w:t>
+      </w:r>
+      <w:r>
+        <w:t xml:space="preserve"> in dem VS Code Plugin neben Syntax Highlighting und Fehlererkennung Aut</w:t>
+      </w:r>
+      <w:r>
+        <w:t>o</w:t>
+      </w:r>
+      <w:r>
+        <w:t xml:space="preserve">vervollständigung zu implementieren. Das könnte, </w:t>
+      </w:r>
+      <w:r>
+        <w:t>mithilfe</w:t>
+      </w:r>
+      <w:r>
+        <w:t xml:space="preserve"> von den Daten die der Transpiler über das Programm sammelt, </w:t>
+      </w:r>
+      <w:r>
+        <w:t>ebenfalls</w:t>
+      </w:r>
+      <w:r>
+        <w:t xml:space="preserve"> über den Language Server implementiert werden.</w:t>
+      </w:r>
+    </w:p>
+    <w:p>
+      <w:pPr>
+        <w:pStyle w:val="Code"/>
+      </w:pPr>
       <w:r>
         <w:t xml:space="preserve">Außerdem besteht die Möglichkeit, die Pyduino VS Code Erweiterung als </w:t>
       </w:r>
@@ -10550,7 +12056,19 @@
         <w:t>separate</w:t>
       </w:r>
       <w:r>
-        <w:t xml:space="preserve"> IDE zu implementieren, die mit einer „.exe“ Datei installiert werden kann.</w:t>
+        <w:t xml:space="preserve"> IDE zu </w:t>
+      </w:r>
+      <w:r>
+        <w:t>veröffentlichen</w:t>
+      </w:r>
+      <w:r>
+        <w:t>, die mit einer</w:t>
+      </w:r>
+      <w:r>
+        <w:t xml:space="preserve"> einzigen</w:t>
+      </w:r>
+      <w:r>
+        <w:t xml:space="preserve"> „.exe“ Datei installiert werden kann.</w:t>
       </w:r>
       <w:r>
         <w:t xml:space="preserve"> Dafür </w:t>
@@ -10577,37 +12095,14 @@
         <w:t xml:space="preserve"> Das würde die Installation weiter vereinfachen.</w:t>
       </w:r>
     </w:p>
-    <w:p>
-      <w:pPr>
-        <w:pStyle w:val="Listenabsatz"/>
-      </w:pPr>
-      <w:r>
-        <w:t>Paralleles kompiliern von pc und arduino</w:t>
-      </w:r>
-    </w:p>
-    <w:p>
-      <w:pPr>
-        <w:pStyle w:val="Listenabsatz"/>
-        <w:numPr>
-          <w:ilvl w:val="0"/>
-          <w:numId w:val="1"/>
-        </w:numPr>
-      </w:pPr>
-    </w:p>
-    <w:p>
-      <w:pPr>
-        <w:jc w:val="center"/>
-      </w:pPr>
-    </w:p>
     <w:p/>
-    <w:p/>
-    <w:p/>
     <w:p>
       <w:pPr>
         <w:pStyle w:val="berschrift1"/>
       </w:pPr>
       <w:bookmarkStart w:id="16" w:name="_Toc124532906"/>
       <w:r>
+        <w:lastRenderedPageBreak/>
         <w:t>Dank</w:t>
       </w:r>
       <w:bookmarkEnd w:id="16"/>
@@ -11729,7 +13224,6 @@
   <w:style w:type="character" w:default="1" w:styleId="Absatz-Standardschriftart">
     <w:name w:val="Default Paragraph Font"/>
     <w:uiPriority w:val="1"/>
-    <w:semiHidden/>
     <w:unhideWhenUsed/>
   </w:style>
   <w:style w:type="table" w:default="1" w:styleId="NormaleTabelle">
@@ -12081,6 +13575,31 @@
       <w:ind w:left="720"/>
       <w:contextualSpacing/>
     </w:pPr>
+  </w:style>
+  <w:style w:type="paragraph" w:customStyle="1" w:styleId="Code">
+    <w:name w:val="Code"/>
+    <w:basedOn w:val="Standard"/>
+    <w:link w:val="CodeZchn"/>
+    <w:qFormat/>
+    <w:rsid w:val="00645063"/>
+    <w:rPr>
+      <w:rFonts w:ascii="Consolas" w:hAnsi="Consolas"/>
+      <w:b/>
+      <w:sz w:val="21"/>
+      <w:szCs w:val="20"/>
+    </w:rPr>
+  </w:style>
+  <w:style w:type="character" w:customStyle="1" w:styleId="CodeZchn">
+    <w:name w:val="Code Zchn"/>
+    <w:basedOn w:val="Absatz-Standardschriftart"/>
+    <w:link w:val="Code"/>
+    <w:rsid w:val="00645063"/>
+    <w:rPr>
+      <w:rFonts w:ascii="Consolas" w:hAnsi="Consolas"/>
+      <w:b/>
+      <w:sz w:val="21"/>
+      <w:szCs w:val="20"/>
+    </w:rPr>
   </w:style>
 </w:styles>
 </file>

</xml_diff>

<commit_message>
pdf + drecks inhaltsverzeichnis
</commit_message>
<xml_diff>
--- a/doc/Langfassung.docx
+++ b/doc/Langfassung.docx
@@ -11,1289 +11,1132 @@
         <w:t>Pyduino</w:t>
       </w:r>
     </w:p>
-    <w:p>
-      <w:pPr>
-        <w:pStyle w:val="Verzeichnis1"/>
-        <w:tabs>
-          <w:tab w:val="right" w:leader="dot" w:pos="9062"/>
-        </w:tabs>
-        <w:rPr>
-          <w:rFonts w:eastAsiaTheme="minorEastAsia"/>
-          <w:noProof/>
-          <w:lang w:eastAsia="de-DE"/>
-        </w:rPr>
-      </w:pPr>
-      <w:r>
-        <w:fldChar w:fldCharType="begin"/>
-      </w:r>
-      <w:r>
-        <w:instrText xml:space="preserve"> TOC \o "1-4" \h \z \u </w:instrText>
-      </w:r>
-      <w:r>
-        <w:fldChar w:fldCharType="separate"/>
-      </w:r>
-      <w:hyperlink w:anchor="_Toc124545432" w:history="1">
-        <w:r>
-          <w:rPr>
-            <w:rStyle w:val="Hyperlink"/>
-            <w:noProof/>
-          </w:rPr>
-          <w:t>Kurzfassung</w:t>
-        </w:r>
-        <w:r>
-          <w:rPr>
-            <w:noProof/>
-            <w:webHidden/>
-          </w:rPr>
-          <w:tab/>
-        </w:r>
-        <w:r>
-          <w:rPr>
-            <w:noProof/>
-            <w:webHidden/>
-          </w:rPr>
-          <w:fldChar w:fldCharType="begin"/>
-        </w:r>
-        <w:r>
-          <w:rPr>
-            <w:noProof/>
-            <w:webHidden/>
-          </w:rPr>
-          <w:instrText xml:space="preserve"> PAGEREF _Toc124545432 \h </w:instrText>
-        </w:r>
-        <w:r>
-          <w:rPr>
-            <w:noProof/>
-            <w:webHidden/>
-          </w:rPr>
-        </w:r>
-        <w:r>
-          <w:rPr>
-            <w:noProof/>
-            <w:webHidden/>
-          </w:rPr>
-          <w:fldChar w:fldCharType="separate"/>
-        </w:r>
-        <w:r>
-          <w:rPr>
-            <w:noProof/>
-            <w:webHidden/>
-          </w:rPr>
-          <w:t>1</w:t>
-        </w:r>
-        <w:r>
-          <w:rPr>
-            <w:noProof/>
-            <w:webHidden/>
-          </w:rPr>
-          <w:fldChar w:fldCharType="end"/>
-        </w:r>
-      </w:hyperlink>
-    </w:p>
-    <w:p>
-      <w:pPr>
-        <w:pStyle w:val="Verzeichnis1"/>
-        <w:tabs>
-          <w:tab w:val="right" w:leader="dot" w:pos="9062"/>
-        </w:tabs>
-        <w:rPr>
-          <w:rFonts w:eastAsiaTheme="minorEastAsia"/>
-          <w:noProof/>
-          <w:lang w:eastAsia="de-DE"/>
-        </w:rPr>
-      </w:pPr>
-      <w:hyperlink w:anchor="_Toc124545433" w:history="1">
-        <w:r>
-          <w:rPr>
-            <w:rStyle w:val="Hyperlink"/>
-            <w:noProof/>
-          </w:rPr>
-          <w:t>Problem</w:t>
-        </w:r>
-        <w:r>
-          <w:rPr>
-            <w:noProof/>
-            <w:webHidden/>
-          </w:rPr>
-          <w:tab/>
-        </w:r>
-        <w:r>
-          <w:rPr>
-            <w:noProof/>
-            <w:webHidden/>
-          </w:rPr>
-          <w:fldChar w:fldCharType="begin"/>
-        </w:r>
-        <w:r>
-          <w:rPr>
-            <w:noProof/>
-            <w:webHidden/>
-          </w:rPr>
-          <w:instrText xml:space="preserve"> PAGEREF _Toc124545433 \h </w:instrText>
-        </w:r>
-        <w:r>
-          <w:rPr>
-            <w:noProof/>
-            <w:webHidden/>
-          </w:rPr>
-        </w:r>
-        <w:r>
-          <w:rPr>
-            <w:noProof/>
-            <w:webHidden/>
-          </w:rPr>
-          <w:fldChar w:fldCharType="separate"/>
-        </w:r>
-        <w:r>
-          <w:rPr>
-            <w:noProof/>
-            <w:webHidden/>
-          </w:rPr>
-          <w:t>1</w:t>
-        </w:r>
-        <w:r>
-          <w:rPr>
-            <w:noProof/>
-            <w:webHidden/>
-          </w:rPr>
-          <w:fldChar w:fldCharType="end"/>
-        </w:r>
-      </w:hyperlink>
-    </w:p>
-    <w:p>
-      <w:pPr>
-        <w:pStyle w:val="Verzeichnis1"/>
-        <w:tabs>
-          <w:tab w:val="right" w:leader="dot" w:pos="9062"/>
-        </w:tabs>
-        <w:rPr>
-          <w:rFonts w:eastAsiaTheme="minorEastAsia"/>
-          <w:noProof/>
-          <w:lang w:eastAsia="de-DE"/>
-        </w:rPr>
-      </w:pPr>
-      <w:hyperlink w:anchor="_Toc124545434" w:history="1">
-        <w:r>
-          <w:rPr>
-            <w:rStyle w:val="Hyperlink"/>
-            <w:noProof/>
-          </w:rPr>
-          <w:t>Lösungsidee</w:t>
-        </w:r>
-        <w:r>
-          <w:rPr>
-            <w:noProof/>
-            <w:webHidden/>
-          </w:rPr>
-          <w:tab/>
-        </w:r>
-        <w:r>
-          <w:rPr>
-            <w:noProof/>
-            <w:webHidden/>
-          </w:rPr>
-          <w:fldChar w:fldCharType="begin"/>
-        </w:r>
-        <w:r>
-          <w:rPr>
-            <w:noProof/>
-            <w:webHidden/>
-          </w:rPr>
-          <w:instrText xml:space="preserve"> PAGEREF _Toc124545434 \h </w:instrText>
-        </w:r>
-        <w:r>
-          <w:rPr>
-            <w:noProof/>
-            <w:webHidden/>
-          </w:rPr>
-        </w:r>
-        <w:r>
-          <w:rPr>
-            <w:noProof/>
-            <w:webHidden/>
-          </w:rPr>
-          <w:fldChar w:fldCharType="separate"/>
-        </w:r>
-        <w:r>
-          <w:rPr>
-            <w:noProof/>
-            <w:webHidden/>
-          </w:rPr>
-          <w:t>2</w:t>
-        </w:r>
-        <w:r>
-          <w:rPr>
-            <w:noProof/>
-            <w:webHidden/>
-          </w:rPr>
-          <w:fldChar w:fldCharType="end"/>
-        </w:r>
-      </w:hyperlink>
-    </w:p>
-    <w:p>
-      <w:pPr>
-        <w:pStyle w:val="Verzeichnis1"/>
-        <w:tabs>
-          <w:tab w:val="right" w:leader="dot" w:pos="9062"/>
-        </w:tabs>
-        <w:rPr>
-          <w:rFonts w:eastAsiaTheme="minorEastAsia"/>
-          <w:noProof/>
-          <w:lang w:eastAsia="de-DE"/>
-        </w:rPr>
-      </w:pPr>
-      <w:hyperlink w:anchor="_Toc124545435" w:history="1">
-        <w:r>
-          <w:rPr>
-            <w:rStyle w:val="Hyperlink"/>
-            <w:noProof/>
-          </w:rPr>
-          <w:t>Umsetzung</w:t>
-        </w:r>
-        <w:r>
-          <w:rPr>
-            <w:noProof/>
-            <w:webHidden/>
-          </w:rPr>
-          <w:tab/>
-        </w:r>
-        <w:r>
-          <w:rPr>
-            <w:noProof/>
-            <w:webHidden/>
-          </w:rPr>
-          <w:fldChar w:fldCharType="begin"/>
-        </w:r>
-        <w:r>
-          <w:rPr>
-            <w:noProof/>
-            <w:webHidden/>
-          </w:rPr>
-          <w:instrText xml:space="preserve"> PAGEREF _Toc124545435 \h </w:instrText>
-        </w:r>
-        <w:r>
-          <w:rPr>
-            <w:noProof/>
-            <w:webHidden/>
-          </w:rPr>
-        </w:r>
-        <w:r>
-          <w:rPr>
-            <w:noProof/>
-            <w:webHidden/>
-          </w:rPr>
-          <w:fldChar w:fldCharType="separate"/>
-        </w:r>
-        <w:r>
-          <w:rPr>
-            <w:noProof/>
-            <w:webHidden/>
-          </w:rPr>
-          <w:t>3</w:t>
-        </w:r>
-        <w:r>
-          <w:rPr>
-            <w:noProof/>
-            <w:webHidden/>
-          </w:rPr>
-          <w:fldChar w:fldCharType="end"/>
-        </w:r>
-      </w:hyperlink>
-    </w:p>
-    <w:p>
-      <w:pPr>
-        <w:pStyle w:val="Verzeichnis2"/>
-        <w:tabs>
-          <w:tab w:val="right" w:leader="dot" w:pos="9062"/>
-        </w:tabs>
-        <w:rPr>
-          <w:rFonts w:eastAsiaTheme="minorEastAsia"/>
-          <w:noProof/>
-          <w:lang w:eastAsia="de-DE"/>
-        </w:rPr>
-      </w:pPr>
-      <w:hyperlink w:anchor="_Toc124545436" w:history="1">
-        <w:r>
-          <w:rPr>
-            <w:rStyle w:val="Hyperlink"/>
-            <w:noProof/>
-          </w:rPr>
-          <w:t>Transpiler</w:t>
-        </w:r>
-        <w:r>
-          <w:rPr>
-            <w:noProof/>
-            <w:webHidden/>
-          </w:rPr>
-          <w:tab/>
-        </w:r>
-        <w:r>
-          <w:rPr>
-            <w:noProof/>
-            <w:webHidden/>
-          </w:rPr>
-          <w:fldChar w:fldCharType="begin"/>
-        </w:r>
-        <w:r>
-          <w:rPr>
-            <w:noProof/>
-            <w:webHidden/>
-          </w:rPr>
-          <w:instrText xml:space="preserve"> PAGEREF _Toc124545436 \h </w:instrText>
-        </w:r>
-        <w:r>
-          <w:rPr>
-            <w:noProof/>
-            <w:webHidden/>
-          </w:rPr>
-        </w:r>
-        <w:r>
-          <w:rPr>
-            <w:noProof/>
-            <w:webHidden/>
-          </w:rPr>
-          <w:fldChar w:fldCharType="separate"/>
-        </w:r>
-        <w:r>
-          <w:rPr>
-            <w:noProof/>
-            <w:webHidden/>
-          </w:rPr>
-          <w:t>4</w:t>
-        </w:r>
-        <w:r>
-          <w:rPr>
-            <w:noProof/>
-            <w:webHidden/>
-          </w:rPr>
-          <w:fldChar w:fldCharType="end"/>
-        </w:r>
-      </w:hyperlink>
-    </w:p>
-    <w:p>
-      <w:pPr>
-        <w:pStyle w:val="Verzeichnis2"/>
-        <w:tabs>
-          <w:tab w:val="right" w:leader="dot" w:pos="9062"/>
-        </w:tabs>
-        <w:rPr>
-          <w:rFonts w:eastAsiaTheme="minorEastAsia"/>
-          <w:noProof/>
-          <w:lang w:eastAsia="de-DE"/>
-        </w:rPr>
-      </w:pPr>
-      <w:hyperlink w:anchor="_Toc124545437" w:history="1">
-        <w:r>
-          <w:rPr>
-            <w:rStyle w:val="Hyperlink"/>
-            <w:noProof/>
-          </w:rPr>
-          <w:t>Verbindung zwischen PC und Arduino</w:t>
-        </w:r>
-        <w:r>
-          <w:rPr>
-            <w:noProof/>
-            <w:webHidden/>
-          </w:rPr>
-          <w:tab/>
-        </w:r>
-        <w:r>
-          <w:rPr>
-            <w:noProof/>
-            <w:webHidden/>
-          </w:rPr>
-          <w:fldChar w:fldCharType="begin"/>
-        </w:r>
-        <w:r>
-          <w:rPr>
-            <w:noProof/>
-            <w:webHidden/>
-          </w:rPr>
-          <w:instrText xml:space="preserve"> PAGEREF _Toc124545437 \h </w:instrText>
-        </w:r>
-        <w:r>
-          <w:rPr>
-            <w:noProof/>
-            <w:webHidden/>
-          </w:rPr>
-        </w:r>
-        <w:r>
-          <w:rPr>
-            <w:noProof/>
-            <w:webHidden/>
-          </w:rPr>
-          <w:fldChar w:fldCharType="separate"/>
-        </w:r>
-        <w:r>
-          <w:rPr>
-            <w:noProof/>
-            <w:webHidden/>
-          </w:rPr>
-          <w:t>8</w:t>
-        </w:r>
-        <w:r>
-          <w:rPr>
-            <w:noProof/>
-            <w:webHidden/>
-          </w:rPr>
-          <w:fldChar w:fldCharType="end"/>
-        </w:r>
-      </w:hyperlink>
-    </w:p>
-    <w:p>
-      <w:pPr>
-        <w:pStyle w:val="Verzeichnis2"/>
-        <w:tabs>
-          <w:tab w:val="right" w:leader="dot" w:pos="9062"/>
-        </w:tabs>
-        <w:rPr>
-          <w:rFonts w:eastAsiaTheme="minorEastAsia"/>
-          <w:noProof/>
-          <w:lang w:eastAsia="de-DE"/>
-        </w:rPr>
-      </w:pPr>
-      <w:hyperlink w:anchor="_Toc124545438" w:history="1">
-        <w:r>
-          <w:rPr>
-            <w:rStyle w:val="Hyperlink"/>
-            <w:noProof/>
-          </w:rPr>
-          <w:t>VS Code Erweiterung</w:t>
-        </w:r>
-        <w:r>
-          <w:rPr>
-            <w:noProof/>
-            <w:webHidden/>
-          </w:rPr>
-          <w:tab/>
-        </w:r>
-        <w:r>
-          <w:rPr>
-            <w:noProof/>
-            <w:webHidden/>
-          </w:rPr>
-          <w:fldChar w:fldCharType="begin"/>
-        </w:r>
-        <w:r>
-          <w:rPr>
-            <w:noProof/>
-            <w:webHidden/>
-          </w:rPr>
-          <w:instrText xml:space="preserve"> PAGEREF _Toc124545438 \h </w:instrText>
-        </w:r>
-        <w:r>
-          <w:rPr>
-            <w:noProof/>
-            <w:webHidden/>
-          </w:rPr>
-        </w:r>
-        <w:r>
-          <w:rPr>
-            <w:noProof/>
-            <w:webHidden/>
-          </w:rPr>
-          <w:fldChar w:fldCharType="separate"/>
-        </w:r>
-        <w:r>
-          <w:rPr>
-            <w:noProof/>
-            <w:webHidden/>
-          </w:rPr>
-          <w:t>10</w:t>
-        </w:r>
-        <w:r>
-          <w:rPr>
-            <w:noProof/>
-            <w:webHidden/>
-          </w:rPr>
-          <w:fldChar w:fldCharType="end"/>
-        </w:r>
-      </w:hyperlink>
-    </w:p>
-    <w:p>
-      <w:pPr>
-        <w:pStyle w:val="Verzeichnis1"/>
-        <w:tabs>
-          <w:tab w:val="right" w:leader="dot" w:pos="9062"/>
-        </w:tabs>
-        <w:rPr>
-          <w:rFonts w:eastAsiaTheme="minorEastAsia"/>
-          <w:noProof/>
-          <w:lang w:eastAsia="de-DE"/>
-        </w:rPr>
-      </w:pPr>
-      <w:hyperlink w:anchor="_Toc124545439" w:history="1">
-        <w:r>
-          <w:rPr>
-            <w:rStyle w:val="Hyperlink"/>
-            <w:noProof/>
-          </w:rPr>
-          <w:t>Features</w:t>
-        </w:r>
-        <w:r>
-          <w:rPr>
-            <w:noProof/>
-            <w:webHidden/>
-          </w:rPr>
-          <w:tab/>
-        </w:r>
-        <w:r>
-          <w:rPr>
-            <w:noProof/>
-            <w:webHidden/>
-          </w:rPr>
-          <w:fldChar w:fldCharType="begin"/>
-        </w:r>
-        <w:r>
-          <w:rPr>
-            <w:noProof/>
-            <w:webHidden/>
-          </w:rPr>
-          <w:instrText xml:space="preserve"> PAGEREF _Toc124545439 \h </w:instrText>
-        </w:r>
-        <w:r>
-          <w:rPr>
-            <w:noProof/>
-            <w:webHidden/>
-          </w:rPr>
-        </w:r>
-        <w:r>
-          <w:rPr>
-            <w:noProof/>
-            <w:webHidden/>
-          </w:rPr>
-          <w:fldChar w:fldCharType="separate"/>
-        </w:r>
-        <w:r>
-          <w:rPr>
-            <w:noProof/>
-            <w:webHidden/>
-          </w:rPr>
-          <w:t>12</w:t>
-        </w:r>
-        <w:r>
-          <w:rPr>
-            <w:noProof/>
-            <w:webHidden/>
-          </w:rPr>
-          <w:fldChar w:fldCharType="end"/>
-        </w:r>
-      </w:hyperlink>
-    </w:p>
-    <w:p>
-      <w:pPr>
-        <w:pStyle w:val="Verzeichnis2"/>
-        <w:tabs>
-          <w:tab w:val="right" w:leader="dot" w:pos="9062"/>
-        </w:tabs>
-        <w:rPr>
-          <w:rFonts w:eastAsiaTheme="minorEastAsia"/>
-          <w:noProof/>
-          <w:lang w:eastAsia="de-DE"/>
-        </w:rPr>
-      </w:pPr>
-      <w:hyperlink w:anchor="_Toc124545440" w:history="1">
-        <w:r>
-          <w:rPr>
-            <w:rStyle w:val="Hyperlink"/>
-            <w:noProof/>
-          </w:rPr>
-          <w:t>Programmstruktur</w:t>
-        </w:r>
-        <w:r>
-          <w:rPr>
-            <w:noProof/>
-            <w:webHidden/>
-          </w:rPr>
-          <w:tab/>
-        </w:r>
-        <w:r>
-          <w:rPr>
-            <w:noProof/>
-            <w:webHidden/>
-          </w:rPr>
-          <w:fldChar w:fldCharType="begin"/>
-        </w:r>
-        <w:r>
-          <w:rPr>
-            <w:noProof/>
-            <w:webHidden/>
-          </w:rPr>
-          <w:instrText xml:space="preserve"> PAGEREF _Toc124545440 \h </w:instrText>
-        </w:r>
-        <w:r>
-          <w:rPr>
-            <w:noProof/>
-            <w:webHidden/>
-          </w:rPr>
-        </w:r>
-        <w:r>
-          <w:rPr>
-            <w:noProof/>
-            <w:webHidden/>
-          </w:rPr>
-          <w:fldChar w:fldCharType="separate"/>
-        </w:r>
-        <w:r>
-          <w:rPr>
-            <w:noProof/>
-            <w:webHidden/>
-          </w:rPr>
-          <w:t>12</w:t>
-        </w:r>
-        <w:r>
-          <w:rPr>
-            <w:noProof/>
-            <w:webHidden/>
-          </w:rPr>
-          <w:fldChar w:fldCharType="end"/>
-        </w:r>
-      </w:hyperlink>
-    </w:p>
-    <w:p>
-      <w:pPr>
-        <w:pStyle w:val="Verzeichnis2"/>
-        <w:tabs>
-          <w:tab w:val="right" w:leader="dot" w:pos="9062"/>
-        </w:tabs>
-        <w:rPr>
-          <w:rFonts w:eastAsiaTheme="minorEastAsia"/>
-          <w:noProof/>
-          <w:lang w:eastAsia="de-DE"/>
-        </w:rPr>
-      </w:pPr>
-      <w:hyperlink w:anchor="_Toc124545441" w:history="1">
-        <w:r>
-          <w:rPr>
-            <w:rStyle w:val="Hyperlink"/>
-            <w:noProof/>
-          </w:rPr>
-          <w:t>Variablen</w:t>
-        </w:r>
-        <w:r>
-          <w:rPr>
-            <w:noProof/>
-            <w:webHidden/>
-          </w:rPr>
-          <w:tab/>
-        </w:r>
-        <w:r>
-          <w:rPr>
-            <w:noProof/>
-            <w:webHidden/>
-          </w:rPr>
-          <w:fldChar w:fldCharType="begin"/>
-        </w:r>
-        <w:r>
-          <w:rPr>
-            <w:noProof/>
-            <w:webHidden/>
-          </w:rPr>
-          <w:instrText xml:space="preserve"> PAGEREF _Toc124545441 \h </w:instrText>
-        </w:r>
-        <w:r>
-          <w:rPr>
-            <w:noProof/>
-            <w:webHidden/>
-          </w:rPr>
-        </w:r>
-        <w:r>
-          <w:rPr>
-            <w:noProof/>
-            <w:webHidden/>
-          </w:rPr>
-          <w:fldChar w:fldCharType="separate"/>
-        </w:r>
-        <w:r>
-          <w:rPr>
-            <w:noProof/>
-            <w:webHidden/>
-          </w:rPr>
-          <w:t>12</w:t>
-        </w:r>
-        <w:r>
-          <w:rPr>
-            <w:noProof/>
-            <w:webHidden/>
-          </w:rPr>
-          <w:fldChar w:fldCharType="end"/>
-        </w:r>
-      </w:hyperlink>
-    </w:p>
-    <w:p>
-      <w:pPr>
-        <w:pStyle w:val="Verzeichnis2"/>
-        <w:tabs>
-          <w:tab w:val="right" w:leader="dot" w:pos="9062"/>
-        </w:tabs>
-        <w:rPr>
-          <w:rFonts w:eastAsiaTheme="minorEastAsia"/>
-          <w:noProof/>
-          <w:lang w:eastAsia="de-DE"/>
-        </w:rPr>
-      </w:pPr>
-      <w:hyperlink w:anchor="_Toc124545442" w:history="1">
-        <w:r>
-          <w:rPr>
-            <w:rStyle w:val="Hyperlink"/>
-            <w:noProof/>
-          </w:rPr>
-          <w:t>Arrays</w:t>
-        </w:r>
-        <w:r>
-          <w:rPr>
-            <w:noProof/>
-            <w:webHidden/>
-          </w:rPr>
-          <w:tab/>
-        </w:r>
-        <w:r>
-          <w:rPr>
-            <w:noProof/>
-            <w:webHidden/>
-          </w:rPr>
-          <w:fldChar w:fldCharType="begin"/>
-        </w:r>
-        <w:r>
-          <w:rPr>
-            <w:noProof/>
-            <w:webHidden/>
-          </w:rPr>
-          <w:instrText xml:space="preserve"> PAGEREF _Toc124545442 \h </w:instrText>
-        </w:r>
-        <w:r>
-          <w:rPr>
-            <w:noProof/>
-            <w:webHidden/>
-          </w:rPr>
-        </w:r>
-        <w:r>
-          <w:rPr>
-            <w:noProof/>
-            <w:webHidden/>
-          </w:rPr>
-          <w:fldChar w:fldCharType="separate"/>
-        </w:r>
-        <w:r>
-          <w:rPr>
-            <w:noProof/>
-            <w:webHidden/>
-          </w:rPr>
-          <w:t>13</w:t>
-        </w:r>
-        <w:r>
-          <w:rPr>
-            <w:noProof/>
-            <w:webHidden/>
-          </w:rPr>
-          <w:fldChar w:fldCharType="end"/>
-        </w:r>
-      </w:hyperlink>
-    </w:p>
-    <w:p>
-      <w:pPr>
-        <w:pStyle w:val="Verzeichnis2"/>
-        <w:tabs>
-          <w:tab w:val="right" w:leader="dot" w:pos="9062"/>
-        </w:tabs>
-        <w:rPr>
-          <w:rFonts w:eastAsiaTheme="minorEastAsia"/>
-          <w:noProof/>
-          <w:lang w:eastAsia="de-DE"/>
-        </w:rPr>
-      </w:pPr>
-      <w:hyperlink w:anchor="_Toc124545443" w:history="1">
-        <w:r>
-          <w:rPr>
-            <w:rStyle w:val="Hyperlink"/>
-            <w:noProof/>
-          </w:rPr>
-          <w:t>Builtins</w:t>
-        </w:r>
-        <w:r>
-          <w:rPr>
-            <w:noProof/>
-            <w:webHidden/>
-          </w:rPr>
-          <w:tab/>
-        </w:r>
-        <w:r>
-          <w:rPr>
-            <w:noProof/>
-            <w:webHidden/>
-          </w:rPr>
-          <w:fldChar w:fldCharType="begin"/>
-        </w:r>
-        <w:r>
-          <w:rPr>
-            <w:noProof/>
-            <w:webHidden/>
-          </w:rPr>
-          <w:instrText xml:space="preserve"> PAGEREF _Toc124545443 \h </w:instrText>
-        </w:r>
-        <w:r>
-          <w:rPr>
-            <w:noProof/>
-            <w:webHidden/>
-          </w:rPr>
-        </w:r>
-        <w:r>
-          <w:rPr>
-            <w:noProof/>
-            <w:webHidden/>
-          </w:rPr>
-          <w:fldChar w:fldCharType="separate"/>
-        </w:r>
-        <w:r>
-          <w:rPr>
-            <w:noProof/>
-            <w:webHidden/>
-          </w:rPr>
-          <w:t>13</w:t>
-        </w:r>
-        <w:r>
-          <w:rPr>
-            <w:noProof/>
-            <w:webHidden/>
-          </w:rPr>
-          <w:fldChar w:fldCharType="end"/>
-        </w:r>
-      </w:hyperlink>
-    </w:p>
-    <w:p>
-      <w:pPr>
-        <w:pStyle w:val="Verzeichnis2"/>
-        <w:tabs>
-          <w:tab w:val="right" w:leader="dot" w:pos="9062"/>
-        </w:tabs>
-        <w:rPr>
-          <w:rFonts w:eastAsiaTheme="minorEastAsia"/>
-          <w:noProof/>
-          <w:lang w:eastAsia="de-DE"/>
-        </w:rPr>
-      </w:pPr>
-      <w:hyperlink w:anchor="_Toc124545444" w:history="1">
-        <w:r>
-          <w:rPr>
-            <w:rStyle w:val="Hyperlink"/>
-            <w:noProof/>
-          </w:rPr>
-          <w:t>Kontrollstrukturen</w:t>
-        </w:r>
-        <w:r>
-          <w:rPr>
-            <w:noProof/>
-            <w:webHidden/>
-          </w:rPr>
-          <w:tab/>
-        </w:r>
-        <w:r>
-          <w:rPr>
-            <w:noProof/>
-            <w:webHidden/>
-          </w:rPr>
-          <w:fldChar w:fldCharType="begin"/>
-        </w:r>
-        <w:r>
-          <w:rPr>
-            <w:noProof/>
-            <w:webHidden/>
-          </w:rPr>
-          <w:instrText xml:space="preserve"> PAGEREF _Toc124545444 \h </w:instrText>
-        </w:r>
-        <w:r>
-          <w:rPr>
-            <w:noProof/>
-            <w:webHidden/>
-          </w:rPr>
-        </w:r>
-        <w:r>
-          <w:rPr>
-            <w:noProof/>
-            <w:webHidden/>
-          </w:rPr>
-          <w:fldChar w:fldCharType="separate"/>
-        </w:r>
-        <w:r>
-          <w:rPr>
-            <w:noProof/>
-            <w:webHidden/>
-          </w:rPr>
-          <w:t>14</w:t>
-        </w:r>
-        <w:r>
-          <w:rPr>
-            <w:noProof/>
-            <w:webHidden/>
-          </w:rPr>
-          <w:fldChar w:fldCharType="end"/>
-        </w:r>
-      </w:hyperlink>
-    </w:p>
-    <w:p>
-      <w:pPr>
-        <w:pStyle w:val="Verzeichnis1"/>
-        <w:tabs>
-          <w:tab w:val="right" w:leader="dot" w:pos="9062"/>
-        </w:tabs>
-        <w:rPr>
-          <w:rFonts w:eastAsiaTheme="minorEastAsia"/>
-          <w:noProof/>
-          <w:lang w:eastAsia="de-DE"/>
-        </w:rPr>
-      </w:pPr>
-      <w:hyperlink w:anchor="_Toc124545445" w:history="1">
-        <w:r>
-          <w:rPr>
-            <w:rStyle w:val="Hyperlink"/>
-            <w:noProof/>
-          </w:rPr>
-          <w:t>Getting Started</w:t>
-        </w:r>
-        <w:r>
-          <w:rPr>
-            <w:noProof/>
-            <w:webHidden/>
-          </w:rPr>
-          <w:tab/>
-        </w:r>
-        <w:r>
-          <w:rPr>
-            <w:noProof/>
-            <w:webHidden/>
-          </w:rPr>
-          <w:fldChar w:fldCharType="begin"/>
-        </w:r>
-        <w:r>
-          <w:rPr>
-            <w:noProof/>
-            <w:webHidden/>
-          </w:rPr>
-          <w:instrText xml:space="preserve"> PAGEREF _Toc124545445 \h </w:instrText>
-        </w:r>
-        <w:r>
-          <w:rPr>
-            <w:noProof/>
-            <w:webHidden/>
-          </w:rPr>
-        </w:r>
-        <w:r>
-          <w:rPr>
-            <w:noProof/>
-            <w:webHidden/>
-          </w:rPr>
-          <w:fldChar w:fldCharType="separate"/>
-        </w:r>
-        <w:r>
-          <w:rPr>
-            <w:noProof/>
-            <w:webHidden/>
-          </w:rPr>
-          <w:t>15</w:t>
-        </w:r>
-        <w:r>
-          <w:rPr>
-            <w:noProof/>
-            <w:webHidden/>
-          </w:rPr>
-          <w:fldChar w:fldCharType="end"/>
-        </w:r>
-      </w:hyperlink>
-    </w:p>
-    <w:p>
-      <w:pPr>
-        <w:pStyle w:val="Verzeichnis1"/>
-        <w:tabs>
-          <w:tab w:val="right" w:leader="dot" w:pos="9062"/>
-        </w:tabs>
-        <w:rPr>
-          <w:rFonts w:eastAsiaTheme="minorEastAsia"/>
-          <w:noProof/>
-          <w:lang w:eastAsia="de-DE"/>
-        </w:rPr>
-      </w:pPr>
-      <w:hyperlink w:anchor="_Toc124545446" w:history="1">
-        <w:r>
-          <w:rPr>
-            <w:rStyle w:val="Hyperlink"/>
-            <w:noProof/>
-          </w:rPr>
-          <w:t>Ergebnisse</w:t>
-        </w:r>
-        <w:r>
-          <w:rPr>
-            <w:noProof/>
-            <w:webHidden/>
-          </w:rPr>
-          <w:tab/>
-        </w:r>
-        <w:r>
-          <w:rPr>
-            <w:noProof/>
-            <w:webHidden/>
-          </w:rPr>
-          <w:fldChar w:fldCharType="begin"/>
-        </w:r>
-        <w:r>
-          <w:rPr>
-            <w:noProof/>
-            <w:webHidden/>
-          </w:rPr>
-          <w:instrText xml:space="preserve"> PAGEREF _Toc124545446 \h </w:instrText>
-        </w:r>
-        <w:r>
-          <w:rPr>
-            <w:noProof/>
-            <w:webHidden/>
-          </w:rPr>
-        </w:r>
-        <w:r>
-          <w:rPr>
-            <w:noProof/>
-            <w:webHidden/>
-          </w:rPr>
-          <w:fldChar w:fldCharType="separate"/>
-        </w:r>
-        <w:r>
-          <w:rPr>
-            <w:noProof/>
-            <w:webHidden/>
-          </w:rPr>
-          <w:t>16</w:t>
-        </w:r>
-        <w:r>
-          <w:rPr>
-            <w:noProof/>
-            <w:webHidden/>
-          </w:rPr>
-          <w:fldChar w:fldCharType="end"/>
-        </w:r>
-      </w:hyperlink>
-    </w:p>
-    <w:p>
-      <w:pPr>
-        <w:pStyle w:val="Verzeichnis1"/>
-        <w:tabs>
-          <w:tab w:val="right" w:leader="dot" w:pos="9062"/>
-        </w:tabs>
-        <w:rPr>
-          <w:rFonts w:eastAsiaTheme="minorEastAsia"/>
-          <w:noProof/>
-          <w:lang w:eastAsia="de-DE"/>
-        </w:rPr>
-      </w:pPr>
-      <w:hyperlink w:anchor="_Toc124545447" w:history="1">
-        <w:r>
-          <w:rPr>
-            <w:rStyle w:val="Hyperlink"/>
-            <w:noProof/>
-          </w:rPr>
-          <w:t>Ausblick</w:t>
-        </w:r>
-        <w:r>
-          <w:rPr>
-            <w:noProof/>
-            <w:webHidden/>
-          </w:rPr>
-          <w:tab/>
-        </w:r>
-        <w:r>
-          <w:rPr>
-            <w:noProof/>
-            <w:webHidden/>
-          </w:rPr>
-          <w:fldChar w:fldCharType="begin"/>
-        </w:r>
-        <w:r>
-          <w:rPr>
-            <w:noProof/>
-            <w:webHidden/>
-          </w:rPr>
-          <w:instrText xml:space="preserve"> PAGEREF _Toc124545447 \h </w:instrText>
-        </w:r>
-        <w:r>
-          <w:rPr>
-            <w:noProof/>
-            <w:webHidden/>
-          </w:rPr>
-        </w:r>
-        <w:r>
-          <w:rPr>
-            <w:noProof/>
-            <w:webHidden/>
-          </w:rPr>
-          <w:fldChar w:fldCharType="separate"/>
-        </w:r>
-        <w:r>
-          <w:rPr>
-            <w:noProof/>
-            <w:webHidden/>
-          </w:rPr>
-          <w:t>16</w:t>
-        </w:r>
-        <w:r>
-          <w:rPr>
-            <w:noProof/>
-            <w:webHidden/>
-          </w:rPr>
-          <w:fldChar w:fldCharType="end"/>
-        </w:r>
-      </w:hyperlink>
-    </w:p>
-    <w:p>
-      <w:pPr>
-        <w:pStyle w:val="Verzeichnis1"/>
-        <w:tabs>
-          <w:tab w:val="right" w:leader="dot" w:pos="9062"/>
-        </w:tabs>
-        <w:rPr>
-          <w:rFonts w:eastAsiaTheme="minorEastAsia"/>
-          <w:noProof/>
-          <w:lang w:eastAsia="de-DE"/>
-        </w:rPr>
-      </w:pPr>
-      <w:hyperlink w:anchor="_Toc124545448" w:history="1">
-        <w:r>
-          <w:rPr>
-            <w:rStyle w:val="Hyperlink"/>
-            <w:noProof/>
-          </w:rPr>
-          <w:t>Dank</w:t>
-        </w:r>
-        <w:r>
-          <w:rPr>
-            <w:noProof/>
-            <w:webHidden/>
-          </w:rPr>
-          <w:tab/>
-        </w:r>
-        <w:r>
-          <w:rPr>
-            <w:noProof/>
-            <w:webHidden/>
-          </w:rPr>
-          <w:fldChar w:fldCharType="begin"/>
-        </w:r>
-        <w:r>
-          <w:rPr>
-            <w:noProof/>
-            <w:webHidden/>
-          </w:rPr>
-          <w:instrText xml:space="preserve"> PAGEREF _Toc124545448 \h </w:instrText>
-        </w:r>
-        <w:r>
-          <w:rPr>
-            <w:noProof/>
-            <w:webHidden/>
-          </w:rPr>
-        </w:r>
-        <w:r>
-          <w:rPr>
-            <w:noProof/>
-            <w:webHidden/>
-          </w:rPr>
-          <w:fldChar w:fldCharType="separate"/>
-        </w:r>
-        <w:r>
-          <w:rPr>
-            <w:noProof/>
-            <w:webHidden/>
-          </w:rPr>
-          <w:t>18</w:t>
-        </w:r>
-        <w:r>
-          <w:rPr>
-            <w:noProof/>
-            <w:webHidden/>
-          </w:rPr>
-          <w:fldChar w:fldCharType="end"/>
-        </w:r>
-      </w:hyperlink>
-    </w:p>
-    <w:p>
-      <w:pPr>
-        <w:pStyle w:val="Verzeichnis1"/>
-        <w:tabs>
-          <w:tab w:val="right" w:leader="dot" w:pos="9062"/>
-        </w:tabs>
-        <w:rPr>
-          <w:rFonts w:eastAsiaTheme="minorEastAsia"/>
-          <w:noProof/>
-          <w:lang w:eastAsia="de-DE"/>
-        </w:rPr>
-      </w:pPr>
-      <w:hyperlink w:anchor="_Toc124545449" w:history="1">
-        <w:r>
-          <w:rPr>
-            <w:rStyle w:val="Hyperlink"/>
-            <w:noProof/>
-          </w:rPr>
-          <w:t>Quellen</w:t>
-        </w:r>
-        <w:r>
-          <w:rPr>
-            <w:noProof/>
-            <w:webHidden/>
-          </w:rPr>
-          <w:tab/>
-        </w:r>
-        <w:r>
-          <w:rPr>
-            <w:noProof/>
-            <w:webHidden/>
-          </w:rPr>
-          <w:fldChar w:fldCharType="begin"/>
-        </w:r>
-        <w:r>
-          <w:rPr>
-            <w:noProof/>
-            <w:webHidden/>
-          </w:rPr>
-          <w:instrText xml:space="preserve"> PAGEREF _Toc124545449 \h </w:instrText>
-        </w:r>
-        <w:r>
-          <w:rPr>
-            <w:noProof/>
-            <w:webHidden/>
-          </w:rPr>
-        </w:r>
-        <w:r>
-          <w:rPr>
-            <w:noProof/>
-            <w:webHidden/>
-          </w:rPr>
-          <w:fldChar w:fldCharType="separate"/>
-        </w:r>
-        <w:r>
-          <w:rPr>
-            <w:noProof/>
-            <w:webHidden/>
-          </w:rPr>
-          <w:t>18</w:t>
-        </w:r>
-        <w:r>
-          <w:rPr>
-            <w:noProof/>
-            <w:webHidden/>
-          </w:rPr>
-          <w:fldChar w:fldCharType="end"/>
-        </w:r>
-      </w:hyperlink>
-    </w:p>
-    <w:p>
-      <w:r>
-        <w:fldChar w:fldCharType="end"/>
-      </w:r>
-    </w:p>
+    <w:p/>
+    <w:bookmarkStart w:id="0" w:name="_Toc124549969" w:displacedByCustomXml="next"/>
+    <w:bookmarkStart w:id="1" w:name="_Toc124545432" w:displacedByCustomXml="next"/>
+    <w:sdt>
+      <w:sdtPr>
+        <w:id w:val="12126203"/>
+        <w:docPartObj>
+          <w:docPartGallery w:val="Table of Contents"/>
+          <w:docPartUnique/>
+        </w:docPartObj>
+      </w:sdtPr>
+      <w:sdtEndPr>
+        <w:rPr>
+          <w:rFonts w:asciiTheme="minorHAnsi" w:eastAsiaTheme="minorHAnsi" w:hAnsiTheme="minorHAnsi" w:cstheme="minorBidi"/>
+          <w:color w:val="auto"/>
+          <w:sz w:val="22"/>
+          <w:szCs w:val="22"/>
+          <w:lang w:eastAsia="en-US"/>
+        </w:rPr>
+      </w:sdtEndPr>
+      <w:sdtContent>
+        <w:p>
+          <w:pPr>
+            <w:pStyle w:val="Inhaltsverzeichnisberschrift"/>
+            <w:tabs>
+              <w:tab w:val="right" w:leader="dot" w:pos="10206"/>
+            </w:tabs>
+          </w:pPr>
+          <w:r>
+            <w:t>Inhalt</w:t>
+          </w:r>
+        </w:p>
+        <w:p>
+          <w:pPr>
+            <w:pStyle w:val="Verzeichnis1"/>
+            <w:tabs>
+              <w:tab w:val="clear" w:pos="2268"/>
+              <w:tab w:val="clear" w:pos="7938"/>
+              <w:tab w:val="clear" w:pos="8505"/>
+              <w:tab w:val="clear" w:pos="9062"/>
+              <w:tab w:val="clear" w:pos="10773"/>
+              <w:tab w:val="right" w:leader="dot" w:pos="10206"/>
+            </w:tabs>
+          </w:pPr>
+          <w:r>
+            <w:fldChar w:fldCharType="begin"/>
+          </w:r>
+          <w:r>
+            <w:instrText xml:space="preserve"> TOC \o "1-3" \h \z \u </w:instrText>
+          </w:r>
+          <w:r>
+            <w:fldChar w:fldCharType="separate"/>
+          </w:r>
+          <w:hyperlink w:anchor="_Toc124551067" w:history="1">
+            <w:r>
+              <w:t>Kurzfassung</w:t>
+            </w:r>
+            <w:r>
+              <w:rPr>
+                <w:webHidden/>
+              </w:rPr>
+              <w:tab/>
+            </w:r>
+            <w:r>
+              <w:rPr>
+                <w:webHidden/>
+              </w:rPr>
+              <w:fldChar w:fldCharType="begin"/>
+            </w:r>
+            <w:r>
+              <w:rPr>
+                <w:webHidden/>
+              </w:rPr>
+              <w:instrText xml:space="preserve"> PAGEREF _Toc124551067 \h </w:instrText>
+            </w:r>
+            <w:r>
+              <w:rPr>
+                <w:webHidden/>
+              </w:rPr>
+            </w:r>
+            <w:r>
+              <w:rPr>
+                <w:webHidden/>
+              </w:rPr>
+              <w:fldChar w:fldCharType="separate"/>
+            </w:r>
+            <w:r>
+              <w:rPr>
+                <w:webHidden/>
+              </w:rPr>
+              <w:t>0</w:t>
+            </w:r>
+            <w:r>
+              <w:rPr>
+                <w:webHidden/>
+              </w:rPr>
+              <w:fldChar w:fldCharType="end"/>
+            </w:r>
+          </w:hyperlink>
+        </w:p>
+        <w:p>
+          <w:pPr>
+            <w:pStyle w:val="Verzeichnis1"/>
+            <w:tabs>
+              <w:tab w:val="clear" w:pos="2268"/>
+              <w:tab w:val="clear" w:pos="7938"/>
+              <w:tab w:val="clear" w:pos="8505"/>
+              <w:tab w:val="clear" w:pos="9062"/>
+              <w:tab w:val="clear" w:pos="10773"/>
+              <w:tab w:val="right" w:leader="dot" w:pos="10206"/>
+            </w:tabs>
+          </w:pPr>
+          <w:hyperlink w:anchor="_Toc124551068" w:history="1">
+            <w:r>
+              <w:t>Problem</w:t>
+            </w:r>
+            <w:r>
+              <w:rPr>
+                <w:webHidden/>
+              </w:rPr>
+              <w:tab/>
+            </w:r>
+            <w:r>
+              <w:rPr>
+                <w:webHidden/>
+              </w:rPr>
+              <w:fldChar w:fldCharType="begin"/>
+            </w:r>
+            <w:r>
+              <w:rPr>
+                <w:webHidden/>
+              </w:rPr>
+              <w:instrText xml:space="preserve"> PAGEREF _Toc124551068 \h </w:instrText>
+            </w:r>
+            <w:r>
+              <w:rPr>
+                <w:webHidden/>
+              </w:rPr>
+            </w:r>
+            <w:r>
+              <w:rPr>
+                <w:webHidden/>
+              </w:rPr>
+              <w:fldChar w:fldCharType="separate"/>
+            </w:r>
+            <w:r>
+              <w:rPr>
+                <w:webHidden/>
+              </w:rPr>
+              <w:t>1</w:t>
+            </w:r>
+            <w:r>
+              <w:rPr>
+                <w:webHidden/>
+              </w:rPr>
+              <w:fldChar w:fldCharType="end"/>
+            </w:r>
+          </w:hyperlink>
+        </w:p>
+        <w:p>
+          <w:pPr>
+            <w:pStyle w:val="Verzeichnis1"/>
+            <w:tabs>
+              <w:tab w:val="clear" w:pos="2268"/>
+              <w:tab w:val="clear" w:pos="7938"/>
+              <w:tab w:val="clear" w:pos="8505"/>
+              <w:tab w:val="clear" w:pos="9062"/>
+              <w:tab w:val="clear" w:pos="10773"/>
+              <w:tab w:val="right" w:leader="dot" w:pos="10206"/>
+            </w:tabs>
+          </w:pPr>
+          <w:hyperlink w:anchor="_Toc124551069" w:history="1">
+            <w:r>
+              <w:t>Lösungsidee</w:t>
+            </w:r>
+            <w:r>
+              <w:rPr>
+                <w:webHidden/>
+              </w:rPr>
+              <w:tab/>
+            </w:r>
+            <w:r>
+              <w:rPr>
+                <w:webHidden/>
+              </w:rPr>
+              <w:fldChar w:fldCharType="begin"/>
+            </w:r>
+            <w:r>
+              <w:rPr>
+                <w:webHidden/>
+              </w:rPr>
+              <w:instrText xml:space="preserve"> PAGEREF _Toc124551069 \h </w:instrText>
+            </w:r>
+            <w:r>
+              <w:rPr>
+                <w:webHidden/>
+              </w:rPr>
+            </w:r>
+            <w:r>
+              <w:rPr>
+                <w:webHidden/>
+              </w:rPr>
+              <w:fldChar w:fldCharType="separate"/>
+            </w:r>
+            <w:r>
+              <w:rPr>
+                <w:webHidden/>
+              </w:rPr>
+              <w:t>2</w:t>
+            </w:r>
+            <w:r>
+              <w:rPr>
+                <w:webHidden/>
+              </w:rPr>
+              <w:fldChar w:fldCharType="end"/>
+            </w:r>
+          </w:hyperlink>
+        </w:p>
+        <w:p>
+          <w:pPr>
+            <w:pStyle w:val="Verzeichnis1"/>
+            <w:tabs>
+              <w:tab w:val="clear" w:pos="2268"/>
+              <w:tab w:val="clear" w:pos="7938"/>
+              <w:tab w:val="clear" w:pos="8505"/>
+              <w:tab w:val="clear" w:pos="9062"/>
+              <w:tab w:val="clear" w:pos="10773"/>
+              <w:tab w:val="right" w:leader="dot" w:pos="10206"/>
+            </w:tabs>
+          </w:pPr>
+          <w:hyperlink w:anchor="_Toc124551070" w:history="1">
+            <w:r>
+              <w:t>Umsetzung</w:t>
+            </w:r>
+            <w:r>
+              <w:rPr>
+                <w:webHidden/>
+              </w:rPr>
+              <w:tab/>
+            </w:r>
+            <w:r>
+              <w:rPr>
+                <w:webHidden/>
+              </w:rPr>
+              <w:fldChar w:fldCharType="begin"/>
+            </w:r>
+            <w:r>
+              <w:rPr>
+                <w:webHidden/>
+              </w:rPr>
+              <w:instrText xml:space="preserve"> PAGEREF _Toc124551070 \h </w:instrText>
+            </w:r>
+            <w:r>
+              <w:rPr>
+                <w:webHidden/>
+              </w:rPr>
+            </w:r>
+            <w:r>
+              <w:rPr>
+                <w:webHidden/>
+              </w:rPr>
+              <w:fldChar w:fldCharType="separate"/>
+            </w:r>
+            <w:r>
+              <w:rPr>
+                <w:webHidden/>
+              </w:rPr>
+              <w:t>2</w:t>
+            </w:r>
+            <w:r>
+              <w:rPr>
+                <w:webHidden/>
+              </w:rPr>
+              <w:fldChar w:fldCharType="end"/>
+            </w:r>
+          </w:hyperlink>
+        </w:p>
+        <w:p>
+          <w:pPr>
+            <w:pStyle w:val="Verzeichnis2"/>
+            <w:tabs>
+              <w:tab w:val="clear" w:pos="2268"/>
+              <w:tab w:val="clear" w:pos="7938"/>
+              <w:tab w:val="clear" w:pos="8505"/>
+              <w:tab w:val="clear" w:pos="10194"/>
+              <w:tab w:val="clear" w:pos="10773"/>
+              <w:tab w:val="right" w:leader="dot" w:pos="10206"/>
+            </w:tabs>
+          </w:pPr>
+          <w:hyperlink w:anchor="_Toc124551071" w:history="1">
+            <w:r>
+              <w:t>Transpiler</w:t>
+            </w:r>
+            <w:r>
+              <w:rPr>
+                <w:webHidden/>
+              </w:rPr>
+              <w:tab/>
+            </w:r>
+            <w:r>
+              <w:rPr>
+                <w:webHidden/>
+              </w:rPr>
+              <w:fldChar w:fldCharType="begin"/>
+            </w:r>
+            <w:r>
+              <w:rPr>
+                <w:webHidden/>
+              </w:rPr>
+              <w:instrText xml:space="preserve"> PAGEREF _Toc124551071 \h </w:instrText>
+            </w:r>
+            <w:r>
+              <w:rPr>
+                <w:webHidden/>
+              </w:rPr>
+            </w:r>
+            <w:r>
+              <w:rPr>
+                <w:webHidden/>
+              </w:rPr>
+              <w:fldChar w:fldCharType="separate"/>
+            </w:r>
+            <w:r>
+              <w:rPr>
+                <w:webHidden/>
+              </w:rPr>
+              <w:t>3</w:t>
+            </w:r>
+            <w:r>
+              <w:rPr>
+                <w:webHidden/>
+              </w:rPr>
+              <w:fldChar w:fldCharType="end"/>
+            </w:r>
+          </w:hyperlink>
+        </w:p>
+        <w:p>
+          <w:pPr>
+            <w:pStyle w:val="Verzeichnis2"/>
+            <w:tabs>
+              <w:tab w:val="clear" w:pos="2268"/>
+              <w:tab w:val="clear" w:pos="7938"/>
+              <w:tab w:val="clear" w:pos="8505"/>
+              <w:tab w:val="clear" w:pos="10194"/>
+              <w:tab w:val="clear" w:pos="10773"/>
+              <w:tab w:val="right" w:leader="dot" w:pos="10206"/>
+            </w:tabs>
+          </w:pPr>
+          <w:hyperlink w:anchor="_Toc124551072" w:history="1">
+            <w:r>
+              <w:t>Verbindung zwischen PC und Arduino</w:t>
+            </w:r>
+            <w:r>
+              <w:rPr>
+                <w:webHidden/>
+              </w:rPr>
+              <w:tab/>
+            </w:r>
+            <w:r>
+              <w:rPr>
+                <w:webHidden/>
+              </w:rPr>
+              <w:fldChar w:fldCharType="begin"/>
+            </w:r>
+            <w:r>
+              <w:rPr>
+                <w:webHidden/>
+              </w:rPr>
+              <w:instrText xml:space="preserve"> PAGEREF _Toc124551072 \h </w:instrText>
+            </w:r>
+            <w:r>
+              <w:rPr>
+                <w:webHidden/>
+              </w:rPr>
+            </w:r>
+            <w:r>
+              <w:rPr>
+                <w:webHidden/>
+              </w:rPr>
+              <w:fldChar w:fldCharType="separate"/>
+            </w:r>
+            <w:r>
+              <w:rPr>
+                <w:webHidden/>
+              </w:rPr>
+              <w:t>7</w:t>
+            </w:r>
+            <w:r>
+              <w:rPr>
+                <w:webHidden/>
+              </w:rPr>
+              <w:fldChar w:fldCharType="end"/>
+            </w:r>
+          </w:hyperlink>
+        </w:p>
+        <w:p>
+          <w:pPr>
+            <w:pStyle w:val="Verzeichnis2"/>
+            <w:tabs>
+              <w:tab w:val="clear" w:pos="2268"/>
+              <w:tab w:val="clear" w:pos="7938"/>
+              <w:tab w:val="clear" w:pos="8505"/>
+              <w:tab w:val="clear" w:pos="10194"/>
+              <w:tab w:val="clear" w:pos="10773"/>
+              <w:tab w:val="right" w:leader="dot" w:pos="10206"/>
+            </w:tabs>
+          </w:pPr>
+          <w:hyperlink w:anchor="_Toc124551073" w:history="1">
+            <w:r>
+              <w:t>VS Code Erweiterung</w:t>
+            </w:r>
+            <w:r>
+              <w:rPr>
+                <w:webHidden/>
+              </w:rPr>
+              <w:tab/>
+            </w:r>
+            <w:r>
+              <w:rPr>
+                <w:webHidden/>
+              </w:rPr>
+              <w:fldChar w:fldCharType="begin"/>
+            </w:r>
+            <w:r>
+              <w:rPr>
+                <w:webHidden/>
+              </w:rPr>
+              <w:instrText xml:space="preserve"> PAGEREF _Toc124551073 \h </w:instrText>
+            </w:r>
+            <w:r>
+              <w:rPr>
+                <w:webHidden/>
+              </w:rPr>
+            </w:r>
+            <w:r>
+              <w:rPr>
+                <w:webHidden/>
+              </w:rPr>
+              <w:fldChar w:fldCharType="separate"/>
+            </w:r>
+            <w:r>
+              <w:rPr>
+                <w:webHidden/>
+              </w:rPr>
+              <w:t>8</w:t>
+            </w:r>
+            <w:r>
+              <w:rPr>
+                <w:webHidden/>
+              </w:rPr>
+              <w:fldChar w:fldCharType="end"/>
+            </w:r>
+          </w:hyperlink>
+        </w:p>
+        <w:p>
+          <w:pPr>
+            <w:pStyle w:val="Verzeichnis1"/>
+            <w:tabs>
+              <w:tab w:val="clear" w:pos="2268"/>
+              <w:tab w:val="clear" w:pos="7938"/>
+              <w:tab w:val="clear" w:pos="8505"/>
+              <w:tab w:val="clear" w:pos="9062"/>
+              <w:tab w:val="clear" w:pos="10773"/>
+              <w:tab w:val="right" w:leader="dot" w:pos="10206"/>
+            </w:tabs>
+          </w:pPr>
+          <w:hyperlink w:anchor="_Toc124551074" w:history="1">
+            <w:r>
+              <w:t>Features</w:t>
+            </w:r>
+            <w:r>
+              <w:rPr>
+                <w:webHidden/>
+              </w:rPr>
+              <w:tab/>
+            </w:r>
+            <w:r>
+              <w:rPr>
+                <w:webHidden/>
+              </w:rPr>
+              <w:fldChar w:fldCharType="begin"/>
+            </w:r>
+            <w:r>
+              <w:rPr>
+                <w:webHidden/>
+              </w:rPr>
+              <w:instrText xml:space="preserve"> PAGEREF _Toc124551074 \h </w:instrText>
+            </w:r>
+            <w:r>
+              <w:rPr>
+                <w:webHidden/>
+              </w:rPr>
+            </w:r>
+            <w:r>
+              <w:rPr>
+                <w:webHidden/>
+              </w:rPr>
+              <w:fldChar w:fldCharType="separate"/>
+            </w:r>
+            <w:r>
+              <w:rPr>
+                <w:webHidden/>
+              </w:rPr>
+              <w:t>10</w:t>
+            </w:r>
+            <w:r>
+              <w:rPr>
+                <w:webHidden/>
+              </w:rPr>
+              <w:fldChar w:fldCharType="end"/>
+            </w:r>
+          </w:hyperlink>
+        </w:p>
+        <w:p>
+          <w:pPr>
+            <w:pStyle w:val="Verzeichnis2"/>
+            <w:tabs>
+              <w:tab w:val="clear" w:pos="2268"/>
+              <w:tab w:val="clear" w:pos="7938"/>
+              <w:tab w:val="clear" w:pos="8505"/>
+              <w:tab w:val="clear" w:pos="10194"/>
+              <w:tab w:val="clear" w:pos="10773"/>
+              <w:tab w:val="right" w:leader="dot" w:pos="10206"/>
+            </w:tabs>
+          </w:pPr>
+          <w:hyperlink w:anchor="_Toc124551075" w:history="1">
+            <w:r>
+              <w:t>Programmstruktur</w:t>
+            </w:r>
+            <w:r>
+              <w:rPr>
+                <w:webHidden/>
+              </w:rPr>
+              <w:tab/>
+            </w:r>
+            <w:r>
+              <w:rPr>
+                <w:webHidden/>
+              </w:rPr>
+              <w:fldChar w:fldCharType="begin"/>
+            </w:r>
+            <w:r>
+              <w:rPr>
+                <w:webHidden/>
+              </w:rPr>
+              <w:instrText xml:space="preserve"> PAGEREF _Toc124551075 \h </w:instrText>
+            </w:r>
+            <w:r>
+              <w:rPr>
+                <w:webHidden/>
+              </w:rPr>
+            </w:r>
+            <w:r>
+              <w:rPr>
+                <w:webHidden/>
+              </w:rPr>
+              <w:fldChar w:fldCharType="separate"/>
+            </w:r>
+            <w:r>
+              <w:rPr>
+                <w:webHidden/>
+              </w:rPr>
+              <w:t>10</w:t>
+            </w:r>
+            <w:r>
+              <w:rPr>
+                <w:webHidden/>
+              </w:rPr>
+              <w:fldChar w:fldCharType="end"/>
+            </w:r>
+          </w:hyperlink>
+        </w:p>
+        <w:p>
+          <w:pPr>
+            <w:pStyle w:val="Verzeichnis2"/>
+            <w:tabs>
+              <w:tab w:val="clear" w:pos="2268"/>
+              <w:tab w:val="clear" w:pos="7938"/>
+              <w:tab w:val="clear" w:pos="8505"/>
+              <w:tab w:val="clear" w:pos="10194"/>
+              <w:tab w:val="clear" w:pos="10773"/>
+              <w:tab w:val="right" w:leader="dot" w:pos="10206"/>
+            </w:tabs>
+          </w:pPr>
+          <w:hyperlink w:anchor="_Toc124551076" w:history="1">
+            <w:r>
+              <w:t>Variablen</w:t>
+            </w:r>
+            <w:r>
+              <w:rPr>
+                <w:webHidden/>
+              </w:rPr>
+              <w:tab/>
+            </w:r>
+            <w:r>
+              <w:rPr>
+                <w:webHidden/>
+              </w:rPr>
+              <w:fldChar w:fldCharType="begin"/>
+            </w:r>
+            <w:r>
+              <w:rPr>
+                <w:webHidden/>
+              </w:rPr>
+              <w:instrText xml:space="preserve"> PAGEREF _Toc124551076 \h </w:instrText>
+            </w:r>
+            <w:r>
+              <w:rPr>
+                <w:webHidden/>
+              </w:rPr>
+            </w:r>
+            <w:r>
+              <w:rPr>
+                <w:webHidden/>
+              </w:rPr>
+              <w:fldChar w:fldCharType="separate"/>
+            </w:r>
+            <w:r>
+              <w:rPr>
+                <w:webHidden/>
+              </w:rPr>
+              <w:t>11</w:t>
+            </w:r>
+            <w:r>
+              <w:rPr>
+                <w:webHidden/>
+              </w:rPr>
+              <w:fldChar w:fldCharType="end"/>
+            </w:r>
+          </w:hyperlink>
+        </w:p>
+        <w:p>
+          <w:pPr>
+            <w:pStyle w:val="Verzeichnis2"/>
+            <w:tabs>
+              <w:tab w:val="clear" w:pos="2268"/>
+              <w:tab w:val="clear" w:pos="7938"/>
+              <w:tab w:val="clear" w:pos="8505"/>
+              <w:tab w:val="clear" w:pos="10194"/>
+              <w:tab w:val="clear" w:pos="10773"/>
+              <w:tab w:val="right" w:leader="dot" w:pos="10206"/>
+            </w:tabs>
+          </w:pPr>
+          <w:hyperlink w:anchor="_Toc124551077" w:history="1">
+            <w:r>
+              <w:t>Arrays</w:t>
+            </w:r>
+            <w:r>
+              <w:rPr>
+                <w:webHidden/>
+              </w:rPr>
+              <w:tab/>
+            </w:r>
+            <w:r>
+              <w:rPr>
+                <w:webHidden/>
+              </w:rPr>
+              <w:fldChar w:fldCharType="begin"/>
+            </w:r>
+            <w:r>
+              <w:rPr>
+                <w:webHidden/>
+              </w:rPr>
+              <w:instrText xml:space="preserve"> PAGEREF _Toc124551077 \h </w:instrText>
+            </w:r>
+            <w:r>
+              <w:rPr>
+                <w:webHidden/>
+              </w:rPr>
+            </w:r>
+            <w:r>
+              <w:rPr>
+                <w:webHidden/>
+              </w:rPr>
+              <w:fldChar w:fldCharType="separate"/>
+            </w:r>
+            <w:r>
+              <w:rPr>
+                <w:webHidden/>
+              </w:rPr>
+              <w:t>11</w:t>
+            </w:r>
+            <w:r>
+              <w:rPr>
+                <w:webHidden/>
+              </w:rPr>
+              <w:fldChar w:fldCharType="end"/>
+            </w:r>
+          </w:hyperlink>
+        </w:p>
+        <w:p>
+          <w:pPr>
+            <w:pStyle w:val="Verzeichnis2"/>
+            <w:tabs>
+              <w:tab w:val="clear" w:pos="2268"/>
+              <w:tab w:val="clear" w:pos="7938"/>
+              <w:tab w:val="clear" w:pos="8505"/>
+              <w:tab w:val="clear" w:pos="10194"/>
+              <w:tab w:val="clear" w:pos="10773"/>
+              <w:tab w:val="right" w:leader="dot" w:pos="10206"/>
+            </w:tabs>
+          </w:pPr>
+          <w:hyperlink w:anchor="_Toc124551078" w:history="1">
+            <w:r>
+              <w:t>Builtins</w:t>
+            </w:r>
+            <w:r>
+              <w:rPr>
+                <w:webHidden/>
+              </w:rPr>
+              <w:tab/>
+            </w:r>
+            <w:r>
+              <w:rPr>
+                <w:webHidden/>
+              </w:rPr>
+              <w:fldChar w:fldCharType="begin"/>
+            </w:r>
+            <w:r>
+              <w:rPr>
+                <w:webHidden/>
+              </w:rPr>
+              <w:instrText xml:space="preserve"> PAGEREF _Toc124551078 \h </w:instrText>
+            </w:r>
+            <w:r>
+              <w:rPr>
+                <w:webHidden/>
+              </w:rPr>
+            </w:r>
+            <w:r>
+              <w:rPr>
+                <w:webHidden/>
+              </w:rPr>
+              <w:fldChar w:fldCharType="separate"/>
+            </w:r>
+            <w:r>
+              <w:rPr>
+                <w:webHidden/>
+              </w:rPr>
+              <w:t>12</w:t>
+            </w:r>
+            <w:r>
+              <w:rPr>
+                <w:webHidden/>
+              </w:rPr>
+              <w:fldChar w:fldCharType="end"/>
+            </w:r>
+          </w:hyperlink>
+        </w:p>
+        <w:p>
+          <w:pPr>
+            <w:pStyle w:val="Formatvorlage1"/>
+            <w:tabs>
+              <w:tab w:val="clear" w:pos="2268"/>
+              <w:tab w:val="clear" w:pos="7938"/>
+              <w:tab w:val="clear" w:pos="8505"/>
+              <w:tab w:val="clear" w:pos="10194"/>
+              <w:tab w:val="clear" w:pos="10773"/>
+              <w:tab w:val="right" w:leader="dot" w:pos="10206"/>
+            </w:tabs>
+          </w:pPr>
+          <w:hyperlink w:anchor="_Toc124551079" w:history="1">
+            <w:r>
+              <w:t>Kontrollstrukturen</w:t>
+            </w:r>
+            <w:r>
+              <w:rPr>
+                <w:webHidden/>
+              </w:rPr>
+              <w:tab/>
+            </w:r>
+            <w:r>
+              <w:rPr>
+                <w:webHidden/>
+              </w:rPr>
+              <w:fldChar w:fldCharType="begin"/>
+            </w:r>
+            <w:r>
+              <w:rPr>
+                <w:webHidden/>
+              </w:rPr>
+              <w:instrText xml:space="preserve"> PAGEREF _Toc124551079 \h </w:instrText>
+            </w:r>
+            <w:r>
+              <w:rPr>
+                <w:webHidden/>
+              </w:rPr>
+            </w:r>
+            <w:r>
+              <w:rPr>
+                <w:webHidden/>
+              </w:rPr>
+              <w:fldChar w:fldCharType="separate"/>
+            </w:r>
+            <w:r>
+              <w:rPr>
+                <w:webHidden/>
+              </w:rPr>
+              <w:t>13</w:t>
+            </w:r>
+            <w:r>
+              <w:rPr>
+                <w:webHidden/>
+              </w:rPr>
+              <w:fldChar w:fldCharType="end"/>
+            </w:r>
+          </w:hyperlink>
+        </w:p>
+        <w:p>
+          <w:pPr>
+            <w:pStyle w:val="Verzeichnis1"/>
+            <w:tabs>
+              <w:tab w:val="clear" w:pos="2268"/>
+              <w:tab w:val="clear" w:pos="7938"/>
+              <w:tab w:val="clear" w:pos="8505"/>
+              <w:tab w:val="clear" w:pos="9062"/>
+              <w:tab w:val="clear" w:pos="10773"/>
+              <w:tab w:val="right" w:leader="dot" w:pos="10206"/>
+            </w:tabs>
+          </w:pPr>
+          <w:hyperlink w:anchor="_Toc124551080" w:history="1">
+            <w:r>
+              <w:t>Getting Started</w:t>
+            </w:r>
+            <w:r>
+              <w:rPr>
+                <w:webHidden/>
+              </w:rPr>
+              <w:tab/>
+            </w:r>
+            <w:r>
+              <w:rPr>
+                <w:webHidden/>
+              </w:rPr>
+              <w:fldChar w:fldCharType="begin"/>
+            </w:r>
+            <w:r>
+              <w:rPr>
+                <w:webHidden/>
+              </w:rPr>
+              <w:instrText xml:space="preserve"> PAGEREF _Toc124551080 \h </w:instrText>
+            </w:r>
+            <w:r>
+              <w:rPr>
+                <w:webHidden/>
+              </w:rPr>
+            </w:r>
+            <w:r>
+              <w:rPr>
+                <w:webHidden/>
+              </w:rPr>
+              <w:fldChar w:fldCharType="separate"/>
+            </w:r>
+            <w:r>
+              <w:rPr>
+                <w:webHidden/>
+              </w:rPr>
+              <w:t>14</w:t>
+            </w:r>
+            <w:r>
+              <w:rPr>
+                <w:webHidden/>
+              </w:rPr>
+              <w:fldChar w:fldCharType="end"/>
+            </w:r>
+          </w:hyperlink>
+        </w:p>
+        <w:p>
+          <w:pPr>
+            <w:pStyle w:val="Verzeichnis1"/>
+            <w:tabs>
+              <w:tab w:val="clear" w:pos="2268"/>
+              <w:tab w:val="clear" w:pos="7938"/>
+              <w:tab w:val="clear" w:pos="8505"/>
+              <w:tab w:val="clear" w:pos="9062"/>
+              <w:tab w:val="clear" w:pos="10773"/>
+              <w:tab w:val="right" w:leader="dot" w:pos="10206"/>
+            </w:tabs>
+          </w:pPr>
+          <w:hyperlink w:anchor="_Toc124551081" w:history="1">
+            <w:r>
+              <w:t>Ergebnisse</w:t>
+            </w:r>
+            <w:r>
+              <w:rPr>
+                <w:webHidden/>
+              </w:rPr>
+              <w:tab/>
+            </w:r>
+            <w:r>
+              <w:rPr>
+                <w:webHidden/>
+              </w:rPr>
+              <w:fldChar w:fldCharType="begin"/>
+            </w:r>
+            <w:r>
+              <w:rPr>
+                <w:webHidden/>
+              </w:rPr>
+              <w:instrText xml:space="preserve"> PAGEREF _Toc124551081 \h </w:instrText>
+            </w:r>
+            <w:r>
+              <w:rPr>
+                <w:webHidden/>
+              </w:rPr>
+            </w:r>
+            <w:r>
+              <w:rPr>
+                <w:webHidden/>
+              </w:rPr>
+              <w:fldChar w:fldCharType="separate"/>
+            </w:r>
+            <w:r>
+              <w:rPr>
+                <w:webHidden/>
+              </w:rPr>
+              <w:t>14</w:t>
+            </w:r>
+            <w:r>
+              <w:rPr>
+                <w:webHidden/>
+              </w:rPr>
+              <w:fldChar w:fldCharType="end"/>
+            </w:r>
+          </w:hyperlink>
+        </w:p>
+        <w:p>
+          <w:pPr>
+            <w:pStyle w:val="Verzeichnis1"/>
+            <w:tabs>
+              <w:tab w:val="clear" w:pos="2268"/>
+              <w:tab w:val="clear" w:pos="7938"/>
+              <w:tab w:val="clear" w:pos="8505"/>
+              <w:tab w:val="clear" w:pos="9062"/>
+              <w:tab w:val="clear" w:pos="10773"/>
+              <w:tab w:val="right" w:leader="dot" w:pos="10206"/>
+            </w:tabs>
+          </w:pPr>
+          <w:hyperlink w:anchor="_Toc124551082" w:history="1">
+            <w:r>
+              <w:t>Ausblick</w:t>
+            </w:r>
+            <w:r>
+              <w:rPr>
+                <w:webHidden/>
+              </w:rPr>
+              <w:tab/>
+            </w:r>
+            <w:r>
+              <w:rPr>
+                <w:webHidden/>
+              </w:rPr>
+              <w:fldChar w:fldCharType="begin"/>
+            </w:r>
+            <w:r>
+              <w:rPr>
+                <w:webHidden/>
+              </w:rPr>
+              <w:instrText xml:space="preserve"> PAGEREF _Toc124551082 \h </w:instrText>
+            </w:r>
+            <w:r>
+              <w:rPr>
+                <w:webHidden/>
+              </w:rPr>
+            </w:r>
+            <w:r>
+              <w:rPr>
+                <w:webHidden/>
+              </w:rPr>
+              <w:fldChar w:fldCharType="separate"/>
+            </w:r>
+            <w:r>
+              <w:rPr>
+                <w:webHidden/>
+              </w:rPr>
+              <w:t>15</w:t>
+            </w:r>
+            <w:r>
+              <w:rPr>
+                <w:webHidden/>
+              </w:rPr>
+              <w:fldChar w:fldCharType="end"/>
+            </w:r>
+          </w:hyperlink>
+        </w:p>
+        <w:p>
+          <w:pPr>
+            <w:pStyle w:val="Verzeichnis1"/>
+            <w:tabs>
+              <w:tab w:val="clear" w:pos="2268"/>
+              <w:tab w:val="clear" w:pos="7938"/>
+              <w:tab w:val="clear" w:pos="8505"/>
+              <w:tab w:val="clear" w:pos="9062"/>
+              <w:tab w:val="clear" w:pos="10773"/>
+              <w:tab w:val="right" w:leader="dot" w:pos="10206"/>
+            </w:tabs>
+          </w:pPr>
+          <w:hyperlink w:anchor="_Toc124551083" w:history="1">
+            <w:r>
+              <w:t>Dank</w:t>
+            </w:r>
+            <w:r>
+              <w:rPr>
+                <w:webHidden/>
+              </w:rPr>
+              <w:tab/>
+            </w:r>
+            <w:r>
+              <w:rPr>
+                <w:webHidden/>
+              </w:rPr>
+              <w:fldChar w:fldCharType="begin"/>
+            </w:r>
+            <w:r>
+              <w:rPr>
+                <w:webHidden/>
+              </w:rPr>
+              <w:instrText xml:space="preserve"> PAGEREF _Toc124551083 \h </w:instrText>
+            </w:r>
+            <w:r>
+              <w:rPr>
+                <w:webHidden/>
+              </w:rPr>
+            </w:r>
+            <w:r>
+              <w:rPr>
+                <w:webHidden/>
+              </w:rPr>
+              <w:fldChar w:fldCharType="separate"/>
+            </w:r>
+            <w:r>
+              <w:rPr>
+                <w:webHidden/>
+              </w:rPr>
+              <w:t>16</w:t>
+            </w:r>
+            <w:r>
+              <w:rPr>
+                <w:webHidden/>
+              </w:rPr>
+              <w:fldChar w:fldCharType="end"/>
+            </w:r>
+          </w:hyperlink>
+        </w:p>
+        <w:p>
+          <w:pPr>
+            <w:pStyle w:val="Verzeichnis1"/>
+            <w:tabs>
+              <w:tab w:val="clear" w:pos="2268"/>
+              <w:tab w:val="clear" w:pos="7938"/>
+              <w:tab w:val="clear" w:pos="8505"/>
+              <w:tab w:val="clear" w:pos="9062"/>
+              <w:tab w:val="clear" w:pos="10773"/>
+              <w:tab w:val="right" w:leader="dot" w:pos="10206"/>
+            </w:tabs>
+          </w:pPr>
+          <w:hyperlink w:anchor="_Toc124551084" w:history="1">
+            <w:r>
+              <w:t>Quellen</w:t>
+            </w:r>
+            <w:r>
+              <w:rPr>
+                <w:webHidden/>
+              </w:rPr>
+              <w:tab/>
+            </w:r>
+            <w:r>
+              <w:rPr>
+                <w:webHidden/>
+              </w:rPr>
+              <w:fldChar w:fldCharType="begin"/>
+            </w:r>
+            <w:r>
+              <w:rPr>
+                <w:webHidden/>
+              </w:rPr>
+              <w:instrText xml:space="preserve"> PAGEREF _Toc124551084 \h </w:instrText>
+            </w:r>
+            <w:r>
+              <w:rPr>
+                <w:webHidden/>
+              </w:rPr>
+            </w:r>
+            <w:r>
+              <w:rPr>
+                <w:webHidden/>
+              </w:rPr>
+              <w:fldChar w:fldCharType="separate"/>
+            </w:r>
+            <w:r>
+              <w:rPr>
+                <w:webHidden/>
+              </w:rPr>
+              <w:t>16</w:t>
+            </w:r>
+            <w:r>
+              <w:rPr>
+                <w:webHidden/>
+              </w:rPr>
+              <w:fldChar w:fldCharType="end"/>
+            </w:r>
+          </w:hyperlink>
+        </w:p>
+        <w:p>
+          <w:pPr>
+            <w:tabs>
+              <w:tab w:val="right" w:leader="dot" w:pos="10206"/>
+            </w:tabs>
+          </w:pPr>
+          <w:r>
+            <w:fldChar w:fldCharType="end"/>
+          </w:r>
+        </w:p>
+      </w:sdtContent>
+    </w:sdt>
     <w:p>
       <w:pPr>
         <w:pStyle w:val="berschrift1"/>
       </w:pPr>
-      <w:bookmarkStart w:id="0" w:name="_Toc124545432"/>
+      <w:bookmarkStart w:id="2" w:name="_Toc124551067"/>
       <w:r>
         <w:t>Kurzfassung</w:t>
       </w:r>
+      <w:bookmarkEnd w:id="1"/>
       <w:bookmarkEnd w:id="0"/>
+      <w:bookmarkEnd w:id="2"/>
     </w:p>
     <w:p>
       <w:r>
@@ -1317,23 +1160,22 @@
       <w:r>
         <w:t xml:space="preserve"> hochladen zu müssen und selbst auf die Rechenleistung eines PCs zugreifen, was die Einsatzmöglichkeiten des verbreiteten Microcontrollers stark erweitert.</w:t>
       </w:r>
+      <w:bookmarkStart w:id="3" w:name="_Toc124545433"/>
     </w:p>
     <w:p/>
-    <w:p/>
     <w:p>
       <w:pPr>
         <w:pStyle w:val="berschrift1"/>
       </w:pPr>
-      <w:bookmarkStart w:id="1" w:name="_Toc124545433"/>
-    </w:p>
-    <w:p>
-      <w:pPr>
-        <w:pStyle w:val="berschrift1"/>
-      </w:pPr>
-      <w:r>
+      <w:bookmarkStart w:id="4" w:name="_Toc124549970"/>
+      <w:bookmarkStart w:id="5" w:name="_Toc124551068"/>
+      <w:r>
+        <w:lastRenderedPageBreak/>
         <w:t>Problem</w:t>
       </w:r>
-      <w:bookmarkEnd w:id="1"/>
+      <w:bookmarkEnd w:id="3"/>
+      <w:bookmarkEnd w:id="4"/>
+      <w:bookmarkEnd w:id="5"/>
     </w:p>
     <w:p>
       <w:r>
@@ -1912,12 +1754,16 @@
       <w:pPr>
         <w:pStyle w:val="berschrift1"/>
       </w:pPr>
-      <w:bookmarkStart w:id="2" w:name="_Toc124545434"/>
+      <w:bookmarkStart w:id="6" w:name="_Toc124545434"/>
+      <w:bookmarkStart w:id="7" w:name="_Toc124549971"/>
+      <w:bookmarkStart w:id="8" w:name="_Toc124551069"/>
       <w:r>
         <w:lastRenderedPageBreak/>
         <w:t>Lösungsidee</w:t>
       </w:r>
-      <w:bookmarkEnd w:id="2"/>
+      <w:bookmarkEnd w:id="6"/>
+      <w:bookmarkEnd w:id="7"/>
+      <w:bookmarkEnd w:id="8"/>
     </w:p>
     <w:p>
       <w:r>
@@ -2240,11 +2086,15 @@
       <w:pPr>
         <w:pStyle w:val="berschrift1"/>
       </w:pPr>
-      <w:bookmarkStart w:id="3" w:name="_Toc124545435"/>
+      <w:bookmarkStart w:id="9" w:name="_Toc124545435"/>
+      <w:bookmarkStart w:id="10" w:name="_Toc124549972"/>
+      <w:bookmarkStart w:id="11" w:name="_Toc124551070"/>
       <w:r>
         <w:t>Umsetzung</w:t>
       </w:r>
-      <w:bookmarkEnd w:id="3"/>
+      <w:bookmarkEnd w:id="9"/>
+      <w:bookmarkEnd w:id="10"/>
+      <w:bookmarkEnd w:id="11"/>
     </w:p>
     <w:p>
       <w:r>
@@ -2400,8 +2250,8 @@
           <w:noProof/>
         </w:rPr>
         <w:drawing>
-          <wp:inline distT="0" distB="0" distL="0" distR="0" wp14:anchorId="747E1FD2" wp14:editId="14B8C142">
-            <wp:extent cx="3037114" cy="1349828"/>
+          <wp:inline distT="0" distB="0" distL="0" distR="0" wp14:anchorId="747E1FD2" wp14:editId="268D5BBE">
+            <wp:extent cx="2865666" cy="1273629"/>
             <wp:effectExtent l="0" t="0" r="0" b="0"/>
             <wp:docPr id="1" name="Grafik 1"/>
             <wp:cNvGraphicFramePr>
@@ -2429,7 +2279,7 @@
                   <pic:spPr>
                     <a:xfrm>
                       <a:off x="0" y="0"/>
-                      <a:ext cx="3110516" cy="1382451"/>
+                      <a:ext cx="3036349" cy="1349488"/>
                     </a:xfrm>
                     <a:prstGeom prst="rect">
                       <a:avLst/>
@@ -2474,11 +2324,15 @@
       <w:pPr>
         <w:pStyle w:val="berschrift2"/>
       </w:pPr>
-      <w:bookmarkStart w:id="4" w:name="_Toc124545436"/>
+      <w:bookmarkStart w:id="12" w:name="_Toc124545436"/>
+      <w:bookmarkStart w:id="13" w:name="_Toc124549973"/>
+      <w:bookmarkStart w:id="14" w:name="_Toc124551071"/>
       <w:r>
         <w:t>Transpiler</w:t>
       </w:r>
-      <w:bookmarkEnd w:id="4"/>
+      <w:bookmarkEnd w:id="12"/>
+      <w:bookmarkEnd w:id="13"/>
+      <w:bookmarkEnd w:id="14"/>
     </w:p>
     <w:p>
       <w:r>
@@ -3987,12 +3841,16 @@
       <w:pPr>
         <w:pStyle w:val="berschrift2"/>
       </w:pPr>
-      <w:bookmarkStart w:id="5" w:name="_Toc124545437"/>
+      <w:bookmarkStart w:id="15" w:name="_Toc124545437"/>
+      <w:bookmarkStart w:id="16" w:name="_Toc124549974"/>
+      <w:bookmarkStart w:id="17" w:name="_Toc124551072"/>
       <w:r>
         <w:lastRenderedPageBreak/>
         <w:t>Verbindung zwischen PC und Arduino</w:t>
       </w:r>
-      <w:bookmarkEnd w:id="5"/>
+      <w:bookmarkEnd w:id="15"/>
+      <w:bookmarkEnd w:id="16"/>
+      <w:bookmarkEnd w:id="17"/>
     </w:p>
     <w:p>
       <w:r>
@@ -5820,11 +5678,15 @@
       <w:pPr>
         <w:pStyle w:val="berschrift2"/>
       </w:pPr>
-      <w:bookmarkStart w:id="6" w:name="_Toc124545438"/>
+      <w:bookmarkStart w:id="18" w:name="_Toc124545438"/>
+      <w:bookmarkStart w:id="19" w:name="_Toc124549975"/>
+      <w:bookmarkStart w:id="20" w:name="_Toc124551073"/>
       <w:r>
         <w:t>VS Code Erweiterung</w:t>
       </w:r>
-      <w:bookmarkEnd w:id="6"/>
+      <w:bookmarkEnd w:id="18"/>
+      <w:bookmarkEnd w:id="19"/>
+      <w:bookmarkEnd w:id="20"/>
     </w:p>
     <w:p>
       <w:r>
@@ -7034,11 +6896,15 @@
       <w:pPr>
         <w:pStyle w:val="berschrift1"/>
       </w:pPr>
-      <w:bookmarkStart w:id="7" w:name="_Toc124545439"/>
+      <w:bookmarkStart w:id="21" w:name="_Toc124545439"/>
+      <w:bookmarkStart w:id="22" w:name="_Toc124549976"/>
+      <w:bookmarkStart w:id="23" w:name="_Toc124551074"/>
       <w:r>
         <w:t>Features</w:t>
       </w:r>
-      <w:bookmarkEnd w:id="7"/>
+      <w:bookmarkEnd w:id="21"/>
+      <w:bookmarkEnd w:id="22"/>
+      <w:bookmarkEnd w:id="23"/>
     </w:p>
     <w:p>
       <w:r>
@@ -7059,11 +6925,15 @@
       <w:pPr>
         <w:pStyle w:val="berschrift2"/>
       </w:pPr>
-      <w:bookmarkStart w:id="8" w:name="_Toc124545440"/>
+      <w:bookmarkStart w:id="24" w:name="_Toc124545440"/>
+      <w:bookmarkStart w:id="25" w:name="_Toc124549977"/>
+      <w:bookmarkStart w:id="26" w:name="_Toc124551075"/>
       <w:r>
         <w:t>Programmstruktur</w:t>
       </w:r>
-      <w:bookmarkEnd w:id="8"/>
+      <w:bookmarkEnd w:id="24"/>
+      <w:bookmarkEnd w:id="25"/>
+      <w:bookmarkEnd w:id="26"/>
     </w:p>
     <w:p>
       <w:r>
@@ -7719,11 +7589,15 @@
       <w:pPr>
         <w:pStyle w:val="berschrift2"/>
       </w:pPr>
-      <w:bookmarkStart w:id="9" w:name="_Toc124545441"/>
+      <w:bookmarkStart w:id="27" w:name="_Toc124545441"/>
+      <w:bookmarkStart w:id="28" w:name="_Toc124549978"/>
+      <w:bookmarkStart w:id="29" w:name="_Toc124551076"/>
       <w:r>
         <w:t>Variablen</w:t>
       </w:r>
-      <w:bookmarkEnd w:id="9"/>
+      <w:bookmarkEnd w:id="27"/>
+      <w:bookmarkEnd w:id="28"/>
+      <w:bookmarkEnd w:id="29"/>
     </w:p>
     <w:p>
       <w:r>
@@ -8167,11 +8041,15 @@
       <w:pPr>
         <w:pStyle w:val="berschrift2"/>
       </w:pPr>
-      <w:bookmarkStart w:id="10" w:name="_Toc124545442"/>
+      <w:bookmarkStart w:id="30" w:name="_Toc124545442"/>
+      <w:bookmarkStart w:id="31" w:name="_Toc124549979"/>
+      <w:bookmarkStart w:id="32" w:name="_Toc124551077"/>
       <w:r>
         <w:t>Arrays</w:t>
       </w:r>
-      <w:bookmarkEnd w:id="10"/>
+      <w:bookmarkEnd w:id="30"/>
+      <w:bookmarkEnd w:id="31"/>
+      <w:bookmarkEnd w:id="32"/>
     </w:p>
     <w:p>
       <w:r>
@@ -9218,11 +9096,15 @@
       <w:pPr>
         <w:pStyle w:val="berschrift2"/>
       </w:pPr>
-      <w:bookmarkStart w:id="11" w:name="_Toc124545443"/>
+      <w:bookmarkStart w:id="33" w:name="_Toc124545443"/>
+      <w:bookmarkStart w:id="34" w:name="_Toc124549980"/>
+      <w:bookmarkStart w:id="35" w:name="_Toc124551078"/>
       <w:r>
         <w:t>Builtins</w:t>
       </w:r>
-      <w:bookmarkEnd w:id="11"/>
+      <w:bookmarkEnd w:id="33"/>
+      <w:bookmarkEnd w:id="34"/>
+      <w:bookmarkEnd w:id="35"/>
     </w:p>
     <w:p>
       <w:pPr>
@@ -10419,11 +10301,15 @@
       <w:pPr>
         <w:pStyle w:val="berschrift2"/>
       </w:pPr>
-      <w:bookmarkStart w:id="12" w:name="_Toc124545444"/>
+      <w:bookmarkStart w:id="36" w:name="_Toc124545444"/>
+      <w:bookmarkStart w:id="37" w:name="_Toc124549981"/>
+      <w:bookmarkStart w:id="38" w:name="_Toc124551079"/>
       <w:r>
         <w:t>Kontrollstrukturen</w:t>
       </w:r>
-      <w:bookmarkEnd w:id="12"/>
+      <w:bookmarkEnd w:id="36"/>
+      <w:bookmarkEnd w:id="37"/>
+      <w:bookmarkEnd w:id="38"/>
     </w:p>
     <w:p>
       <w:r>
@@ -11623,12 +11509,16 @@
       <w:pPr>
         <w:pStyle w:val="berschrift1"/>
       </w:pPr>
-      <w:bookmarkStart w:id="13" w:name="_Toc124545445"/>
+      <w:bookmarkStart w:id="39" w:name="_Toc124545445"/>
+      <w:bookmarkStart w:id="40" w:name="_Toc124549982"/>
+      <w:bookmarkStart w:id="41" w:name="_Toc124551080"/>
       <w:r>
         <w:lastRenderedPageBreak/>
         <w:t>Getting Started</w:t>
       </w:r>
-      <w:bookmarkEnd w:id="13"/>
+      <w:bookmarkEnd w:id="39"/>
+      <w:bookmarkEnd w:id="40"/>
+      <w:bookmarkEnd w:id="41"/>
     </w:p>
     <w:p>
       <w:r>
@@ -11737,11 +11627,15 @@
       <w:pPr>
         <w:pStyle w:val="berschrift1"/>
       </w:pPr>
-      <w:bookmarkStart w:id="14" w:name="_Toc124545446"/>
+      <w:bookmarkStart w:id="42" w:name="_Toc124545446"/>
+      <w:bookmarkStart w:id="43" w:name="_Toc124549983"/>
+      <w:bookmarkStart w:id="44" w:name="_Toc124551081"/>
       <w:r>
         <w:t>Ergebnisse</w:t>
       </w:r>
-      <w:bookmarkEnd w:id="14"/>
+      <w:bookmarkEnd w:id="42"/>
+      <w:bookmarkEnd w:id="43"/>
+      <w:bookmarkEnd w:id="44"/>
     </w:p>
     <w:p>
       <w:r>
@@ -12011,11 +11905,15 @@
       <w:pPr>
         <w:pStyle w:val="berschrift1"/>
       </w:pPr>
-      <w:bookmarkStart w:id="15" w:name="_Toc124545447"/>
+      <w:bookmarkStart w:id="45" w:name="_Toc124545447"/>
+      <w:bookmarkStart w:id="46" w:name="_Toc124549984"/>
+      <w:bookmarkStart w:id="47" w:name="_Toc124551082"/>
       <w:r>
         <w:t>Ausblick</w:t>
       </w:r>
-      <w:bookmarkEnd w:id="15"/>
+      <w:bookmarkEnd w:id="45"/>
+      <w:bookmarkEnd w:id="46"/>
+      <w:bookmarkEnd w:id="47"/>
     </w:p>
     <w:p>
       <w:r>
@@ -12458,11 +12356,15 @@
       <w:pPr>
         <w:pStyle w:val="berschrift1"/>
       </w:pPr>
-      <w:bookmarkStart w:id="16" w:name="_Toc124545448"/>
+      <w:bookmarkStart w:id="48" w:name="_Toc124545448"/>
+      <w:bookmarkStart w:id="49" w:name="_Toc124549985"/>
+      <w:bookmarkStart w:id="50" w:name="_Toc124551083"/>
       <w:r>
         <w:t>Dank</w:t>
       </w:r>
-      <w:bookmarkEnd w:id="16"/>
+      <w:bookmarkEnd w:id="48"/>
+      <w:bookmarkEnd w:id="49"/>
+      <w:bookmarkEnd w:id="50"/>
     </w:p>
     <w:p>
       <w:r>
@@ -12479,14 +12381,18 @@
       <w:pPr>
         <w:pStyle w:val="berschrift1"/>
       </w:pPr>
-      <w:bookmarkStart w:id="17" w:name="_Toc124545449"/>
+      <w:bookmarkStart w:id="51" w:name="_Toc124545449"/>
+      <w:bookmarkStart w:id="52" w:name="_Toc124549986"/>
+      <w:bookmarkStart w:id="53" w:name="_Toc124551084"/>
       <w:r>
         <w:t>Q</w:t>
       </w:r>
       <w:r>
         <w:t>uellen</w:t>
       </w:r>
-      <w:bookmarkEnd w:id="17"/>
+      <w:bookmarkEnd w:id="51"/>
+      <w:bookmarkEnd w:id="52"/>
+      <w:bookmarkEnd w:id="53"/>
     </w:p>
     <w:p>
       <w:pPr>
@@ -12649,7 +12555,6 @@
       <w:pPr>
         <w:rPr>
           <w:rStyle w:val="Hyperlink"/>
-          <w:lang w:val="en-US"/>
         </w:rPr>
       </w:pPr>
       <w:r>
@@ -12824,8 +12729,10 @@
     </w:p>
     <w:sectPr>
       <w:headerReference w:type="default" r:id="rId39"/>
+      <w:footerReference w:type="default" r:id="rId40"/>
       <w:pgSz w:w="11906" w:h="16838"/>
-      <w:pgMar w:top="964" w:right="851" w:bottom="1440" w:left="851" w:header="709" w:footer="709" w:gutter="0"/>
+      <w:pgMar w:top="567" w:right="851" w:bottom="1440" w:left="851" w:header="709" w:footer="709" w:gutter="0"/>
+      <w:pgNumType w:start="0"/>
       <w:cols w:space="708"/>
       <w:docGrid w:linePitch="360"/>
     </w:sectPr>
@@ -12856,6 +12763,48 @@
     </w:p>
   </w:endnote>
 </w:endnotes>
+</file>
+
+<file path=word/footer1.xml><?xml version="1.0" encoding="utf-8"?>
+<w:ftr xmlns:wpc="http://schemas.microsoft.com/office/word/2010/wordprocessingCanvas" xmlns:cx="http://schemas.microsoft.com/office/drawing/2014/chartex" xmlns:cx1="http://schemas.microsoft.com/office/drawing/2015/9/8/chartex" xmlns:cx2="http://schemas.microsoft.com/office/drawing/2015/10/21/chartex" xmlns:cx3="http://schemas.microsoft.com/office/drawing/2016/5/9/chartex" xmlns:cx4="http://schemas.microsoft.com/office/drawing/2016/5/10/chartex" xmlns:cx5="http://schemas.microsoft.com/office/drawing/2016/5/11/chartex" xmlns:cx6="http://schemas.microsoft.com/office/drawing/2016/5/12/chartex" xmlns:cx7="http://schemas.microsoft.com/office/drawing/2016/5/13/chartex" xmlns:cx8="http://schemas.microsoft.com/office/drawing/2016/5/14/chartex" xmlns:mc="http://schemas.openxmlformats.org/markup-compatibility/2006" xmlns:aink="http://schemas.microsoft.com/office/drawing/2016/ink" xmlns:am3d="http://schemas.microsoft.com/office/drawing/2017/model3d" xmlns:o="urn:schemas-microsoft-com:office:office" xmlns:oel="http://schemas.microsoft.com/office/2019/extlst" xmlns:r="http://schemas.openxmlformats.org/officeDocument/2006/relationships" xmlns:m="http://schemas.openxmlformats.org/officeDocument/2006/math" xmlns:v="urn:schemas-microsoft-com:vml" xmlns:wp14="http://schemas.microsoft.com/office/word/2010/wordprocessingDrawing" xmlns:wp="http://schemas.openxmlformats.org/drawingml/2006/wordprocessingDrawing" xmlns:w10="urn:schemas-microsoft-com:office:word" xmlns:w="http://schemas.openxmlformats.org/wordprocessingml/2006/main" xmlns:w14="http://schemas.microsoft.com/office/word/2010/wordml" xmlns:w15="http://schemas.microsoft.com/office/word/2012/wordml" xmlns:w16cex="http://schemas.microsoft.com/office/word/2018/wordml/cex" xmlns:w16cid="http://schemas.microsoft.com/office/word/2016/wordml/cid" xmlns:w16="http://schemas.microsoft.com/office/word/2018/wordml" xmlns:w16sdtdh="http://schemas.microsoft.com/office/word/2020/wordml/sdtdatahash" xmlns:w16se="http://schemas.microsoft.com/office/word/2015/wordml/symex" xmlns:wpg="http://schemas.microsoft.com/office/word/2010/wordprocessingGroup" xmlns:wpi="http://schemas.microsoft.com/office/word/2010/wordprocessingInk" xmlns:wne="http://schemas.microsoft.com/office/word/2006/wordml" xmlns:wps="http://schemas.microsoft.com/office/word/2010/wordprocessingShape" mc:Ignorable="w14 w15 w16se w16cid w16 w16cex w16sdtdh wp14">
+  <w:sdt>
+    <w:sdtPr>
+      <w:id w:val="-1622062862"/>
+      <w:docPartObj>
+        <w:docPartGallery w:val="Page Numbers (Bottom of Page)"/>
+        <w:docPartUnique/>
+      </w:docPartObj>
+    </w:sdtPr>
+    <w:sdtContent>
+      <w:p>
+        <w:pPr>
+          <w:pStyle w:val="Fuzeile"/>
+          <w:jc w:val="right"/>
+        </w:pPr>
+        <w:r>
+          <w:fldChar w:fldCharType="begin"/>
+        </w:r>
+        <w:r>
+          <w:instrText>PAGE   \* MERGEFORMAT</w:instrText>
+        </w:r>
+        <w:r>
+          <w:fldChar w:fldCharType="separate"/>
+        </w:r>
+        <w:r>
+          <w:t>2</w:t>
+        </w:r>
+        <w:r>
+          <w:fldChar w:fldCharType="end"/>
+        </w:r>
+      </w:p>
+    </w:sdtContent>
+  </w:sdt>
+  <w:p>
+    <w:pPr>
+      <w:pStyle w:val="Fuzeile"/>
+    </w:pPr>
+  </w:p>
+</w:ftr>
 </file>
 
 <file path=word/footnotes.xml><?xml version="1.0" encoding="utf-8"?>
@@ -13735,8 +13684,15 @@
     <w:autoRedefine/>
     <w:uiPriority w:val="39"/>
     <w:unhideWhenUsed/>
-    <w:rsid w:val="00B36870"/>
+    <w:rsid w:val="008149BF"/>
     <w:pPr>
+      <w:tabs>
+        <w:tab w:val="right" w:leader="dot" w:pos="2268"/>
+        <w:tab w:val="right" w:pos="7938"/>
+        <w:tab w:val="right" w:leader="dot" w:pos="8505"/>
+        <w:tab w:val="right" w:leader="dot" w:pos="9062"/>
+        <w:tab w:val="right" w:leader="dot" w:pos="10773"/>
+      </w:tabs>
       <w:spacing w:after="100"/>
     </w:pPr>
   </w:style>
@@ -13799,13 +13755,21 @@
     <w:name w:val="toc 2"/>
     <w:basedOn w:val="Standard"/>
     <w:next w:val="Standard"/>
+    <w:link w:val="Verzeichnis2Zchn"/>
     <w:autoRedefine/>
     <w:uiPriority w:val="39"/>
     <w:unhideWhenUsed/>
-    <w:rsid w:val="002A08CE"/>
+    <w:rsid w:val="008149BF"/>
     <w:pPr>
+      <w:tabs>
+        <w:tab w:val="right" w:leader="dot" w:pos="2268"/>
+        <w:tab w:val="right" w:pos="7938"/>
+        <w:tab w:val="left" w:pos="8505"/>
+        <w:tab w:val="right" w:leader="dot" w:pos="10194"/>
+        <w:tab w:val="right" w:leader="dot" w:pos="10773"/>
+      </w:tabs>
       <w:spacing w:after="100"/>
-      <w:ind w:left="220"/>
+      <w:ind w:left="221" w:right="567"/>
     </w:pPr>
   </w:style>
   <w:style w:type="character" w:customStyle="1" w:styleId="berschrift3Zchn">
@@ -14037,6 +14001,38 @@
       <w:b/>
       <w:sz w:val="21"/>
       <w:szCs w:val="20"/>
+    </w:rPr>
+  </w:style>
+  <w:style w:type="character" w:styleId="Fett">
+    <w:name w:val="Strong"/>
+    <w:uiPriority w:val="22"/>
+    <w:qFormat/>
+    <w:rsid w:val="008149BF"/>
+  </w:style>
+  <w:style w:type="paragraph" w:customStyle="1" w:styleId="Formatvorlage1">
+    <w:name w:val="Formatvorlage1"/>
+    <w:basedOn w:val="Verzeichnis2"/>
+    <w:link w:val="Formatvorlage1Zchn"/>
+    <w:qFormat/>
+    <w:rsid w:val="008149BF"/>
+    <w:rPr>
+      <w:noProof/>
+    </w:rPr>
+  </w:style>
+  <w:style w:type="character" w:customStyle="1" w:styleId="Verzeichnis2Zchn">
+    <w:name w:val="Verzeichnis 2 Zchn"/>
+    <w:basedOn w:val="Absatz-Standardschriftart"/>
+    <w:link w:val="Verzeichnis2"/>
+    <w:uiPriority w:val="39"/>
+    <w:rsid w:val="008149BF"/>
+  </w:style>
+  <w:style w:type="character" w:customStyle="1" w:styleId="Formatvorlage1Zchn">
+    <w:name w:val="Formatvorlage1 Zchn"/>
+    <w:basedOn w:val="Verzeichnis2Zchn"/>
+    <w:link w:val="Formatvorlage1"/>
+    <w:rsid w:val="008149BF"/>
+    <w:rPr>
+      <w:noProof/>
     </w:rPr>
   </w:style>
 </w:styles>

</xml_diff>